<commit_message>
chore(rsta): update templates for RSTAs
</commit_message>
<xml_diff>
--- a/document-merge-service/kt_bern/rsta_templates/nhhe_entscheid_heckenrodung_f2.docx
+++ b/document-merge-service/kt_bern/rsta_templates/nhhe_entscheid_heckenrodung_f2.docx
@@ -4,7 +4,17 @@
   <w:body>
     <w:tbl>
       <w:tblPr>
-        <w:tblW w:w="0" w:type="auto"/>
+        <w:tblStyle w:val="Tabellenraster"/>
+        <w:tblW w:w="9978" w:type="dxa"/>
+        <w:tblBorders>
+          <w:top w:val="none" w:sz="0" w:space="0" w:color="auto"/>
+          <w:left w:val="none" w:sz="0" w:space="0" w:color="auto"/>
+          <w:bottom w:val="none" w:sz="0" w:space="0" w:color="auto"/>
+          <w:right w:val="none" w:sz="0" w:space="0" w:color="auto"/>
+          <w:insideH w:val="none" w:sz="0" w:space="0" w:color="auto"/>
+          <w:insideV w:val="none" w:sz="0" w:space="0" w:color="auto"/>
+        </w:tblBorders>
+        <w:tblLayout w:type="fixed"/>
         <w:tblCellMar>
           <w:left w:w="0" w:type="dxa"/>
           <w:right w:w="0" w:type="dxa"/>
@@ -12,177 +22,134 @@
         <w:tblLook w:val="04A0" w:firstRow="1" w:lastRow="0" w:firstColumn="1" w:lastColumn="0" w:noHBand="0" w:noVBand="1"/>
       </w:tblPr>
       <w:tblGrid>
-        <w:gridCol w:w="993"/>
-        <w:gridCol w:w="758"/>
-        <w:gridCol w:w="3240"/>
+        <w:gridCol w:w="5102"/>
+        <w:gridCol w:w="4876"/>
       </w:tblGrid>
       <w:tr>
+        <w:trPr>
+          <w:trHeight w:val="1219"/>
+        </w:trPr>
         <w:tc>
           <w:tcPr>
-            <w:tcW w:w="4991" w:type="dxa"/>
-            <w:gridSpan w:val="3"/>
-            <w:shd w:val="clear" w:color="auto" w:fill="auto"/>
+            <w:tcW w:w="5102" w:type="dxa"/>
+            <w:vMerge w:val="restart"/>
           </w:tcPr>
           <w:p>
             <w:pPr>
               <w:pStyle w:val="Absender"/>
-              <w:rPr>
-                <w:rStyle w:val="Platzhaltertext"/>
-                <w:color w:val="auto"/>
-              </w:rPr>
             </w:pPr>
             <w:r>
-              <w:rPr>
-                <w:rStyle w:val="Platzhaltertext"/>
-                <w:color w:val="auto"/>
-              </w:rPr>
-              <w:t>{{MEINE_ORGANISATION</w:t>
-            </w:r>
-            <w:r>
-              <w:rPr>
-                <w:rStyle w:val="Platzhaltertext"/>
-                <w:color w:val="auto"/>
-              </w:rPr>
-              <w:t>_ADRESSE_1</w:t>
-            </w:r>
-            <w:r>
-              <w:rPr>
-                <w:rStyle w:val="Platzhaltertext"/>
-                <w:color w:val="auto"/>
-              </w:rPr>
-              <w:t>}}</w:t>
+              <w:t>{{MEINE_ORGANISATION_NAME}}</w:t>
             </w:r>
           </w:p>
           <w:p>
             <w:pPr>
               <w:pStyle w:val="Absender"/>
             </w:pPr>
-            <w:r>
-              <w:rPr>
-                <w:rStyle w:val="Platzhaltertext"/>
-                <w:color w:val="auto"/>
-              </w:rPr>
+          </w:p>
+          <w:p>
+            <w:pPr>
+              <w:pStyle w:val="Absender"/>
+            </w:pPr>
+            <w:r>
+              <w:t>{{MEINE_ORGANISATION_ADRESSE_1}}</w:t>
+            </w:r>
+          </w:p>
+          <w:p>
+            <w:pPr>
+              <w:pStyle w:val="Absender"/>
+            </w:pPr>
+            <w:r>
               <w:t>{{MEINE_ORGANISATION_ADRESSE_2}}</w:t>
             </w:r>
+          </w:p>
+          <w:p>
+            <w:pPr>
+              <w:pStyle w:val="Absender"/>
+            </w:pPr>
+            <w:r>
+              <w:t>{{MEINE_ORGANISATION_TELEFON}}</w:t>
+            </w:r>
+          </w:p>
+          <w:p>
+            <w:pPr>
+              <w:pStyle w:val="Absender"/>
+            </w:pPr>
+            <w:r>
+              <w:t>{{MEINE_ORGANISATION_EMAIL}}</w:t>
+            </w:r>
+          </w:p>
+          <w:p>
+            <w:pPr>
+              <w:pStyle w:val="Absender"/>
+            </w:pPr>
+            <w:r>
+              <w:t>www.be.ch/</w:t>
+            </w:r>
+            <w:r>
+              <w:t>prefectures</w:t>
+            </w:r>
+          </w:p>
+          <w:p>
+            <w:pPr>
+              <w:pStyle w:val="Absender"/>
+            </w:pPr>
+          </w:p>
+          <w:p>
+            <w:pPr>
+              <w:pStyle w:val="Absender"/>
+            </w:pPr>
+            <w:r>
+              <w:t>{{ZUSTAENDIG_NAME}}</w:t>
+            </w:r>
+          </w:p>
+          <w:p>
+            <w:pPr>
+              <w:pStyle w:val="Absender"/>
+            </w:pPr>
+            <w:r>
+              <w:t>{{ZUSTAENDIG_TELEFON}}</w:t>
+            </w:r>
+          </w:p>
+          <w:p>
+            <w:pPr>
+              <w:pStyle w:val="Absender"/>
+            </w:pPr>
+            <w:r>
+              <w:t>{{ZUSTAENDIG_EMAIL}}</w:t>
+            </w:r>
+          </w:p>
+        </w:tc>
+        <w:tc>
+          <w:tcPr>
+            <w:tcW w:w="4876" w:type="dxa"/>
+            <w:vAlign w:val="bottom"/>
+          </w:tcPr>
+          <w:p>
+            <w:pPr>
+              <w:pStyle w:val="Fuzeile"/>
+            </w:pPr>
           </w:p>
         </w:tc>
       </w:tr>
       <w:tr>
+        <w:trPr>
+          <w:trHeight w:val="2194"/>
+        </w:trPr>
         <w:tc>
           <w:tcPr>
-            <w:tcW w:w="993" w:type="dxa"/>
-            <w:shd w:val="clear" w:color="auto" w:fill="auto"/>
+            <w:tcW w:w="5102" w:type="dxa"/>
+            <w:vMerge/>
           </w:tcPr>
           <w:p>
             <w:pPr>
               <w:pStyle w:val="Absender"/>
             </w:pPr>
-            <w:r>
-              <w:t>T</w:t>
-            </w:r>
-            <w:r>
-              <w:t>éléphone</w:t>
-            </w:r>
           </w:p>
         </w:tc>
         <w:tc>
           <w:tcPr>
-            <w:tcW w:w="3998" w:type="dxa"/>
-            <w:gridSpan w:val="2"/>
-            <w:shd w:val="clear" w:color="auto" w:fill="auto"/>
-          </w:tcPr>
-          <w:p>
-            <w:pPr>
-              <w:pStyle w:val="Absender"/>
-            </w:pPr>
-            <w:r>
-              <w:rPr>
-                <w:rStyle w:val="Platzhaltertext"/>
-                <w:color w:val="auto"/>
-              </w:rPr>
-              <w:t>{{MEINE_ORGANISATION</w:t>
-            </w:r>
-            <w:r>
-              <w:rPr>
-                <w:rStyle w:val="Platzhaltertext"/>
-                <w:color w:val="auto"/>
-              </w:rPr>
-              <w:t>_</w:t>
-            </w:r>
-            <w:r>
-              <w:rPr>
-                <w:rStyle w:val="Platzhaltertext"/>
-                <w:color w:val="auto"/>
-              </w:rPr>
-              <w:t>TELEFON}}</w:t>
-            </w:r>
-          </w:p>
-        </w:tc>
-      </w:tr>
-      <w:tr>
-        <w:tc>
-          <w:tcPr>
-            <w:tcW w:w="4991" w:type="dxa"/>
-            <w:gridSpan w:val="3"/>
-            <w:shd w:val="clear" w:color="auto" w:fill="auto"/>
-          </w:tcPr>
-          <w:p>
-            <w:pPr>
-              <w:pStyle w:val="Absender"/>
-            </w:pPr>
-            <w:r>
-              <w:t>www.be.ch/</w:t>
-            </w:r>
-            <w:r>
-              <w:t>prefectures</w:t>
-            </w:r>
-          </w:p>
-        </w:tc>
-      </w:tr>
-      <w:tr>
-        <w:tc>
-          <w:tcPr>
-            <w:tcW w:w="4991" w:type="dxa"/>
-            <w:gridSpan w:val="3"/>
-            <w:shd w:val="clear" w:color="auto" w:fill="auto"/>
-          </w:tcPr>
-          <w:p>
-            <w:pPr>
-              <w:pStyle w:val="Absender"/>
-            </w:pPr>
-            <w:r>
-              <w:rPr>
-                <w:rStyle w:val="Platzhaltertext"/>
-                <w:color w:val="auto"/>
-              </w:rPr>
-              <w:t>{{MEINE_ORGANISATION</w:t>
-            </w:r>
-            <w:r>
-              <w:rPr>
-                <w:rStyle w:val="Platzhaltertext"/>
-                <w:color w:val="auto"/>
-              </w:rPr>
-              <w:t>_</w:t>
-            </w:r>
-            <w:r>
-              <w:rPr>
-                <w:rStyle w:val="Platzhaltertext"/>
-                <w:color w:val="auto"/>
-              </w:rPr>
-              <w:t>EMAIL}}</w:t>
-            </w:r>
-          </w:p>
-        </w:tc>
-      </w:tr>
-      <w:tr>
-        <w:trPr>
-          <w:trHeight w:hRule="exact" w:val="284"/>
-        </w:trPr>
-        <w:tc>
-          <w:tcPr>
-            <w:tcW w:w="4991" w:type="dxa"/>
-            <w:gridSpan w:val="3"/>
-            <w:shd w:val="clear" w:color="auto" w:fill="auto"/>
+            <w:tcW w:w="4876" w:type="dxa"/>
           </w:tcPr>
           <w:p>
             <w:pPr>
@@ -193,13 +160,22 @@
       </w:tr>
       <w:tr>
         <w:trPr>
-          <w:trHeight w:hRule="exact" w:val="284"/>
+          <w:trHeight w:val="283"/>
         </w:trPr>
         <w:tc>
           <w:tcPr>
-            <w:tcW w:w="4991" w:type="dxa"/>
-            <w:gridSpan w:val="3"/>
-            <w:shd w:val="clear" w:color="auto" w:fill="auto"/>
+            <w:tcW w:w="5102" w:type="dxa"/>
+            <w:vMerge/>
+          </w:tcPr>
+          <w:p>
+            <w:pPr>
+              <w:pStyle w:val="Absender"/>
+            </w:pPr>
+          </w:p>
+        </w:tc>
+        <w:tc>
+          <w:tcPr>
+            <w:tcW w:w="4876" w:type="dxa"/>
           </w:tcPr>
           <w:p>
             <w:pPr>
@@ -210,94 +186,43 @@
       </w:tr>
       <w:tr>
         <w:trPr>
-          <w:trHeight w:val="1162"/>
+          <w:trHeight w:val="23"/>
         </w:trPr>
         <w:tc>
           <w:tcPr>
-            <w:tcW w:w="4991" w:type="dxa"/>
-            <w:gridSpan w:val="3"/>
-            <w:shd w:val="clear" w:color="auto" w:fill="auto"/>
+            <w:tcW w:w="5102" w:type="dxa"/>
+          </w:tcPr>
+          <w:p>
+            <w:pPr>
+              <w:pStyle w:val="Absender"/>
+              <w:rPr>
+                <w:lang w:val="fr-CH"/>
+              </w:rPr>
+            </w:pPr>
+            <w:r>
+              <w:rPr>
+                <w:lang w:val="fr-CH"/>
+              </w:rPr>
+              <w:t>Notre référence :</w:t>
+            </w:r>
+            <w:r>
+              <w:rPr>
+                <w:lang w:val="fr-CH"/>
+              </w:rPr>
+              <w:t xml:space="preserve"> Numéro eBau {{EBAU_NR}} / {{DOSSIER_NR}}</w:t>
+            </w:r>
+          </w:p>
+        </w:tc>
+        <w:tc>
+          <w:tcPr>
+            <w:tcW w:w="4876" w:type="dxa"/>
           </w:tcPr>
           <w:p>
             <w:pPr>
               <w:pStyle w:val="Absender"/>
             </w:pPr>
             <w:r>
-              <w:t>{{ZUSTAENDIG_NAME}}</w:t>
-            </w:r>
-          </w:p>
-          <w:p>
-            <w:pPr>
-              <w:pStyle w:val="Absender"/>
-            </w:pPr>
-            <w:r>
-              <w:t>N</w:t>
-            </w:r>
-            <w:r>
-              <w:rPr>
-                <w:vertAlign w:val="superscript"/>
-              </w:rPr>
-              <w:t>o</w:t>
-            </w:r>
-            <w:r>
-              <w:t xml:space="preserve"> direct</w:t>
-            </w:r>
-            <w:r>
-              <w:t xml:space="preserve">: </w:t>
-            </w:r>
-            <w:r>
-              <w:t>{{ZUSTAENDIG_</w:t>
-            </w:r>
-            <w:r>
-              <w:t>TELEFON</w:t>
-            </w:r>
-            <w:r>
-              <w:t>}}</w:t>
-            </w:r>
-          </w:p>
-          <w:p>
-            <w:pPr>
-              <w:pStyle w:val="Absender"/>
-            </w:pPr>
-            <w:r>
-              <w:t>{{ZUSTAENDIG_EMAIL}}</w:t>
-            </w:r>
-          </w:p>
-        </w:tc>
-      </w:tr>
-      <w:tr>
-        <w:trPr>
-          <w:trHeight w:val="1028"/>
-        </w:trPr>
-        <w:tc>
-          <w:tcPr>
-            <w:tcW w:w="1751" w:type="dxa"/>
-            <w:gridSpan w:val="2"/>
-            <w:shd w:val="clear" w:color="auto" w:fill="auto"/>
-          </w:tcPr>
-          <w:p>
-            <w:pPr>
-              <w:pStyle w:val="Absender"/>
-            </w:pPr>
-            <w:r>
-              <w:rPr>
-                <w:lang w:val="fr-CH"/>
-              </w:rPr>
-              <w:t>Numéro eBau</w:t>
-            </w:r>
-          </w:p>
-        </w:tc>
-        <w:tc>
-          <w:tcPr>
-            <w:tcW w:w="3240" w:type="dxa"/>
-            <w:shd w:val="clear" w:color="auto" w:fill="auto"/>
-          </w:tcPr>
-          <w:p>
-            <w:pPr>
-              <w:pStyle w:val="Absender"/>
-            </w:pPr>
-            <w:r>
-              <w:t>{{EBAU_NR}} / {{DOSSIER_NR}}</w:t>
+              <w:t>{{HEUTE}}</w:t>
             </w:r>
           </w:p>
         </w:tc>
@@ -307,76 +232,11 @@
       <w:pPr>
         <w:pStyle w:val="BetreffTitel"/>
       </w:pPr>
-    </w:p>
-    <w:tbl>
-      <w:tblPr>
-        <w:tblpPr w:leftFromText="142" w:rightFromText="142" w:vertAnchor="page" w:horzAnchor="page" w:tblpX="7089" w:tblpY="2859"/>
-        <w:tblOverlap w:val="never"/>
-        <w:tblW w:w="0" w:type="auto"/>
-        <w:tblCellMar>
-          <w:left w:w="0" w:type="dxa"/>
-          <w:right w:w="0" w:type="dxa"/>
-        </w:tblCellMar>
-        <w:tblLook w:val="04A0" w:firstRow="1" w:lastRow="0" w:firstColumn="1" w:lastColumn="0" w:noHBand="0" w:noVBand="1"/>
-      </w:tblPr>
-      <w:tblGrid>
-        <w:gridCol w:w="3960"/>
-      </w:tblGrid>
-      <w:tr>
-        <w:trPr>
-          <w:trHeight w:hRule="exact" w:val="2517"/>
-        </w:trPr>
-        <w:tc>
-          <w:tcPr>
-            <w:tcW w:w="3960" w:type="dxa"/>
-            <w:shd w:val="clear" w:color="auto" w:fill="auto"/>
-          </w:tcPr>
-          <w:p>
-            <w:pPr>
-              <w:pStyle w:val="KeinLeerraum"/>
-              <w:rPr>
-                <w:rFonts w:cs="Arial"/>
-                <w:lang w:eastAsia="de-DE"/>
-              </w:rPr>
-            </w:pPr>
-          </w:p>
-        </w:tc>
-      </w:tr>
-      <w:tr>
-        <w:trPr>
-          <w:trHeight w:val="309"/>
-        </w:trPr>
-        <w:tc>
-          <w:tcPr>
-            <w:tcW w:w="3960" w:type="dxa"/>
-            <w:shd w:val="clear" w:color="auto" w:fill="auto"/>
-          </w:tcPr>
-          <w:p>
-            <w:pPr>
-              <w:pStyle w:val="KeinLeerraum"/>
-            </w:pPr>
-            <w:r>
-              <w:t>{{HEUTE}}</w:t>
-            </w:r>
-          </w:p>
-        </w:tc>
-      </w:tr>
-    </w:tbl>
-    <w:p>
-      <w:pPr>
-        <w:pStyle w:val="BetreffTitel"/>
-        <w:rPr>
-          <w:rStyle w:val="Platzhaltertext"/>
-          <w:color w:val="auto"/>
-          <w:lang w:val="fr-CH"/>
-        </w:rPr>
-      </w:pPr>
-      <w:r>
-        <w:rPr>
-          <w:lang w:val="fr-CH" w:eastAsia="de-DE"/>
-        </w:rPr>
+      <w:proofErr w:type="spellStart"/>
+      <w:r>
         <w:t>Décision</w:t>
       </w:r>
+      <w:proofErr w:type="spellEnd"/>
     </w:p>
     <w:tbl>
       <w:tblPr>
@@ -499,8 +359,28 @@
               <w:rPr>
                 <w:lang w:val="fr-CH" w:eastAsia="de-DE"/>
               </w:rPr>
-              <w:t xml:space="preserve"> requérante</w:t>
-            </w:r>
+              <w:t xml:space="preserve"> </w:t>
+            </w:r>
+            <w:proofErr w:type="spellStart"/>
+            <w:r>
+              <w:rPr>
+                <w:lang w:val="fr-CH" w:eastAsia="de-DE"/>
+              </w:rPr>
+              <w:t>requé</w:t>
+            </w:r>
+            <w:r>
+              <w:rPr>
+                <w:lang w:val="fr-CH" w:eastAsia="de-DE"/>
+              </w:rPr>
+              <w:t>-</w:t>
+            </w:r>
+            <w:r>
+              <w:rPr>
+                <w:lang w:val="fr-CH" w:eastAsia="de-DE"/>
+              </w:rPr>
+              <w:t>rante</w:t>
+            </w:r>
+            <w:proofErr w:type="spellEnd"/>
             <w:r>
               <w:rPr>
                 <w:lang w:val="fr-CH" w:eastAsia="de-DE"/>
@@ -547,7 +427,7 @@
           </w:tcPr>
           <w:p>
             <w:pPr>
-              <w:pStyle w:val="BetreffTitel"/>
+              <w:pStyle w:val="FettbasierendaufStandard"/>
             </w:pPr>
             <w:r>
               <w:t xml:space="preserve">{{ALLE_GESUCHSTELLER_NAME_ADRESSE | </w:t>
@@ -680,7 +560,7 @@
           </w:tcPr>
           <w:p>
             <w:pPr>
-              <w:pStyle w:val="BetreffTitel"/>
+              <w:pStyle w:val="FettbasierendaufStandard"/>
               <w:rPr>
                 <w:lang w:val="fr-CH" w:eastAsia="de-DE"/>
               </w:rPr>
@@ -691,8 +571,6 @@
               </w:rPr>
               <w:t>Arrachage d’une haie / Intervention sur des haies et des bosquets</w:t>
             </w:r>
-            <w:bookmarkStart w:id="0" w:name="_GoBack"/>
-            <w:bookmarkEnd w:id="0"/>
           </w:p>
         </w:tc>
       </w:tr>
@@ -840,9 +718,6 @@
     <w:p>
       <w:pPr>
         <w:pStyle w:val="berschrift1"/>
-        <w:rPr>
-          <w:lang w:val="fr-CH" w:eastAsia="de-DE"/>
-        </w:rPr>
       </w:pPr>
       <w:r>
         <w:rPr>
@@ -854,9 +729,6 @@
     <w:p>
       <w:pPr>
         <w:pStyle w:val="berschrift2"/>
-        <w:rPr>
-          <w:lang w:val="fr-CH" w:eastAsia="de-DE"/>
-        </w:rPr>
       </w:pPr>
       <w:r>
         <w:rPr>
@@ -900,9 +772,6 @@
     <w:p>
       <w:pPr>
         <w:pStyle w:val="berschrift2"/>
-        <w:rPr>
-          <w:lang w:val="fr-CH" w:eastAsia="de-DE"/>
-        </w:rPr>
       </w:pPr>
       <w:r>
         <w:rPr>
@@ -947,7 +816,7 @@
       <w:pPr>
         <w:pStyle w:val="berschrift2"/>
         <w:rPr>
-          <w:lang w:val="fr-CH" w:eastAsia="de-DE"/>
+          <w:lang w:val="fr-CH"/>
         </w:rPr>
       </w:pPr>
       <w:r>
@@ -967,13 +836,7 @@
         <w:rPr>
           <w:lang w:val="fr-CH" w:eastAsia="de-DE"/>
         </w:rPr>
-        <w:t>.</w:t>
-      </w:r>
-      <w:r>
-        <w:rPr>
-          <w:lang w:val="fr-CH" w:eastAsia="de-DE"/>
-        </w:rPr>
-        <w:t xml:space="preserve"> </w:t>
+        <w:t xml:space="preserve">. </w:t>
       </w:r>
       <w:r>
         <w:rPr>
@@ -1008,7 +871,7 @@
       <w:pPr>
         <w:pStyle w:val="berschrift2"/>
         <w:rPr>
-          <w:lang w:val="fr-CH" w:eastAsia="de-DE"/>
+          <w:lang w:val="fr-CH"/>
         </w:rPr>
       </w:pPr>
       <w:r>
@@ -1016,7 +879,6 @@
           <w:rFonts w:cs="Arial"/>
           <w:lang w:val="fr-CH"/>
         </w:rPr>
-        <w:lastRenderedPageBreak/>
         <w:t>Les haies et les bosquets sont protégés dans leur état actuel</w:t>
       </w:r>
       <w:r>
@@ -1077,7 +939,7 @@
       <w:pPr>
         <w:pStyle w:val="berschrift2"/>
         <w:rPr>
-          <w:lang w:val="fr-CH" w:eastAsia="de-DE"/>
+          <w:lang w:val="fr-CH"/>
         </w:rPr>
       </w:pPr>
       <w:r>
@@ -1085,6 +947,7 @@
           <w:rFonts w:cs="Arial"/>
           <w:lang w:val="fr-CH"/>
         </w:rPr>
+        <w:lastRenderedPageBreak/>
         <w:t>Le préfet ou la préfète statue sur les dérogations à l</w:t>
       </w:r>
       <w:r>
@@ -1227,7 +1090,7 @@
       <w:pPr>
         <w:pStyle w:val="berschrift2"/>
         <w:rPr>
-          <w:lang w:val="fr-CH" w:eastAsia="de-DE"/>
+          <w:lang w:val="fr-CH"/>
         </w:rPr>
       </w:pPr>
       <w:r>
@@ -1273,7 +1136,7 @@
       <w:pPr>
         <w:pStyle w:val="berschrift2"/>
         <w:rPr>
-          <w:lang w:val="fr-CH" w:eastAsia="de-DE"/>
+          <w:lang w:val="fr-CH"/>
         </w:rPr>
       </w:pPr>
       <w:r>
@@ -1385,22 +1248,21 @@
     <w:p>
       <w:pPr>
         <w:pStyle w:val="berschrift1"/>
-        <w:rPr>
-          <w:lang w:val="fr-CH" w:eastAsia="de-DE"/>
-        </w:rPr>
-      </w:pPr>
-      <w:r>
-        <w:rPr>
-          <w:lang w:val="fr-CH" w:eastAsia="de-DE"/>
+      </w:pPr>
+      <w:proofErr w:type="spellStart"/>
+      <w:r>
+        <w:rPr>
+          <w:lang w:eastAsia="de-DE"/>
         </w:rPr>
         <w:t>Décision</w:t>
       </w:r>
+      <w:proofErr w:type="spellEnd"/>
     </w:p>
     <w:p>
       <w:pPr>
         <w:pStyle w:val="berschrift2"/>
         <w:rPr>
-          <w:lang w:val="fr-CH" w:eastAsia="de-DE"/>
+          <w:lang w:val="fr-CH"/>
         </w:rPr>
       </w:pPr>
       <w:r>
@@ -1619,7 +1481,7 @@
       <w:pPr>
         <w:pStyle w:val="berschrift2"/>
         <w:rPr>
-          <w:lang w:val="fr-CH" w:eastAsia="de-DE"/>
+          <w:lang w:val="fr-CH"/>
         </w:rPr>
       </w:pPr>
       <w:r>
@@ -1868,7 +1730,7 @@
       <w:pPr>
         <w:pStyle w:val="berschrift2"/>
         <w:rPr>
-          <w:lang w:val="fr-CH" w:eastAsia="de-DE"/>
+          <w:lang w:val="fr-CH"/>
         </w:rPr>
       </w:pPr>
       <w:r>
@@ -1948,7 +1810,7 @@
       <w:pPr>
         <w:pStyle w:val="berschrift2"/>
         <w:rPr>
-          <w:lang w:val="fr-CH" w:eastAsia="de-DE"/>
+          <w:lang w:val="fr-CH"/>
         </w:rPr>
       </w:pPr>
       <w:r>
@@ -2330,10 +2192,9 @@
           </w:tcPr>
           <w:p>
             <w:pPr>
-              <w:pStyle w:val="BetreffTitel"/>
+              <w:pStyle w:val="FettbasierendaufStandard"/>
             </w:pPr>
             <w:r>
-              <w:lastRenderedPageBreak/>
               <w:t>Total</w:t>
             </w:r>
           </w:p>
@@ -2351,7 +2212,7 @@
           </w:tcPr>
           <w:p>
             <w:pPr>
-              <w:pStyle w:val="BetreffTitel"/>
+              <w:pStyle w:val="FettbasierendaufStandard"/>
             </w:pPr>
             <w:r>
               <w:t>CHF</w:t>
@@ -2376,12 +2237,6 @@
             <w:r>
               <w:t>{{GEBUEHREN_TOTAL}}</w:t>
             </w:r>
-            <w:r>
-              <w:rPr>
-                <w:highlight w:val="green"/>
-              </w:rPr>
-              <w:t xml:space="preserve"> </w:t>
-            </w:r>
           </w:p>
         </w:tc>
       </w:tr>
@@ -2404,7 +2259,7 @@
       <w:pPr>
         <w:pStyle w:val="berschrift2"/>
         <w:rPr>
-          <w:lang w:val="fr-CH" w:eastAsia="de-DE"/>
+          <w:lang w:val="fr-CH"/>
         </w:rPr>
       </w:pPr>
       <w:proofErr w:type="spellStart"/>
@@ -2419,8 +2274,9 @@
     <w:p>
       <w:pPr>
         <w:pStyle w:val="berschrift3"/>
-        <w:rPr>
-          <w:lang w:val="fr-CH" w:eastAsia="de-DE"/>
+        <w:jc w:val="both"/>
+        <w:rPr>
+          <w:lang w:val="fr-CH"/>
         </w:rPr>
       </w:pPr>
       <w:r>
@@ -2433,6 +2289,11 @@
     <w:p>
       <w:pPr>
         <w:pStyle w:val="AufzhlungVerfgung"/>
+        <w:numPr>
+          <w:ilvl w:val="0"/>
+          <w:numId w:val="8"/>
+        </w:numPr>
+        <w:spacing w:line="280" w:lineRule="atLeast"/>
       </w:pPr>
       <w:r>
         <w:rPr>
@@ -2501,8 +2362,14 @@
     <w:p>
       <w:pPr>
         <w:pStyle w:val="AufzhlungVerfgung"/>
-      </w:pPr>
-      <w:r>
+        <w:numPr>
+          <w:ilvl w:val="0"/>
+          <w:numId w:val="8"/>
+        </w:numPr>
+        <w:spacing w:line="280" w:lineRule="atLeast"/>
+      </w:pPr>
+      <w:r>
+        <w:lastRenderedPageBreak/>
         <w:t xml:space="preserve">Pro Natura </w:t>
       </w:r>
       <w:proofErr w:type="spellStart"/>
@@ -2549,6 +2416,11 @@
     <w:p>
       <w:pPr>
         <w:pStyle w:val="AufzhlungVerfgung"/>
+        <w:numPr>
+          <w:ilvl w:val="0"/>
+          <w:numId w:val="8"/>
+        </w:numPr>
+        <w:spacing w:line="280" w:lineRule="atLeast"/>
       </w:pPr>
       <w:r>
         <w:t xml:space="preserve">WWF, </w:t>
@@ -2622,7 +2494,7 @@
       <w:pPr>
         <w:pStyle w:val="AufzhlungVerfgung"/>
         <w:rPr>
-          <w:lang w:eastAsia="de-DE"/>
+          <w:lang w:val="fr-CH"/>
         </w:rPr>
       </w:pPr>
       <w:proofErr w:type="gramStart"/>
@@ -2644,8 +2516,18 @@
     </w:p>
     <w:tbl>
       <w:tblPr>
-        <w:tblW w:w="0" w:type="auto"/>
-        <w:tblInd w:w="5502" w:type="dxa"/>
+        <w:tblStyle w:val="Tabellenraster"/>
+        <w:tblW w:w="4876" w:type="dxa"/>
+        <w:tblInd w:w="5106" w:type="dxa"/>
+        <w:tblBorders>
+          <w:top w:val="none" w:sz="0" w:space="0" w:color="auto"/>
+          <w:left w:val="none" w:sz="0" w:space="0" w:color="auto"/>
+          <w:bottom w:val="none" w:sz="0" w:space="0" w:color="auto"/>
+          <w:right w:val="none" w:sz="0" w:space="0" w:color="auto"/>
+          <w:insideH w:val="none" w:sz="0" w:space="0" w:color="auto"/>
+          <w:insideV w:val="none" w:sz="0" w:space="0" w:color="auto"/>
+        </w:tblBorders>
+        <w:tblLayout w:type="fixed"/>
         <w:tblCellMar>
           <w:left w:w="0" w:type="dxa"/>
           <w:right w:w="0" w:type="dxa"/>
@@ -2653,17 +2535,21 @@
         <w:tblLook w:val="04A0" w:firstRow="1" w:lastRow="0" w:firstColumn="1" w:lastColumn="0" w:noHBand="0" w:noVBand="1"/>
       </w:tblPr>
       <w:tblGrid>
-        <w:gridCol w:w="3965"/>
+        <w:gridCol w:w="4876"/>
       </w:tblGrid>
       <w:tr>
+        <w:trPr>
+          <w:trHeight w:val="23"/>
+        </w:trPr>
         <w:tc>
           <w:tcPr>
-            <w:tcW w:w="3965" w:type="dxa"/>
-            <w:shd w:val="clear" w:color="auto" w:fill="auto"/>
+            <w:tcW w:w="4876" w:type="dxa"/>
           </w:tcPr>
           <w:p>
             <w:pPr>
-              <w:pStyle w:val="BetreffTitel"/>
+              <w:pStyle w:val="KeinLeerraum"/>
+              <w:keepNext/>
+              <w:keepLines/>
               <w:rPr>
                 <w:lang w:val="fr-CH"/>
               </w:rPr>
@@ -2674,45 +2560,63 @@
               </w:rPr>
               <w:t>Préfecture du/de</w:t>
             </w:r>
-            <w:r>
-              <w:rPr>
-                <w:lang w:val="fr-CH"/>
-              </w:rPr>
-              <w:br/>
-              <w:t>{{MEINE_ORGANISATION_NAME_KURZ}}</w:t>
-            </w:r>
           </w:p>
-        </w:tc>
-      </w:tr>
-      <w:tr>
-        <w:trPr>
-          <w:trHeight w:val="850"/>
-        </w:trPr>
-        <w:tc>
-          <w:tcPr>
-            <w:tcW w:w="3965" w:type="dxa"/>
-            <w:shd w:val="clear" w:color="auto" w:fill="auto"/>
-          </w:tcPr>
           <w:p>
             <w:pPr>
+              <w:pStyle w:val="KeinLeerraum"/>
               <w:keepNext/>
               <w:keepLines/>
               <w:rPr>
                 <w:lang w:val="fr-CH"/>
               </w:rPr>
             </w:pPr>
+            <w:r>
+              <w:rPr>
+                <w:lang w:val="fr-CH"/>
+              </w:rPr>
+              <w:t>{{MEINE_ORGANISATION_NAME_KURZ}}</w:t>
+            </w:r>
           </w:p>
-        </w:tc>
-      </w:tr>
-      <w:tr>
-        <w:trPr>
-          <w:trHeight w:hRule="exact" w:val="851"/>
-        </w:trPr>
-        <w:tc>
-          <w:tcPr>
-            <w:tcW w:w="3965" w:type="dxa"/>
-            <w:shd w:val="clear" w:color="auto" w:fill="auto"/>
-          </w:tcPr>
+          <w:p>
+            <w:pPr>
+              <w:pStyle w:val="KeinLeerraum"/>
+              <w:keepNext/>
+              <w:keepLines/>
+              <w:rPr>
+                <w:lang w:val="fr-CH"/>
+              </w:rPr>
+            </w:pPr>
+          </w:p>
+          <w:p>
+            <w:pPr>
+              <w:pStyle w:val="KeinLeerraum"/>
+              <w:keepNext/>
+              <w:keepLines/>
+              <w:rPr>
+                <w:lang w:val="fr-CH"/>
+              </w:rPr>
+            </w:pPr>
+          </w:p>
+          <w:p>
+            <w:pPr>
+              <w:pStyle w:val="KeinLeerraum"/>
+              <w:keepNext/>
+              <w:keepLines/>
+              <w:rPr>
+                <w:lang w:val="fr-CH"/>
+              </w:rPr>
+            </w:pPr>
+          </w:p>
+          <w:p>
+            <w:pPr>
+              <w:pStyle w:val="KeinLeerraum"/>
+              <w:keepNext/>
+              <w:keepLines/>
+              <w:rPr>
+                <w:lang w:val="fr-CH"/>
+              </w:rPr>
+            </w:pPr>
+          </w:p>
           <w:p>
             <w:pPr>
               <w:pStyle w:val="KeinLeerraum"/>
@@ -2762,6 +2666,8 @@
           <w:p>
             <w:pPr>
               <w:pStyle w:val="KeinLeerraum"/>
+              <w:keepNext/>
+              <w:keepLines/>
             </w:pPr>
             <w:r>
               <w:rPr>
@@ -2774,7 +2680,6 @@
                   <w:calcOnExit w:val="0"/>
                   <w:ddList>
                     <w:listEntry w:val="préfète"/>
-                    <w:listEntry w:val="préfet"/>
                   </w:ddList>
                 </w:ffData>
               </w:fldChar>
@@ -2808,23 +2713,28 @@
     </w:tbl>
     <w:p>
       <w:pPr>
-        <w:pStyle w:val="RM-Belehrungberschrift"/>
-        <w:rPr>
-          <w:lang w:val="fr-CH"/>
-        </w:rPr>
-      </w:pPr>
-      <w:r>
-        <w:rPr>
-          <w:lang w:val="fr-CH"/>
-        </w:rPr>
-        <w:t>Voies de recours</w:t>
-      </w:r>
+        <w:pStyle w:val="KeinLeerraum"/>
+      </w:pPr>
     </w:p>
     <w:p>
       <w:pPr>
+        <w:pStyle w:val="RM-Belehrungberschrift"/>
+        <w:rPr>
+          <w:lang w:val="fr-CH"/>
+        </w:rPr>
+      </w:pPr>
+      <w:r>
+        <w:rPr>
+          <w:lang w:val="fr-CH"/>
+        </w:rPr>
+        <w:t>Voies de recours</w:t>
+      </w:r>
+    </w:p>
+    <w:p>
+      <w:pPr>
         <w:pStyle w:val="RM-BelehrungText"/>
         <w:rPr>
-          <w:lang w:val="fr-CH" w:eastAsia="de-DE"/>
+          <w:lang w:val="fr-CH"/>
         </w:rPr>
       </w:pPr>
       <w:r>
@@ -2865,17 +2775,15 @@
         </w:rPr>
         <w:t xml:space="preserve"> et motifs et porter une signature. Il doit être produit en trois exemplaires et être accompagné de la présente décision, de l’enveloppe dans laquelle celle-ci a été notifiée, ainsi que des moyens de preuve disponibles.</w:t>
       </w:r>
+      <w:bookmarkStart w:id="0" w:name="_GoBack"/>
+      <w:bookmarkEnd w:id="0"/>
     </w:p>
     <w:sectPr>
-      <w:headerReference w:type="even" r:id="rId8"/>
-      <w:headerReference w:type="default" r:id="rId9"/>
-      <w:footerReference w:type="even" r:id="rId10"/>
-      <w:footerReference w:type="default" r:id="rId11"/>
-      <w:headerReference w:type="first" r:id="rId12"/>
-      <w:footerReference w:type="first" r:id="rId13"/>
-      <w:type w:val="continuous"/>
+      <w:headerReference w:type="default" r:id="rId8"/>
+      <w:footerReference w:type="default" r:id="rId9"/>
+      <w:headerReference w:type="first" r:id="rId10"/>
       <w:pgSz w:w="11906" w:h="16838" w:code="9"/>
-      <w:pgMar w:top="1418" w:right="851" w:bottom="851" w:left="1588" w:header="397" w:footer="397" w:gutter="0"/>
+      <w:pgMar w:top="1707" w:right="567" w:bottom="851" w:left="1361" w:header="482" w:footer="454" w:gutter="0"/>
       <w:cols w:space="708"/>
       <w:titlePg/>
       <w:docGrid w:linePitch="360"/>
@@ -2889,7 +2797,7 @@
   <w:endnote w:type="separator" w:id="-1">
     <w:p>
       <w:pPr>
-        <w:spacing w:after="0"/>
+        <w:spacing w:after="0" w:line="240" w:lineRule="auto"/>
       </w:pPr>
       <w:r>
         <w:separator/>
@@ -2899,7 +2807,7 @@
   <w:endnote w:type="continuationSeparator" w:id="0">
     <w:p>
       <w:pPr>
-        <w:spacing w:after="0"/>
+        <w:spacing w:after="0" w:line="240" w:lineRule="auto"/>
       </w:pPr>
       <w:r>
         <w:continuationSeparator/>
@@ -2915,79 +2823,176 @@
     <w:pPr>
       <w:pStyle w:val="Fuzeile"/>
     </w:pPr>
-  </w:p>
-</w:ftr>
-</file>
-
-<file path=word/footer2.xml><?xml version="1.0" encoding="utf-8"?>
-<w:ftr xmlns:wpc="http://schemas.microsoft.com/office/word/2010/wordprocessingCanvas" xmlns:cx="http://schemas.microsoft.com/office/drawing/2014/chartex" xmlns:cx1="http://schemas.microsoft.com/office/drawing/2015/9/8/chartex" xmlns:mc="http://schemas.openxmlformats.org/markup-compatibility/2006" xmlns:o="urn:schemas-microsoft-com:office:office" xmlns:r="http://schemas.openxmlformats.org/officeDocument/2006/relationships" xmlns:m="http://schemas.openxmlformats.org/officeDocument/2006/math" xmlns:v="urn:schemas-microsoft-com:vml" xmlns:wp14="http://schemas.microsoft.com/office/word/2010/wordprocessingDrawing" xmlns:wp="http://schemas.openxmlformats.org/drawingml/2006/wordprocessingDrawing" xmlns:w10="urn:schemas-microsoft-com:office:word" xmlns:w="http://schemas.openxmlformats.org/wordprocessingml/2006/main" xmlns:w14="http://schemas.microsoft.com/office/word/2010/wordml" xmlns:w15="http://schemas.microsoft.com/office/word/2012/wordml" xmlns:w16se="http://schemas.microsoft.com/office/word/2015/wordml/symex" xmlns:wpg="http://schemas.microsoft.com/office/word/2010/wordprocessingGroup" xmlns:wpi="http://schemas.microsoft.com/office/word/2010/wordprocessingInk" xmlns:wne="http://schemas.microsoft.com/office/word/2006/wordml" xmlns:wps="http://schemas.microsoft.com/office/word/2010/wordprocessingShape" mc:Ignorable="w14 w15 w16se wp14">
-  <w:p>
-    <w:pPr>
-      <w:pStyle w:val="Fuzeile"/>
-      <w:tabs>
-        <w:tab w:val="clear" w:pos="4536"/>
-        <w:tab w:val="clear" w:pos="9072"/>
-      </w:tabs>
-      <w:jc w:val="right"/>
-    </w:pPr>
     <w:r>
-      <w:fldChar w:fldCharType="begin"/>
+      <w:rPr>
+        <w:lang w:eastAsia="de-CH"/>
+      </w:rPr>
+      <mc:AlternateContent>
+        <mc:Choice Requires="wps">
+          <w:drawing>
+            <wp:anchor distT="0" distB="0" distL="114300" distR="114300" simplePos="0" relativeHeight="251667456" behindDoc="0" locked="1" layoutInCell="1" allowOverlap="1" wp14:anchorId="3B174754" wp14:editId="071846D3">
+              <wp:simplePos x="0" y="0"/>
+              <wp:positionH relativeFrom="margin">
+                <wp:posOffset>5706110</wp:posOffset>
+              </wp:positionH>
+              <wp:positionV relativeFrom="page">
+                <wp:posOffset>10123805</wp:posOffset>
+              </wp:positionV>
+              <wp:extent cx="630000" cy="568800"/>
+              <wp:effectExtent l="0" t="0" r="0" b="0"/>
+              <wp:wrapNone/>
+              <wp:docPr id="15" name="Textfeld 15"/>
+              <wp:cNvGraphicFramePr/>
+              <a:graphic xmlns:a="http://schemas.openxmlformats.org/drawingml/2006/main">
+                <a:graphicData uri="http://schemas.microsoft.com/office/word/2010/wordprocessingShape">
+                  <wps:wsp>
+                    <wps:cNvSpPr txBox="1"/>
+                    <wps:spPr>
+                      <a:xfrm>
+                        <a:off x="0" y="0"/>
+                        <a:ext cx="630000" cy="568800"/>
+                      </a:xfrm>
+                      <a:prstGeom prst="rect">
+                        <a:avLst/>
+                      </a:prstGeom>
+                      <a:noFill/>
+                      <a:ln w="6350">
+                        <a:noFill/>
+                      </a:ln>
+                      <a:effectLst/>
+                    </wps:spPr>
+                    <wps:style>
+                      <a:lnRef idx="0">
+                        <a:schemeClr val="accent1"/>
+                      </a:lnRef>
+                      <a:fillRef idx="0">
+                        <a:schemeClr val="accent1"/>
+                      </a:fillRef>
+                      <a:effectRef idx="0">
+                        <a:schemeClr val="accent1"/>
+                      </a:effectRef>
+                      <a:fontRef idx="minor">
+                        <a:schemeClr val="dk1"/>
+                      </a:fontRef>
+                    </wps:style>
+                    <wps:txbx>
+                      <w:txbxContent>
+                        <w:p>
+                          <w:pPr>
+                            <w:pStyle w:val="Fuzeile"/>
+                            <w:jc w:val="right"/>
+                          </w:pPr>
+                          <w:r>
+                            <w:fldChar w:fldCharType="begin"/>
+                          </w:r>
+                          <w:r>
+                            <w:instrText>PAGE   \* MERGEFORMAT</w:instrText>
+                          </w:r>
+                          <w:r>
+                            <w:fldChar w:fldCharType="separate"/>
+                          </w:r>
+                          <w:r>
+                            <w:t>3</w:t>
+                          </w:r>
+                          <w:r>
+                            <w:fldChar w:fldCharType="end"/>
+                          </w:r>
+                          <w:r>
+                            <w:t>/</w:t>
+                          </w:r>
+                          <w:r>
+                            <w:fldChar w:fldCharType="begin"/>
+                          </w:r>
+                          <w:r>
+                            <w:instrText xml:space="preserve"> NUMPAGES   \* MERGEFORMAT </w:instrText>
+                          </w:r>
+                          <w:r>
+                            <w:fldChar w:fldCharType="separate"/>
+                          </w:r>
+                          <w:r>
+                            <w:t>3</w:t>
+                          </w:r>
+                          <w:r>
+                            <w:fldChar w:fldCharType="end"/>
+                          </w:r>
+                        </w:p>
+                      </w:txbxContent>
+                    </wps:txbx>
+                    <wps:bodyPr rot="0" spcFirstLastPara="0" vertOverflow="overflow" horzOverflow="overflow" vert="horz" wrap="square" lIns="0" tIns="0" rIns="0" bIns="288000" numCol="1" spcCol="0" rtlCol="0" fromWordArt="0" anchor="b" anchorCtr="0" forceAA="0" compatLnSpc="1">
+                      <a:prstTxWarp prst="textNoShape">
+                        <a:avLst/>
+                      </a:prstTxWarp>
+                      <a:noAutofit/>
+                    </wps:bodyPr>
+                  </wps:wsp>
+                </a:graphicData>
+              </a:graphic>
+              <wp14:sizeRelH relativeFrom="margin">
+                <wp14:pctWidth>0</wp14:pctWidth>
+              </wp14:sizeRelH>
+              <wp14:sizeRelV relativeFrom="margin">
+                <wp14:pctHeight>0</wp14:pctHeight>
+              </wp14:sizeRelV>
+            </wp:anchor>
+          </w:drawing>
+        </mc:Choice>
+        <mc:Fallback>
+          <w:pict>
+            <v:shapetype w14:anchorId="3B174754" id="_x0000_t202" coordsize="21600,21600" o:spt="202" path="m,l,21600r21600,l21600,xe">
+              <v:stroke joinstyle="miter"/>
+              <v:path gradientshapeok="t" o:connecttype="rect"/>
+            </v:shapetype>
+            <v:shape id="Textfeld 15" o:spid="_x0000_s1026" type="#_x0000_t202" style="position:absolute;margin-left:449.3pt;margin-top:797.15pt;width:49.6pt;height:44.8pt;z-index:251667456;visibility:visible;mso-wrap-style:square;mso-width-percent:0;mso-height-percent:0;mso-wrap-distance-left:9pt;mso-wrap-distance-top:0;mso-wrap-distance-right:9pt;mso-wrap-distance-bottom:0;mso-position-horizontal:absolute;mso-position-horizontal-relative:margin;mso-position-vertical:absolute;mso-position-vertical-relative:page;mso-width-percent:0;mso-height-percent:0;mso-width-relative:margin;mso-height-relative:margin;v-text-anchor:bottom" o:gfxdata="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" filled="f" stroked="f" strokeweight=".5pt">
+              <v:textbox inset="0,0,0,8mm">
+                <w:txbxContent>
+                  <w:p>
+                    <w:pPr>
+                      <w:pStyle w:val="Fuzeile"/>
+                      <w:jc w:val="right"/>
+                    </w:pPr>
+                    <w:r>
+                      <w:fldChar w:fldCharType="begin"/>
+                    </w:r>
+                    <w:r>
+                      <w:instrText>PAGE   \* MERGEFORMAT</w:instrText>
+                    </w:r>
+                    <w:r>
+                      <w:fldChar w:fldCharType="separate"/>
+                    </w:r>
+                    <w:r>
+                      <w:t>3</w:t>
+                    </w:r>
+                    <w:r>
+                      <w:fldChar w:fldCharType="end"/>
+                    </w:r>
+                    <w:r>
+                      <w:t>/</w:t>
+                    </w:r>
+                    <w:r>
+                      <w:fldChar w:fldCharType="begin"/>
+                    </w:r>
+                    <w:r>
+                      <w:instrText xml:space="preserve"> NUMPAGES   \* MERGEFORMAT </w:instrText>
+                    </w:r>
+                    <w:r>
+                      <w:fldChar w:fldCharType="separate"/>
+                    </w:r>
+                    <w:r>
+                      <w:t>3</w:t>
+                    </w:r>
+                    <w:r>
+                      <w:fldChar w:fldCharType="end"/>
+                    </w:r>
+                  </w:p>
+                </w:txbxContent>
+              </v:textbox>
+              <w10:wrap anchorx="margin" anchory="page"/>
+              <w10:anchorlock/>
+            </v:shape>
+          </w:pict>
+        </mc:Fallback>
+      </mc:AlternateContent>
     </w:r>
-    <w:r>
-      <w:instrText>PAGE  \* Arabic  \* MERGEFORMAT</w:instrText>
-    </w:r>
-    <w:r>
-      <w:fldChar w:fldCharType="separate"/>
-    </w:r>
-    <w:r>
-      <w:rPr>
-        <w:noProof/>
-        <w:lang w:val="de-DE"/>
-      </w:rPr>
-      <w:t>3</w:t>
-    </w:r>
-    <w:r>
-      <w:fldChar w:fldCharType="end"/>
-    </w:r>
-    <w:r>
-      <w:rPr>
-        <w:lang w:val="de-DE"/>
-      </w:rPr>
-      <w:t>/</w:t>
-    </w:r>
-    <w:r>
-      <w:fldChar w:fldCharType="begin"/>
-    </w:r>
-    <w:r>
-      <w:instrText>NUMPAGES  \* Arabic  \* MERGEFORMAT</w:instrText>
-    </w:r>
-    <w:r>
-      <w:fldChar w:fldCharType="separate"/>
-    </w:r>
-    <w:r>
-      <w:rPr>
-        <w:noProof/>
-        <w:lang w:val="de-DE"/>
-      </w:rPr>
-      <w:t>3</w:t>
-    </w:r>
-    <w:r>
-      <w:rPr>
-        <w:noProof/>
-        <w:lang w:val="de-DE"/>
-      </w:rPr>
-      <w:fldChar w:fldCharType="end"/>
-    </w:r>
-  </w:p>
-</w:ftr>
-</file>
-
-<file path=word/footer3.xml><?xml version="1.0" encoding="utf-8"?>
-<w:ftr xmlns:wpc="http://schemas.microsoft.com/office/word/2010/wordprocessingCanvas" xmlns:cx="http://schemas.microsoft.com/office/drawing/2014/chartex" xmlns:cx1="http://schemas.microsoft.com/office/drawing/2015/9/8/chartex" xmlns:mc="http://schemas.openxmlformats.org/markup-compatibility/2006" xmlns:o="urn:schemas-microsoft-com:office:office" xmlns:r="http://schemas.openxmlformats.org/officeDocument/2006/relationships" xmlns:m="http://schemas.openxmlformats.org/officeDocument/2006/math" xmlns:v="urn:schemas-microsoft-com:vml" xmlns:wp14="http://schemas.microsoft.com/office/word/2010/wordprocessingDrawing" xmlns:wp="http://schemas.openxmlformats.org/drawingml/2006/wordprocessingDrawing" xmlns:w10="urn:schemas-microsoft-com:office:word" xmlns:w="http://schemas.openxmlformats.org/wordprocessingml/2006/main" xmlns:w14="http://schemas.microsoft.com/office/word/2010/wordml" xmlns:w15="http://schemas.microsoft.com/office/word/2012/wordml" xmlns:w16se="http://schemas.microsoft.com/office/word/2015/wordml/symex" xmlns:wpg="http://schemas.microsoft.com/office/word/2010/wordprocessingGroup" xmlns:wpi="http://schemas.microsoft.com/office/word/2010/wordprocessingInk" xmlns:wne="http://schemas.microsoft.com/office/word/2006/wordml" xmlns:wps="http://schemas.microsoft.com/office/word/2010/wordprocessingShape" mc:Ignorable="w14 w15 w16se wp14">
-  <w:p>
-    <w:pPr>
-      <w:pStyle w:val="Fuzeile"/>
-    </w:pPr>
   </w:p>
 </w:ftr>
 </file>
@@ -2997,7 +3002,7 @@
   <w:footnote w:type="separator" w:id="-1">
     <w:p>
       <w:pPr>
-        <w:spacing w:after="0"/>
+        <w:spacing w:after="0" w:line="240" w:lineRule="auto"/>
       </w:pPr>
       <w:r>
         <w:separator/>
@@ -3007,7 +3012,7 @@
   <w:footnote w:type="continuationSeparator" w:id="0">
     <w:p>
       <w:pPr>
-        <w:spacing w:after="0"/>
+        <w:spacing w:after="0" w:line="240" w:lineRule="auto"/>
       </w:pPr>
       <w:r>
         <w:continuationSeparator/>
@@ -3413,6 +3418,106 @@
 
 <file path=word/header1.xml><?xml version="1.0" encoding="utf-8"?>
 <w:hdr xmlns:wpc="http://schemas.microsoft.com/office/word/2010/wordprocessingCanvas" xmlns:cx="http://schemas.microsoft.com/office/drawing/2014/chartex" xmlns:cx1="http://schemas.microsoft.com/office/drawing/2015/9/8/chartex" xmlns:mc="http://schemas.openxmlformats.org/markup-compatibility/2006" xmlns:o="urn:schemas-microsoft-com:office:office" xmlns:r="http://schemas.openxmlformats.org/officeDocument/2006/relationships" xmlns:m="http://schemas.openxmlformats.org/officeDocument/2006/math" xmlns:v="urn:schemas-microsoft-com:vml" xmlns:wp14="http://schemas.microsoft.com/office/word/2010/wordprocessingDrawing" xmlns:wp="http://schemas.openxmlformats.org/drawingml/2006/wordprocessingDrawing" xmlns:w10="urn:schemas-microsoft-com:office:word" xmlns:w="http://schemas.openxmlformats.org/wordprocessingml/2006/main" xmlns:w14="http://schemas.microsoft.com/office/word/2010/wordml" xmlns:w15="http://schemas.microsoft.com/office/word/2012/wordml" xmlns:w16se="http://schemas.microsoft.com/office/word/2015/wordml/symex" xmlns:wpg="http://schemas.microsoft.com/office/word/2010/wordprocessingGroup" xmlns:wpi="http://schemas.microsoft.com/office/word/2010/wordprocessingInk" xmlns:wne="http://schemas.microsoft.com/office/word/2006/wordml" xmlns:wps="http://schemas.microsoft.com/office/word/2010/wordprocessingShape" mc:Ignorable="w14 w15 w16se wp14">
+  <w:tbl>
+    <w:tblPr>
+      <w:tblStyle w:val="Tabellenraster"/>
+      <w:tblW w:w="9978" w:type="dxa"/>
+      <w:tblBorders>
+        <w:top w:val="none" w:sz="0" w:space="0" w:color="auto"/>
+        <w:left w:val="none" w:sz="0" w:space="0" w:color="auto"/>
+        <w:bottom w:val="none" w:sz="0" w:space="0" w:color="auto"/>
+        <w:right w:val="none" w:sz="0" w:space="0" w:color="auto"/>
+        <w:insideH w:val="none" w:sz="0" w:space="0" w:color="auto"/>
+        <w:insideV w:val="none" w:sz="0" w:space="0" w:color="auto"/>
+      </w:tblBorders>
+      <w:tblLayout w:type="fixed"/>
+      <w:tblCellMar>
+        <w:left w:w="0" w:type="dxa"/>
+        <w:right w:w="0" w:type="dxa"/>
+      </w:tblCellMar>
+      <w:tblLook w:val="04A0" w:firstRow="1" w:lastRow="0" w:firstColumn="1" w:lastColumn="0" w:noHBand="0" w:noVBand="1"/>
+    </w:tblPr>
+    <w:tblGrid>
+      <w:gridCol w:w="5102"/>
+      <w:gridCol w:w="4876"/>
+    </w:tblGrid>
+    <w:tr>
+      <w:trPr>
+        <w:trHeight w:val="374"/>
+      </w:trPr>
+      <w:tc>
+        <w:tcPr>
+          <w:tcW w:w="5102" w:type="dxa"/>
+        </w:tcPr>
+        <w:p>
+          <w:pPr>
+            <w:pStyle w:val="Kopfzeile"/>
+          </w:pPr>
+          <w:r>
+            <w:drawing>
+              <wp:anchor distT="0" distB="0" distL="114300" distR="114300" simplePos="0" relativeHeight="251663360" behindDoc="0" locked="1" layoutInCell="1" allowOverlap="1" wp14:anchorId="31CD83CD" wp14:editId="344620B2">
+                <wp:simplePos x="0" y="0"/>
+                <wp:positionH relativeFrom="page">
+                  <wp:posOffset>-6985</wp:posOffset>
+                </wp:positionH>
+                <wp:positionV relativeFrom="page">
+                  <wp:posOffset>-30480</wp:posOffset>
+                </wp:positionV>
+                <wp:extent cx="939165" cy="229870"/>
+                <wp:effectExtent l="0" t="0" r="0" b="0"/>
+                <wp:wrapNone/>
+                <wp:docPr id="24" name="Grafik 24"/>
+                <wp:cNvGraphicFramePr>
+                  <a:graphicFrameLocks xmlns:a="http://schemas.openxmlformats.org/drawingml/2006/main" noChangeAspect="1"/>
+                </wp:cNvGraphicFramePr>
+                <a:graphic xmlns:a="http://schemas.openxmlformats.org/drawingml/2006/main">
+                  <a:graphicData uri="http://schemas.openxmlformats.org/drawingml/2006/picture">
+                    <pic:pic xmlns:pic="http://schemas.openxmlformats.org/drawingml/2006/picture">
+                      <pic:nvPicPr>
+                        <pic:cNvPr id="1" name="Schrift Kanton Bern.emf"/>
+                        <pic:cNvPicPr/>
+                      </pic:nvPicPr>
+                      <pic:blipFill>
+                        <a:blip r:embed="rId1"/>
+                        <a:stretch>
+                          <a:fillRect/>
+                        </a:stretch>
+                      </pic:blipFill>
+                      <pic:spPr>
+                        <a:xfrm>
+                          <a:off x="0" y="0"/>
+                          <a:ext cx="939165" cy="229870"/>
+                        </a:xfrm>
+                        <a:prstGeom prst="rect">
+                          <a:avLst/>
+                        </a:prstGeom>
+                      </pic:spPr>
+                    </pic:pic>
+                  </a:graphicData>
+                </a:graphic>
+                <wp14:sizeRelH relativeFrom="margin">
+                  <wp14:pctWidth>0</wp14:pctWidth>
+                </wp14:sizeRelH>
+                <wp14:sizeRelV relativeFrom="margin">
+                  <wp14:pctHeight>0</wp14:pctHeight>
+                </wp14:sizeRelV>
+              </wp:anchor>
+            </w:drawing>
+          </w:r>
+        </w:p>
+      </w:tc>
+      <w:tc>
+        <w:tcPr>
+          <w:tcW w:w="4876" w:type="dxa"/>
+        </w:tcPr>
+        <w:p>
+          <w:pPr>
+            <w:pStyle w:val="Kopfzeile"/>
+          </w:pPr>
+        </w:p>
+      </w:tc>
+    </w:tr>
+  </w:tbl>
   <w:p>
     <w:pPr>
       <w:pStyle w:val="Kopfzeile"/>
@@ -3425,152 +3530,22 @@
 <w:hdr xmlns:wpc="http://schemas.microsoft.com/office/word/2010/wordprocessingCanvas" xmlns:cx="http://schemas.microsoft.com/office/drawing/2014/chartex" xmlns:cx1="http://schemas.microsoft.com/office/drawing/2015/9/8/chartex" xmlns:mc="http://schemas.openxmlformats.org/markup-compatibility/2006" xmlns:o="urn:schemas-microsoft-com:office:office" xmlns:r="http://schemas.openxmlformats.org/officeDocument/2006/relationships" xmlns:m="http://schemas.openxmlformats.org/officeDocument/2006/math" xmlns:v="urn:schemas-microsoft-com:vml" xmlns:wp14="http://schemas.microsoft.com/office/word/2010/wordprocessingDrawing" xmlns:wp="http://schemas.openxmlformats.org/drawingml/2006/wordprocessingDrawing" xmlns:w10="urn:schemas-microsoft-com:office:word" xmlns:w="http://schemas.openxmlformats.org/wordprocessingml/2006/main" xmlns:w14="http://schemas.microsoft.com/office/word/2010/wordml" xmlns:w15="http://schemas.microsoft.com/office/word/2012/wordml" xmlns:w16se="http://schemas.microsoft.com/office/word/2015/wordml/symex" xmlns:wpg="http://schemas.microsoft.com/office/word/2010/wordprocessingGroup" xmlns:wpi="http://schemas.microsoft.com/office/word/2010/wordprocessingInk" xmlns:wne="http://schemas.microsoft.com/office/word/2006/wordml" xmlns:wps="http://schemas.microsoft.com/office/word/2010/wordprocessingShape" mc:Ignorable="w14 w15 w16se wp14">
   <w:p>
     <w:pPr>
-      <w:pStyle w:val="KopfDirektion9ptFett"/>
-      <w:rPr>
-        <w:b w:val="0"/>
-        <w:sz w:val="16"/>
-        <w:szCs w:val="16"/>
-      </w:rPr>
+      <w:pStyle w:val="Kopfzeile"/>
     </w:pPr>
     <w:r>
-      <w:rPr>
-        <w:rStyle w:val="Platzhaltertext"/>
-        <w:b w:val="0"/>
-        <w:color w:val="auto"/>
-        <w:sz w:val="16"/>
-        <w:szCs w:val="16"/>
-      </w:rPr>
-      <w:t>{{MEINE_ORGANISATION_NAME}}</w:t>
-    </w:r>
-  </w:p>
-</w:hdr>
-</file>
-
-<file path=word/header3.xml><?xml version="1.0" encoding="utf-8"?>
-<w:hdr xmlns:wpc="http://schemas.microsoft.com/office/word/2010/wordprocessingCanvas" xmlns:cx="http://schemas.microsoft.com/office/drawing/2014/chartex" xmlns:cx1="http://schemas.microsoft.com/office/drawing/2015/9/8/chartex" xmlns:mc="http://schemas.openxmlformats.org/markup-compatibility/2006" xmlns:o="urn:schemas-microsoft-com:office:office" xmlns:r="http://schemas.openxmlformats.org/officeDocument/2006/relationships" xmlns:m="http://schemas.openxmlformats.org/officeDocument/2006/math" xmlns:v="urn:schemas-microsoft-com:vml" xmlns:wp14="http://schemas.microsoft.com/office/word/2010/wordprocessingDrawing" xmlns:wp="http://schemas.openxmlformats.org/drawingml/2006/wordprocessingDrawing" xmlns:w10="urn:schemas-microsoft-com:office:word" xmlns:w="http://schemas.openxmlformats.org/wordprocessingml/2006/main" xmlns:w14="http://schemas.microsoft.com/office/word/2010/wordml" xmlns:w15="http://schemas.microsoft.com/office/word/2012/wordml" xmlns:w16se="http://schemas.microsoft.com/office/word/2015/wordml/symex" xmlns:wpg="http://schemas.microsoft.com/office/word/2010/wordprocessingGroup" xmlns:wpi="http://schemas.microsoft.com/office/word/2010/wordprocessingInk" xmlns:wne="http://schemas.microsoft.com/office/word/2006/wordml" xmlns:wps="http://schemas.microsoft.com/office/word/2010/wordprocessingShape" mc:Ignorable="w14 w15 w16se wp14">
-  <w:tbl>
-    <w:tblPr>
-      <w:tblW w:w="0" w:type="auto"/>
-      <w:tblCellMar>
-        <w:left w:w="0" w:type="dxa"/>
-        <w:right w:w="0" w:type="dxa"/>
-      </w:tblCellMar>
-      <w:tblLook w:val="04A0" w:firstRow="1" w:lastRow="0" w:firstColumn="1" w:lastColumn="0" w:noHBand="0" w:noVBand="1"/>
-    </w:tblPr>
-    <w:tblGrid>
-      <w:gridCol w:w="2438"/>
-      <w:gridCol w:w="2438"/>
-    </w:tblGrid>
-    <w:tr>
-      <w:trPr>
-        <w:trHeight w:hRule="exact" w:val="1077"/>
-      </w:trPr>
-      <w:tc>
-        <w:tcPr>
-          <w:tcW w:w="2438" w:type="dxa"/>
-          <w:shd w:val="clear" w:color="auto" w:fill="auto"/>
-        </w:tcPr>
-        <w:p>
-          <w:pPr>
-            <w:pStyle w:val="KopfDirektion9ptFett"/>
-            <w:rPr>
-              <w:lang w:val="fr-CH"/>
-            </w:rPr>
-          </w:pPr>
-          <w:r>
-            <w:rPr>
-              <w:lang w:val="fr-CH"/>
-            </w:rPr>
-            <w:t>Préfecture du/de</w:t>
-          </w:r>
-        </w:p>
-        <w:p>
-          <w:pPr>
-            <w:pStyle w:val="KopfDirektion9ptFett"/>
-            <w:rPr>
-              <w:lang w:val="fr-CH"/>
-            </w:rPr>
-          </w:pPr>
-          <w:r>
-            <w:rPr>
-              <w:lang w:val="fr-CH"/>
-            </w:rPr>
-            <w:t>{{MEINE_ORGANISATION_NAME_KURZ}}</w:t>
-          </w:r>
-        </w:p>
-      </w:tc>
-      <w:tc>
-        <w:tcPr>
-          <w:tcW w:w="2438" w:type="dxa"/>
-          <w:shd w:val="clear" w:color="auto" w:fill="auto"/>
-        </w:tcPr>
-        <w:p>
-          <w:pPr>
-            <w:pStyle w:val="KopfDirektion9ptFett"/>
-            <w:rPr>
-              <w:lang w:val="fr-CH"/>
-            </w:rPr>
-          </w:pPr>
-        </w:p>
-      </w:tc>
-    </w:tr>
-    <w:tr>
-      <w:trPr>
-        <w:trHeight w:hRule="exact" w:val="771"/>
-      </w:trPr>
-      <w:tc>
-        <w:tcPr>
-          <w:tcW w:w="2438" w:type="dxa"/>
-          <w:shd w:val="clear" w:color="auto" w:fill="auto"/>
-        </w:tcPr>
-        <w:p>
-          <w:pPr>
-            <w:pStyle w:val="KopfAmt9pt"/>
-            <w:rPr>
-              <w:lang w:val="fr-CH"/>
-            </w:rPr>
-          </w:pPr>
-        </w:p>
-      </w:tc>
-      <w:tc>
-        <w:tcPr>
-          <w:tcW w:w="2438" w:type="dxa"/>
-          <w:shd w:val="clear" w:color="auto" w:fill="auto"/>
-        </w:tcPr>
-        <w:p>
-          <w:pPr>
-            <w:pStyle w:val="KopfAmt9pt"/>
-            <w:rPr>
-              <w:lang w:val="fr-CH"/>
-            </w:rPr>
-          </w:pPr>
-        </w:p>
-      </w:tc>
-    </w:tr>
-  </w:tbl>
-  <w:p>
-    <w:pPr>
-      <w:pStyle w:val="Kopfzeile"/>
-      <w:spacing w:after="360"/>
-    </w:pPr>
-    <w:r>
-      <w:rPr>
-        <w:noProof/>
-        <w:lang w:eastAsia="de-CH"/>
-      </w:rPr>
       <w:drawing>
-        <wp:anchor distT="0" distB="0" distL="114300" distR="114300" simplePos="0" relativeHeight="251657728" behindDoc="1" locked="0" layoutInCell="0" allowOverlap="1">
+        <wp:anchor distT="0" distB="0" distL="114300" distR="114300" simplePos="0" relativeHeight="251661312" behindDoc="0" locked="1" layoutInCell="1" allowOverlap="1" wp14:anchorId="785819B7" wp14:editId="66DF6E0D">
           <wp:simplePos x="0" y="0"/>
-          <wp:positionH relativeFrom="column">
-            <wp:posOffset>-791845</wp:posOffset>
+          <wp:positionH relativeFrom="page">
+            <wp:posOffset>312420</wp:posOffset>
           </wp:positionH>
           <wp:positionV relativeFrom="page">
-            <wp:posOffset>4644390</wp:posOffset>
+            <wp:posOffset>184785</wp:posOffset>
           </wp:positionV>
-          <wp:extent cx="558165" cy="683895"/>
-          <wp:effectExtent l="0" t="0" r="0" b="0"/>
+          <wp:extent cx="1482725" cy="694690"/>
+          <wp:effectExtent l="0" t="0" r="3175" b="0"/>
           <wp:wrapNone/>
-          <wp:docPr id="1" name="Grafik 1"/>
+          <wp:docPr id="5" name="Grafik 5"/>
           <wp:cNvGraphicFramePr>
             <a:graphicFrameLocks xmlns:a="http://schemas.openxmlformats.org/drawingml/2006/main" noChangeAspect="1"/>
           </wp:cNvGraphicFramePr>
@@ -3578,41 +3553,31 @@
             <a:graphicData uri="http://schemas.openxmlformats.org/drawingml/2006/picture">
               <pic:pic xmlns:pic="http://schemas.openxmlformats.org/drawingml/2006/picture">
                 <pic:nvPicPr>
-                  <pic:cNvPr id="0" name="Grafik 1"/>
-                  <pic:cNvPicPr>
-                    <a:picLocks noChangeAspect="1" noChangeArrowheads="1"/>
-                  </pic:cNvPicPr>
+                  <pic:cNvPr id="21" name="Logo Kanton Bern.emf"/>
+                  <pic:cNvPicPr/>
                 </pic:nvPicPr>
                 <pic:blipFill>
-                  <a:blip r:embed="rId1">
-                    <a:extLst>
-                      <a:ext uri="{28A0092B-C50C-407E-A947-70E740481C1C}">
-                        <a14:useLocalDpi xmlns:a14="http://schemas.microsoft.com/office/drawing/2010/main" val="0"/>
-                      </a:ext>
-                    </a:extLst>
-                  </a:blip>
-                  <a:srcRect/>
+                  <a:blip r:embed="rId1"/>
                   <a:stretch>
                     <a:fillRect/>
                   </a:stretch>
                 </pic:blipFill>
-                <pic:spPr bwMode="auto">
+                <pic:spPr>
                   <a:xfrm>
                     <a:off x="0" y="0"/>
-                    <a:ext cx="558165" cy="683895"/>
+                    <a:ext cx="1482725" cy="694690"/>
                   </a:xfrm>
                   <a:prstGeom prst="rect">
                     <a:avLst/>
                   </a:prstGeom>
-                  <a:noFill/>
                 </pic:spPr>
               </pic:pic>
             </a:graphicData>
           </a:graphic>
-          <wp14:sizeRelH relativeFrom="page">
+          <wp14:sizeRelH relativeFrom="margin">
             <wp14:pctWidth>0</wp14:pctWidth>
           </wp14:sizeRelH>
-          <wp14:sizeRelV relativeFrom="page">
+          <wp14:sizeRelV relativeFrom="margin">
             <wp14:pctHeight>0</wp14:pctHeight>
           </wp14:sizeRelV>
         </wp:anchor>
@@ -3625,6 +3590,26 @@
 <file path=word/numbering.xml><?xml version="1.0" encoding="utf-8"?>
 <w:numbering xmlns:wpc="http://schemas.microsoft.com/office/word/2010/wordprocessingCanvas" xmlns:cx="http://schemas.microsoft.com/office/drawing/2014/chartex" xmlns:cx1="http://schemas.microsoft.com/office/drawing/2015/9/8/chartex" xmlns:mc="http://schemas.openxmlformats.org/markup-compatibility/2006" xmlns:o="urn:schemas-microsoft-com:office:office" xmlns:r="http://schemas.openxmlformats.org/officeDocument/2006/relationships" xmlns:m="http://schemas.openxmlformats.org/officeDocument/2006/math" xmlns:v="urn:schemas-microsoft-com:vml" xmlns:wp14="http://schemas.microsoft.com/office/word/2010/wordprocessingDrawing" xmlns:wp="http://schemas.openxmlformats.org/drawingml/2006/wordprocessingDrawing" xmlns:w10="urn:schemas-microsoft-com:office:word" xmlns:w="http://schemas.openxmlformats.org/wordprocessingml/2006/main" xmlns:w14="http://schemas.microsoft.com/office/word/2010/wordml" xmlns:w15="http://schemas.microsoft.com/office/word/2012/wordml" xmlns:w16se="http://schemas.microsoft.com/office/word/2015/wordml/symex" xmlns:wpg="http://schemas.microsoft.com/office/word/2010/wordprocessingGroup" xmlns:wpi="http://schemas.microsoft.com/office/word/2010/wordprocessingInk" xmlns:wne="http://schemas.microsoft.com/office/word/2006/wordml" xmlns:wps="http://schemas.microsoft.com/office/word/2010/wordprocessingShape" mc:Ignorable="w14 w15 w16se wp14">
   <w:abstractNum w:abstractNumId="0" w15:restartNumberingAfterBreak="0">
+    <w:nsid w:val="FFFFFF83"/>
+    <w:multiLevelType w:val="singleLevel"/>
+    <w:tmpl w:val="5986FECC"/>
+    <w:lvl w:ilvl="0">
+      <w:start w:val="1"/>
+      <w:numFmt w:val="bullet"/>
+      <w:lvlText w:val=""/>
+      <w:lvlJc w:val="left"/>
+      <w:pPr>
+        <w:tabs>
+          <w:tab w:val="num" w:pos="643"/>
+        </w:tabs>
+        <w:ind w:left="643" w:hanging="360"/>
+      </w:pPr>
+      <w:rPr>
+        <w:rFonts w:ascii="Symbol" w:hAnsi="Symbol" w:hint="default"/>
+      </w:rPr>
+    </w:lvl>
+  </w:abstractNum>
+  <w:abstractNum w:abstractNumId="1" w15:restartNumberingAfterBreak="0">
     <w:nsid w:val="08AC7163"/>
     <w:multiLevelType w:val="hybridMultilevel"/>
     <w:tmpl w:val="CB889F8E"/>
@@ -3738,7 +3723,7 @@
       </w:rPr>
     </w:lvl>
   </w:abstractNum>
-  <w:abstractNum w:abstractNumId="1" w15:restartNumberingAfterBreak="0">
+  <w:abstractNum w:abstractNumId="2" w15:restartNumberingAfterBreak="0">
     <w:nsid w:val="1C034431"/>
     <w:multiLevelType w:val="hybridMultilevel"/>
     <w:tmpl w:val="85466490"/>
@@ -3825,7 +3810,7 @@
       </w:pPr>
     </w:lvl>
   </w:abstractNum>
-  <w:abstractNum w:abstractNumId="2" w15:restartNumberingAfterBreak="0">
+  <w:abstractNum w:abstractNumId="3" w15:restartNumberingAfterBreak="0">
     <w:nsid w:val="20F87FD6"/>
     <w:multiLevelType w:val="multilevel"/>
     <w:tmpl w:val="FA60DFCA"/>
@@ -3942,7 +3927,7 @@
       </w:rPr>
     </w:lvl>
   </w:abstractNum>
-  <w:abstractNum w:abstractNumId="3" w15:restartNumberingAfterBreak="0">
+  <w:abstractNum w:abstractNumId="4" w15:restartNumberingAfterBreak="0">
     <w:nsid w:val="33D07FC8"/>
     <w:multiLevelType w:val="multilevel"/>
     <w:tmpl w:val="1F9A9AD0"/>
@@ -4057,7 +4042,7 @@
       </w:rPr>
     </w:lvl>
   </w:abstractNum>
-  <w:abstractNum w:abstractNumId="4" w15:restartNumberingAfterBreak="0">
+  <w:abstractNum w:abstractNumId="5" w15:restartNumberingAfterBreak="0">
     <w:nsid w:val="3D300835"/>
     <w:multiLevelType w:val="hybridMultilevel"/>
     <w:tmpl w:val="18A85974"/>
@@ -4171,11 +4156,11 @@
       </w:rPr>
     </w:lvl>
   </w:abstractNum>
-  <w:abstractNum w:abstractNumId="5" w15:restartNumberingAfterBreak="0">
+  <w:abstractNum w:abstractNumId="6" w15:restartNumberingAfterBreak="0">
     <w:nsid w:val="49B32013"/>
     <w:multiLevelType w:val="hybridMultilevel"/>
     <w:tmpl w:val="139CB16E"/>
-    <w:lvl w:ilvl="0" w:tplc="46860954">
+    <w:lvl w:ilvl="0" w:tplc="5C246626">
       <w:start w:val="1"/>
       <w:numFmt w:val="bullet"/>
       <w:pStyle w:val="AufzhlungfrTabelle9pt"/>
@@ -4286,7 +4271,7 @@
       </w:rPr>
     </w:lvl>
   </w:abstractNum>
-  <w:abstractNum w:abstractNumId="6" w15:restartNumberingAfterBreak="0">
+  <w:abstractNum w:abstractNumId="7" w15:restartNumberingAfterBreak="0">
     <w:nsid w:val="5423177E"/>
     <w:multiLevelType w:val="multilevel"/>
     <w:tmpl w:val="C3261FC0"/>
@@ -4421,7 +4406,7 @@
       </w:rPr>
     </w:lvl>
   </w:abstractNum>
-  <w:abstractNum w:abstractNumId="7" w15:restartNumberingAfterBreak="0">
+  <w:abstractNum w:abstractNumId="8" w15:restartNumberingAfterBreak="0">
     <w:nsid w:val="61AB224D"/>
     <w:multiLevelType w:val="multilevel"/>
     <w:tmpl w:val="8D3CB114"/>
@@ -4535,60 +4520,213 @@
       </w:rPr>
     </w:lvl>
   </w:abstractNum>
-  <w:abstractNum w:abstractNumId="8" w15:restartNumberingAfterBreak="0">
-    <w:nsid w:val="68B6662E"/>
+  <w:abstractNum w:abstractNumId="9" w15:restartNumberingAfterBreak="0">
+    <w:nsid w:val="64F4255A"/>
+    <w:multiLevelType w:val="hybridMultilevel"/>
+    <w:tmpl w:val="B9C2FC90"/>
+    <w:lvl w:ilvl="0" w:tplc="705605B8">
+      <w:start w:val="1"/>
+      <w:numFmt w:val="upperRoman"/>
+      <w:pStyle w:val="berschrift1rmisch"/>
+      <w:lvlText w:val="%1."/>
+      <w:lvlJc w:val="left"/>
+      <w:pPr>
+        <w:ind w:left="360" w:hanging="360"/>
+      </w:pPr>
+      <w:rPr>
+        <w:rFonts w:hint="default"/>
+      </w:rPr>
+    </w:lvl>
+    <w:lvl w:ilvl="1" w:tplc="08070019" w:tentative="1">
+      <w:start w:val="1"/>
+      <w:numFmt w:val="lowerLetter"/>
+      <w:lvlText w:val="%2."/>
+      <w:lvlJc w:val="left"/>
+      <w:pPr>
+        <w:ind w:left="1440" w:hanging="360"/>
+      </w:pPr>
+    </w:lvl>
+    <w:lvl w:ilvl="2" w:tplc="0807001B" w:tentative="1">
+      <w:start w:val="1"/>
+      <w:numFmt w:val="lowerRoman"/>
+      <w:lvlText w:val="%3."/>
+      <w:lvlJc w:val="right"/>
+      <w:pPr>
+        <w:ind w:left="2160" w:hanging="180"/>
+      </w:pPr>
+    </w:lvl>
+    <w:lvl w:ilvl="3" w:tplc="0807000F" w:tentative="1">
+      <w:start w:val="1"/>
+      <w:numFmt w:val="decimal"/>
+      <w:lvlText w:val="%4."/>
+      <w:lvlJc w:val="left"/>
+      <w:pPr>
+        <w:ind w:left="2880" w:hanging="360"/>
+      </w:pPr>
+    </w:lvl>
+    <w:lvl w:ilvl="4" w:tplc="08070019" w:tentative="1">
+      <w:start w:val="1"/>
+      <w:numFmt w:val="lowerLetter"/>
+      <w:lvlText w:val="%5."/>
+      <w:lvlJc w:val="left"/>
+      <w:pPr>
+        <w:ind w:left="3600" w:hanging="360"/>
+      </w:pPr>
+    </w:lvl>
+    <w:lvl w:ilvl="5" w:tplc="0807001B" w:tentative="1">
+      <w:start w:val="1"/>
+      <w:numFmt w:val="lowerRoman"/>
+      <w:lvlText w:val="%6."/>
+      <w:lvlJc w:val="right"/>
+      <w:pPr>
+        <w:ind w:left="4320" w:hanging="180"/>
+      </w:pPr>
+    </w:lvl>
+    <w:lvl w:ilvl="6" w:tplc="0807000F" w:tentative="1">
+      <w:start w:val="1"/>
+      <w:numFmt w:val="decimal"/>
+      <w:lvlText w:val="%7."/>
+      <w:lvlJc w:val="left"/>
+      <w:pPr>
+        <w:ind w:left="5040" w:hanging="360"/>
+      </w:pPr>
+    </w:lvl>
+    <w:lvl w:ilvl="7" w:tplc="08070019" w:tentative="1">
+      <w:start w:val="1"/>
+      <w:numFmt w:val="lowerLetter"/>
+      <w:lvlText w:val="%8."/>
+      <w:lvlJc w:val="left"/>
+      <w:pPr>
+        <w:ind w:left="5760" w:hanging="360"/>
+      </w:pPr>
+    </w:lvl>
+    <w:lvl w:ilvl="8" w:tplc="0807001B" w:tentative="1">
+      <w:start w:val="1"/>
+      <w:numFmt w:val="lowerRoman"/>
+      <w:lvlText w:val="%9."/>
+      <w:lvlJc w:val="right"/>
+      <w:pPr>
+        <w:ind w:left="6480" w:hanging="180"/>
+      </w:pPr>
+    </w:lvl>
+  </w:abstractNum>
+  <w:abstractNum w:abstractNumId="10" w15:restartNumberingAfterBreak="0">
+    <w:nsid w:val="6AE06DE1"/>
     <w:multiLevelType w:val="multilevel"/>
-    <w:tmpl w:val="1F9A9AD0"/>
+    <w:tmpl w:val="D90C3548"/>
     <w:lvl w:ilvl="0">
-      <w:numFmt w:val="decimal"/>
-      <w:lvlText w:val=""/>
-      <w:lvlJc w:val="left"/>
+      <w:start w:val="1"/>
+      <w:numFmt w:val="bullet"/>
+      <w:lvlText w:val="‒"/>
+      <w:lvlJc w:val="left"/>
+      <w:pPr>
+        <w:ind w:left="284" w:hanging="284"/>
+      </w:pPr>
+      <w:rPr>
+        <w:rFonts w:asciiTheme="minorHAnsi" w:hAnsiTheme="minorHAnsi" w:hint="default"/>
+      </w:rPr>
     </w:lvl>
     <w:lvl w:ilvl="1">
-      <w:numFmt w:val="decimal"/>
-      <w:lvlText w:val=""/>
-      <w:lvlJc w:val="left"/>
+      <w:start w:val="1"/>
+      <w:numFmt w:val="bullet"/>
+      <w:lvlText w:val="‒"/>
+      <w:lvlJc w:val="left"/>
+      <w:pPr>
+        <w:ind w:left="567" w:hanging="283"/>
+      </w:pPr>
+      <w:rPr>
+        <w:rFonts w:asciiTheme="minorHAnsi" w:hAnsiTheme="minorHAnsi" w:hint="default"/>
+      </w:rPr>
     </w:lvl>
     <w:lvl w:ilvl="2">
-      <w:numFmt w:val="decimal"/>
-      <w:lvlText w:val=""/>
-      <w:lvlJc w:val="left"/>
+      <w:start w:val="1"/>
+      <w:numFmt w:val="bullet"/>
+      <w:lvlText w:val="‒"/>
+      <w:lvlJc w:val="left"/>
+      <w:pPr>
+        <w:ind w:left="851" w:hanging="284"/>
+      </w:pPr>
+      <w:rPr>
+        <w:rFonts w:asciiTheme="minorHAnsi" w:hAnsiTheme="minorHAnsi" w:hint="default"/>
+      </w:rPr>
     </w:lvl>
     <w:lvl w:ilvl="3">
-      <w:numFmt w:val="decimal"/>
-      <w:lvlText w:val=""/>
-      <w:lvlJc w:val="left"/>
+      <w:start w:val="1"/>
+      <w:numFmt w:val="bullet"/>
+      <w:lvlText w:val=""/>
+      <w:lvlJc w:val="left"/>
+      <w:pPr>
+        <w:ind w:left="3164" w:hanging="360"/>
+      </w:pPr>
+      <w:rPr>
+        <w:rFonts w:ascii="Symbol" w:hAnsi="Symbol" w:hint="default"/>
+      </w:rPr>
     </w:lvl>
     <w:lvl w:ilvl="4">
-      <w:numFmt w:val="decimal"/>
-      <w:lvlText w:val=""/>
-      <w:lvlJc w:val="left"/>
+      <w:start w:val="1"/>
+      <w:numFmt w:val="bullet"/>
+      <w:lvlText w:val="o"/>
+      <w:lvlJc w:val="left"/>
+      <w:pPr>
+        <w:ind w:left="3884" w:hanging="360"/>
+      </w:pPr>
+      <w:rPr>
+        <w:rFonts w:ascii="Courier New" w:hAnsi="Courier New" w:cs="Courier New" w:hint="default"/>
+      </w:rPr>
     </w:lvl>
     <w:lvl w:ilvl="5">
-      <w:numFmt w:val="decimal"/>
-      <w:lvlText w:val=""/>
-      <w:lvlJc w:val="left"/>
+      <w:start w:val="1"/>
+      <w:numFmt w:val="bullet"/>
+      <w:lvlText w:val=""/>
+      <w:lvlJc w:val="left"/>
+      <w:pPr>
+        <w:ind w:left="4604" w:hanging="360"/>
+      </w:pPr>
+      <w:rPr>
+        <w:rFonts w:ascii="Wingdings" w:hAnsi="Wingdings" w:hint="default"/>
+      </w:rPr>
     </w:lvl>
     <w:lvl w:ilvl="6">
-      <w:numFmt w:val="decimal"/>
-      <w:lvlText w:val=""/>
-      <w:lvlJc w:val="left"/>
+      <w:start w:val="1"/>
+      <w:numFmt w:val="bullet"/>
+      <w:lvlText w:val=""/>
+      <w:lvlJc w:val="left"/>
+      <w:pPr>
+        <w:ind w:left="5324" w:hanging="360"/>
+      </w:pPr>
+      <w:rPr>
+        <w:rFonts w:ascii="Symbol" w:hAnsi="Symbol" w:hint="default"/>
+      </w:rPr>
     </w:lvl>
     <w:lvl w:ilvl="7">
-      <w:numFmt w:val="decimal"/>
-      <w:lvlText w:val=""/>
-      <w:lvlJc w:val="left"/>
+      <w:start w:val="1"/>
+      <w:numFmt w:val="bullet"/>
+      <w:lvlText w:val="o"/>
+      <w:lvlJc w:val="left"/>
+      <w:pPr>
+        <w:ind w:left="6044" w:hanging="360"/>
+      </w:pPr>
+      <w:rPr>
+        <w:rFonts w:ascii="Courier New" w:hAnsi="Courier New" w:cs="Courier New" w:hint="default"/>
+      </w:rPr>
     </w:lvl>
     <w:lvl w:ilvl="8">
-      <w:numFmt w:val="decimal"/>
-      <w:lvlText w:val=""/>
-      <w:lvlJc w:val="left"/>
+      <w:start w:val="1"/>
+      <w:numFmt w:val="bullet"/>
+      <w:lvlText w:val=""/>
+      <w:lvlJc w:val="left"/>
+      <w:pPr>
+        <w:ind w:left="6764" w:hanging="360"/>
+      </w:pPr>
+      <w:rPr>
+        <w:rFonts w:ascii="Wingdings" w:hAnsi="Wingdings" w:hint="default"/>
+      </w:rPr>
     </w:lvl>
   </w:abstractNum>
-  <w:abstractNum w:abstractNumId="9" w15:restartNumberingAfterBreak="0">
+  <w:abstractNum w:abstractNumId="11" w15:restartNumberingAfterBreak="0">
     <w:nsid w:val="71D97336"/>
     <w:multiLevelType w:val="multilevel"/>
-    <w:tmpl w:val="2D626C02"/>
+    <w:tmpl w:val="538C9598"/>
     <w:lvl w:ilvl="0">
       <w:start w:val="1"/>
       <w:numFmt w:val="none"/>
@@ -4767,7 +4905,7 @@
       </w:rPr>
     </w:lvl>
   </w:abstractNum>
-  <w:abstractNum w:abstractNumId="10" w15:restartNumberingAfterBreak="0">
+  <w:abstractNum w:abstractNumId="12" w15:restartNumberingAfterBreak="0">
     <w:nsid w:val="7F094B40"/>
     <w:multiLevelType w:val="hybridMultilevel"/>
     <w:tmpl w:val="42B4685C"/>
@@ -4876,42 +5014,81 @@
     </w:lvl>
   </w:abstractNum>
   <w:num w:numId="1">
+    <w:abstractNumId w:val="6"/>
+  </w:num>
+  <w:num w:numId="2">
+    <w:abstractNumId w:val="12"/>
+  </w:num>
+  <w:num w:numId="3">
+    <w:abstractNumId w:val="11"/>
+  </w:num>
+  <w:num w:numId="4">
     <w:abstractNumId w:val="3"/>
   </w:num>
-  <w:num w:numId="2">
+  <w:num w:numId="5">
+    <w:abstractNumId w:val="8"/>
+  </w:num>
+  <w:num w:numId="6">
+    <w:abstractNumId w:val="4"/>
+  </w:num>
+  <w:num w:numId="7">
+    <w:abstractNumId w:val="7"/>
+  </w:num>
+  <w:num w:numId="8">
+    <w:abstractNumId w:val="1"/>
+  </w:num>
+  <w:num w:numId="9">
+    <w:abstractNumId w:val="5"/>
+  </w:num>
+  <w:num w:numId="10">
     <w:abstractNumId w:val="2"/>
   </w:num>
-  <w:num w:numId="3">
+  <w:num w:numId="11">
+    <w:abstractNumId w:val="11"/>
+  </w:num>
+  <w:num w:numId="12">
+    <w:abstractNumId w:val="11"/>
+  </w:num>
+  <w:num w:numId="13">
+    <w:abstractNumId w:val="11"/>
+  </w:num>
+  <w:num w:numId="14">
+    <w:abstractNumId w:val="11"/>
+  </w:num>
+  <w:num w:numId="15">
+    <w:abstractNumId w:val="11"/>
+  </w:num>
+  <w:num w:numId="16">
+    <w:abstractNumId w:val="3"/>
+  </w:num>
+  <w:num w:numId="17">
+    <w:abstractNumId w:val="8"/>
+  </w:num>
+  <w:num w:numId="18">
+    <w:abstractNumId w:val="4"/>
+  </w:num>
+  <w:num w:numId="19">
     <w:abstractNumId w:val="7"/>
   </w:num>
-  <w:num w:numId="4">
+  <w:num w:numId="20">
+    <w:abstractNumId w:val="1"/>
+  </w:num>
+  <w:num w:numId="21">
+    <w:abstractNumId w:val="5"/>
+  </w:num>
+  <w:num w:numId="22">
+    <w:abstractNumId w:val="2"/>
+  </w:num>
+  <w:num w:numId="23">
     <w:abstractNumId w:val="10"/>
   </w:num>
-  <w:num w:numId="5">
-    <w:abstractNumId w:val="5"/>
-  </w:num>
-  <w:num w:numId="6">
-    <w:abstractNumId w:val="6"/>
-  </w:num>
-  <w:num w:numId="7">
+  <w:num w:numId="24">
     <w:abstractNumId w:val="0"/>
   </w:num>
-  <w:num w:numId="8">
-    <w:abstractNumId w:val="4"/>
-  </w:num>
-  <w:num w:numId="9">
-    <w:abstractNumId w:val="1"/>
-  </w:num>
-  <w:num w:numId="10">
+  <w:num w:numId="25">
     <w:abstractNumId w:val="9"/>
   </w:num>
-  <w:num w:numId="11">
-    <w:abstractNumId w:val="0"/>
-  </w:num>
-  <w:num w:numId="12">
-    <w:abstractNumId w:val="8"/>
-  </w:num>
-  <w:numIdMacAtCleanup w:val="11"/>
+  <w:numIdMacAtCleanup w:val="10"/>
 </w:numbering>
 </file>
 
@@ -4921,7 +5098,7 @@
     <w:rPrDefault>
       <w:rPr>
         <w:rFonts w:ascii="Arial" w:eastAsia="Arial" w:hAnsi="Arial" w:cs="Times New Roman"/>
-        <w:lang w:val="de-CH" w:eastAsia="de-CH" w:bidi="ar-SA"/>
+        <w:lang w:val="en-US" w:eastAsia="en-US" w:bidi="ar-SA"/>
       </w:rPr>
     </w:rPrDefault>
     <w:pPrDefault/>
@@ -4932,108 +5109,108 @@
     <w:lsdException w:name="heading 2" w:semiHidden="1" w:uiPriority="1" w:unhideWhenUsed="1" w:qFormat="1"/>
     <w:lsdException w:name="heading 3" w:semiHidden="1" w:uiPriority="1" w:unhideWhenUsed="1" w:qFormat="1"/>
     <w:lsdException w:name="heading 4" w:semiHidden="1" w:uiPriority="1" w:unhideWhenUsed="1" w:qFormat="1"/>
-    <w:lsdException w:name="heading 5" w:semiHidden="1" w:uiPriority="1" w:unhideWhenUsed="1" w:qFormat="1"/>
-    <w:lsdException w:name="heading 6" w:semiHidden="1" w:uiPriority="9" w:unhideWhenUsed="1" w:qFormat="1"/>
-    <w:lsdException w:name="heading 7" w:semiHidden="1" w:uiPriority="9" w:unhideWhenUsed="1" w:qFormat="1"/>
-    <w:lsdException w:name="heading 8" w:semiHidden="1" w:uiPriority="9" w:unhideWhenUsed="1" w:qFormat="1"/>
-    <w:lsdException w:name="heading 9" w:semiHidden="1" w:uiPriority="9" w:unhideWhenUsed="1" w:qFormat="1"/>
-    <w:lsdException w:name="index 1" w:semiHidden="1" w:unhideWhenUsed="1"/>
-    <w:lsdException w:name="index 2" w:semiHidden="1" w:unhideWhenUsed="1"/>
-    <w:lsdException w:name="index 3" w:semiHidden="1" w:unhideWhenUsed="1"/>
-    <w:lsdException w:name="index 4" w:semiHidden="1" w:unhideWhenUsed="1"/>
-    <w:lsdException w:name="index 5" w:semiHidden="1" w:unhideWhenUsed="1"/>
-    <w:lsdException w:name="index 6" w:semiHidden="1" w:unhideWhenUsed="1"/>
-    <w:lsdException w:name="index 7" w:semiHidden="1" w:unhideWhenUsed="1"/>
-    <w:lsdException w:name="index 8" w:semiHidden="1" w:unhideWhenUsed="1"/>
-    <w:lsdException w:name="index 9" w:semiHidden="1" w:unhideWhenUsed="1"/>
-    <w:lsdException w:name="toc 1" w:semiHidden="1" w:uiPriority="39" w:unhideWhenUsed="1"/>
-    <w:lsdException w:name="toc 2" w:semiHidden="1" w:uiPriority="39" w:unhideWhenUsed="1"/>
-    <w:lsdException w:name="toc 3" w:semiHidden="1" w:uiPriority="39" w:unhideWhenUsed="1"/>
-    <w:lsdException w:name="toc 4" w:semiHidden="1" w:uiPriority="39" w:unhideWhenUsed="1"/>
-    <w:lsdException w:name="toc 5" w:semiHidden="1" w:uiPriority="39" w:unhideWhenUsed="1"/>
-    <w:lsdException w:name="toc 6" w:semiHidden="1" w:uiPriority="39" w:unhideWhenUsed="1"/>
-    <w:lsdException w:name="toc 7" w:semiHidden="1" w:uiPriority="39" w:unhideWhenUsed="1"/>
-    <w:lsdException w:name="toc 8" w:semiHidden="1" w:uiPriority="39" w:unhideWhenUsed="1"/>
-    <w:lsdException w:name="toc 9" w:semiHidden="1" w:uiPriority="39" w:unhideWhenUsed="1"/>
+    <w:lsdException w:name="heading 5" w:semiHidden="1" w:uiPriority="1" w:unhideWhenUsed="1"/>
+    <w:lsdException w:name="heading 6" w:semiHidden="1" w:uiPriority="4" w:unhideWhenUsed="1"/>
+    <w:lsdException w:name="heading 7" w:semiHidden="1" w:uiPriority="4" w:unhideWhenUsed="1"/>
+    <w:lsdException w:name="heading 8" w:semiHidden="1" w:uiPriority="4" w:unhideWhenUsed="1"/>
+    <w:lsdException w:name="heading 9" w:semiHidden="1" w:uiPriority="4" w:unhideWhenUsed="1"/>
+    <w:lsdException w:name="index 1" w:semiHidden="1"/>
+    <w:lsdException w:name="index 2" w:semiHidden="1"/>
+    <w:lsdException w:name="index 3" w:semiHidden="1"/>
+    <w:lsdException w:name="index 4" w:semiHidden="1"/>
+    <w:lsdException w:name="index 5" w:semiHidden="1"/>
+    <w:lsdException w:name="index 6" w:semiHidden="1"/>
+    <w:lsdException w:name="index 7" w:semiHidden="1"/>
+    <w:lsdException w:name="index 8" w:semiHidden="1"/>
+    <w:lsdException w:name="index 9" w:semiHidden="1"/>
+    <w:lsdException w:name="toc 1" w:semiHidden="1"/>
+    <w:lsdException w:name="toc 2" w:semiHidden="1"/>
+    <w:lsdException w:name="toc 3" w:semiHidden="1"/>
+    <w:lsdException w:name="toc 4" w:semiHidden="1"/>
+    <w:lsdException w:name="toc 5" w:semiHidden="1"/>
+    <w:lsdException w:name="toc 6" w:semiHidden="1"/>
+    <w:lsdException w:name="toc 7" w:semiHidden="1"/>
+    <w:lsdException w:name="toc 8" w:semiHidden="1"/>
+    <w:lsdException w:name="toc 9" w:semiHidden="1"/>
     <w:lsdException w:name="Normal Indent" w:semiHidden="1" w:uiPriority="0" w:unhideWhenUsed="1" w:qFormat="1"/>
     <w:lsdException w:name="footnote text" w:semiHidden="1" w:uiPriority="0" w:unhideWhenUsed="1" w:qFormat="1"/>
-    <w:lsdException w:name="annotation text" w:semiHidden="1" w:unhideWhenUsed="1"/>
-    <w:lsdException w:name="header" w:semiHidden="1" w:uiPriority="4" w:unhideWhenUsed="1"/>
-    <w:lsdException w:name="footer" w:semiHidden="1" w:uiPriority="4" w:unhideWhenUsed="1"/>
-    <w:lsdException w:name="index heading" w:semiHidden="1" w:unhideWhenUsed="1"/>
-    <w:lsdException w:name="caption" w:semiHidden="1" w:unhideWhenUsed="1"/>
-    <w:lsdException w:name="table of figures" w:semiHidden="1" w:unhideWhenUsed="1"/>
-    <w:lsdException w:name="envelope address" w:semiHidden="1" w:unhideWhenUsed="1"/>
-    <w:lsdException w:name="envelope return" w:semiHidden="1" w:unhideWhenUsed="1"/>
+    <w:lsdException w:name="annotation text" w:semiHidden="1"/>
+    <w:lsdException w:name="header" w:semiHidden="1" w:uiPriority="79" w:unhideWhenUsed="1"/>
+    <w:lsdException w:name="footer" w:semiHidden="1" w:uiPriority="80" w:unhideWhenUsed="1"/>
+    <w:lsdException w:name="index heading" w:semiHidden="1"/>
+    <w:lsdException w:name="caption" w:semiHidden="1" w:qFormat="1"/>
+    <w:lsdException w:name="table of figures" w:semiHidden="1"/>
+    <w:lsdException w:name="envelope address" w:semiHidden="1"/>
+    <w:lsdException w:name="envelope return" w:semiHidden="1"/>
     <w:lsdException w:name="footnote reference" w:semiHidden="1" w:uiPriority="0" w:unhideWhenUsed="1" w:qFormat="1"/>
-    <w:lsdException w:name="annotation reference" w:semiHidden="1" w:unhideWhenUsed="1"/>
-    <w:lsdException w:name="line number" w:semiHidden="1" w:unhideWhenUsed="1"/>
-    <w:lsdException w:name="page number" w:semiHidden="1" w:unhideWhenUsed="1"/>
-    <w:lsdException w:name="endnote reference" w:semiHidden="1" w:unhideWhenUsed="1"/>
-    <w:lsdException w:name="endnote text" w:semiHidden="1" w:unhideWhenUsed="1"/>
-    <w:lsdException w:name="table of authorities" w:semiHidden="1" w:unhideWhenUsed="1"/>
-    <w:lsdException w:name="macro" w:semiHidden="1" w:unhideWhenUsed="1"/>
-    <w:lsdException w:name="toa heading" w:semiHidden="1" w:unhideWhenUsed="1"/>
-    <w:lsdException w:name="List" w:semiHidden="1" w:unhideWhenUsed="1"/>
-    <w:lsdException w:name="List Bullet" w:semiHidden="1" w:unhideWhenUsed="1"/>
-    <w:lsdException w:name="List Number" w:semiHidden="1" w:unhideWhenUsed="1"/>
-    <w:lsdException w:name="List 2" w:semiHidden="1" w:unhideWhenUsed="1"/>
-    <w:lsdException w:name="List 3" w:semiHidden="1" w:unhideWhenUsed="1"/>
-    <w:lsdException w:name="List 4" w:semiHidden="1" w:unhideWhenUsed="1"/>
-    <w:lsdException w:name="List 5" w:semiHidden="1" w:unhideWhenUsed="1"/>
-    <w:lsdException w:name="List Bullet 2" w:semiHidden="1" w:unhideWhenUsed="1"/>
-    <w:lsdException w:name="List Bullet 3" w:semiHidden="1" w:unhideWhenUsed="1"/>
-    <w:lsdException w:name="List Bullet 4" w:semiHidden="1" w:unhideWhenUsed="1"/>
-    <w:lsdException w:name="List Bullet 5" w:semiHidden="1" w:unhideWhenUsed="1"/>
-    <w:lsdException w:name="List Number 2" w:semiHidden="1" w:unhideWhenUsed="1"/>
-    <w:lsdException w:name="List Number 3" w:semiHidden="1" w:unhideWhenUsed="1"/>
-    <w:lsdException w:name="List Number 4" w:semiHidden="1" w:unhideWhenUsed="1"/>
-    <w:lsdException w:name="List Number 5" w:semiHidden="1" w:unhideWhenUsed="1"/>
-    <w:lsdException w:name="Title" w:uiPriority="4" w:qFormat="1"/>
-    <w:lsdException w:name="Closing" w:semiHidden="1" w:unhideWhenUsed="1"/>
-    <w:lsdException w:name="Signature" w:semiHidden="1" w:unhideWhenUsed="1"/>
+    <w:lsdException w:name="annotation reference" w:semiHidden="1"/>
+    <w:lsdException w:name="line number" w:semiHidden="1"/>
+    <w:lsdException w:name="page number" w:semiHidden="1"/>
+    <w:lsdException w:name="endnote reference" w:semiHidden="1"/>
+    <w:lsdException w:name="endnote text" w:semiHidden="1"/>
+    <w:lsdException w:name="table of authorities" w:semiHidden="1"/>
+    <w:lsdException w:name="macro" w:semiHidden="1"/>
+    <w:lsdException w:name="toa heading" w:semiHidden="1"/>
+    <w:lsdException w:name="List" w:semiHidden="1"/>
+    <w:lsdException w:name="List Bullet" w:semiHidden="1"/>
+    <w:lsdException w:name="List Number" w:semiHidden="1"/>
+    <w:lsdException w:name="List 2" w:semiHidden="1"/>
+    <w:lsdException w:name="List 3" w:semiHidden="1"/>
+    <w:lsdException w:name="List 4" w:semiHidden="1"/>
+    <w:lsdException w:name="List 5" w:semiHidden="1"/>
+    <w:lsdException w:name="List Bullet 2" w:semiHidden="1"/>
+    <w:lsdException w:name="List Bullet 3" w:semiHidden="1"/>
+    <w:lsdException w:name="List Bullet 4" w:semiHidden="1"/>
+    <w:lsdException w:name="List Bullet 5" w:semiHidden="1"/>
+    <w:lsdException w:name="List Number 2" w:semiHidden="1"/>
+    <w:lsdException w:name="List Number 3" w:semiHidden="1"/>
+    <w:lsdException w:name="List Number 4" w:semiHidden="1"/>
+    <w:lsdException w:name="List Number 5" w:semiHidden="1"/>
+    <w:lsdException w:name="Title" w:semiHidden="1" w:uiPriority="4" w:qFormat="1"/>
+    <w:lsdException w:name="Closing" w:semiHidden="1"/>
+    <w:lsdException w:name="Signature" w:semiHidden="1"/>
     <w:lsdException w:name="Default Paragraph Font" w:semiHidden="1" w:uiPriority="1" w:unhideWhenUsed="1"/>
     <w:lsdException w:name="Body Text" w:semiHidden="1" w:unhideWhenUsed="1"/>
     <w:lsdException w:name="Body Text Indent" w:semiHidden="1" w:unhideWhenUsed="1"/>
-    <w:lsdException w:name="List Continue" w:semiHidden="1" w:unhideWhenUsed="1"/>
-    <w:lsdException w:name="List Continue 2" w:semiHidden="1" w:unhideWhenUsed="1"/>
-    <w:lsdException w:name="List Continue 3" w:semiHidden="1" w:unhideWhenUsed="1"/>
-    <w:lsdException w:name="List Continue 4" w:semiHidden="1" w:unhideWhenUsed="1"/>
-    <w:lsdException w:name="List Continue 5" w:semiHidden="1" w:unhideWhenUsed="1"/>
-    <w:lsdException w:name="Message Header" w:semiHidden="1" w:unhideWhenUsed="1"/>
-    <w:lsdException w:name="Subtitle" w:semiHidden="1" w:uiPriority="11" w:qFormat="1"/>
+    <w:lsdException w:name="List Continue" w:semiHidden="1"/>
+    <w:lsdException w:name="List Continue 2" w:semiHidden="1"/>
+    <w:lsdException w:name="List Continue 3" w:semiHidden="1"/>
+    <w:lsdException w:name="List Continue 4" w:semiHidden="1"/>
+    <w:lsdException w:name="List Continue 5" w:semiHidden="1"/>
+    <w:lsdException w:name="Message Header" w:semiHidden="1"/>
+    <w:lsdException w:name="Subtitle" w:semiHidden="1" w:uiPriority="12" w:qFormat="1"/>
     <w:lsdException w:name="Salutation" w:semiHidden="1" w:unhideWhenUsed="1"/>
-    <w:lsdException w:name="Date" w:semiHidden="1" w:unhideWhenUsed="1"/>
+    <w:lsdException w:name="Date" w:semiHidden="1"/>
     <w:lsdException w:name="Body Text First Indent" w:semiHidden="1" w:unhideWhenUsed="1"/>
     <w:lsdException w:name="Body Text First Indent 2" w:semiHidden="1" w:unhideWhenUsed="1"/>
-    <w:lsdException w:name="Note Heading" w:semiHidden="1" w:unhideWhenUsed="1"/>
+    <w:lsdException w:name="Note Heading" w:semiHidden="1"/>
     <w:lsdException w:name="Body Text 2" w:semiHidden="1" w:unhideWhenUsed="1"/>
     <w:lsdException w:name="Body Text 3" w:semiHidden="1" w:unhideWhenUsed="1"/>
     <w:lsdException w:name="Body Text Indent 2" w:semiHidden="1" w:unhideWhenUsed="1"/>
     <w:lsdException w:name="Body Text Indent 3" w:semiHidden="1" w:unhideWhenUsed="1"/>
-    <w:lsdException w:name="Block Text" w:semiHidden="1" w:unhideWhenUsed="1"/>
-    <w:lsdException w:name="Hyperlink" w:semiHidden="1" w:unhideWhenUsed="1"/>
-    <w:lsdException w:name="FollowedHyperlink" w:semiHidden="1" w:unhideWhenUsed="1"/>
-    <w:lsdException w:name="Strong" w:semiHidden="1" w:uiPriority="22" w:qFormat="1"/>
-    <w:lsdException w:name="Emphasis" w:semiHidden="1" w:uiPriority="20" w:qFormat="1"/>
-    <w:lsdException w:name="Document Map" w:semiHidden="1" w:unhideWhenUsed="1"/>
-    <w:lsdException w:name="Plain Text" w:semiHidden="1" w:unhideWhenUsed="1"/>
-    <w:lsdException w:name="E-mail Signature" w:semiHidden="1" w:unhideWhenUsed="1"/>
+    <w:lsdException w:name="Block Text" w:semiHidden="1"/>
+    <w:lsdException w:name="Hyperlink" w:semiHidden="1"/>
+    <w:lsdException w:name="FollowedHyperlink" w:semiHidden="1"/>
+    <w:lsdException w:name="Strong" w:semiHidden="1" w:qFormat="1"/>
+    <w:lsdException w:name="Emphasis" w:semiHidden="1" w:qFormat="1"/>
+    <w:lsdException w:name="Document Map" w:semiHidden="1"/>
+    <w:lsdException w:name="Plain Text" w:semiHidden="1"/>
+    <w:lsdException w:name="E-mail Signature" w:semiHidden="1"/>
     <w:lsdException w:name="HTML Top of Form" w:semiHidden="1" w:unhideWhenUsed="1"/>
     <w:lsdException w:name="HTML Bottom of Form" w:semiHidden="1" w:unhideWhenUsed="1"/>
-    <w:lsdException w:name="Normal (Web)" w:semiHidden="1" w:unhideWhenUsed="1"/>
-    <w:lsdException w:name="HTML Acronym" w:semiHidden="1" w:unhideWhenUsed="1"/>
-    <w:lsdException w:name="HTML Address" w:semiHidden="1" w:unhideWhenUsed="1"/>
-    <w:lsdException w:name="HTML Cite" w:semiHidden="1" w:unhideWhenUsed="1"/>
-    <w:lsdException w:name="HTML Code" w:semiHidden="1" w:unhideWhenUsed="1"/>
-    <w:lsdException w:name="HTML Definition" w:semiHidden="1" w:unhideWhenUsed="1"/>
-    <w:lsdException w:name="HTML Keyboard" w:semiHidden="1" w:unhideWhenUsed="1"/>
-    <w:lsdException w:name="HTML Preformatted" w:semiHidden="1" w:unhideWhenUsed="1"/>
-    <w:lsdException w:name="HTML Sample" w:semiHidden="1" w:unhideWhenUsed="1"/>
-    <w:lsdException w:name="HTML Typewriter" w:semiHidden="1" w:unhideWhenUsed="1"/>
-    <w:lsdException w:name="HTML Variable" w:semiHidden="1" w:unhideWhenUsed="1"/>
+    <w:lsdException w:name="Normal (Web)" w:semiHidden="1"/>
+    <w:lsdException w:name="HTML Acronym" w:semiHidden="1"/>
+    <w:lsdException w:name="HTML Address" w:semiHidden="1"/>
+    <w:lsdException w:name="HTML Cite" w:semiHidden="1"/>
+    <w:lsdException w:name="HTML Code" w:semiHidden="1"/>
+    <w:lsdException w:name="HTML Definition" w:semiHidden="1"/>
+    <w:lsdException w:name="HTML Keyboard" w:semiHidden="1"/>
+    <w:lsdException w:name="HTML Preformatted" w:semiHidden="1"/>
+    <w:lsdException w:name="HTML Sample" w:semiHidden="1"/>
+    <w:lsdException w:name="HTML Typewriter" w:semiHidden="1"/>
+    <w:lsdException w:name="HTML Variable" w:semiHidden="1"/>
     <w:lsdException w:name="Normal Table" w:semiHidden="1" w:unhideWhenUsed="1"/>
-    <w:lsdException w:name="annotation subject" w:semiHidden="1" w:unhideWhenUsed="1"/>
+    <w:lsdException w:name="annotation subject" w:semiHidden="1"/>
     <w:lsdException w:name="No List" w:semiHidden="1" w:unhideWhenUsed="1"/>
     <w:lsdException w:name="Outline List 1" w:semiHidden="1" w:unhideWhenUsed="1"/>
     <w:lsdException w:name="Outline List 2" w:semiHidden="1" w:unhideWhenUsed="1"/>
@@ -5080,7 +5257,7 @@
     <w:lsdException w:name="Table Web 1" w:semiHidden="1" w:unhideWhenUsed="1"/>
     <w:lsdException w:name="Table Web 2" w:semiHidden="1" w:unhideWhenUsed="1"/>
     <w:lsdException w:name="Table Web 3" w:semiHidden="1" w:unhideWhenUsed="1"/>
-    <w:lsdException w:name="Balloon Text" w:semiHidden="1" w:unhideWhenUsed="1"/>
+    <w:lsdException w:name="Balloon Text" w:semiHidden="1"/>
     <w:lsdException w:name="Table Grid" w:uiPriority="59"/>
     <w:lsdException w:name="Table Theme" w:semiHidden="1" w:unhideWhenUsed="1"/>
     <w:lsdException w:name="Placeholder Text" w:semiHidden="1"/>
@@ -5106,9 +5283,8 @@
     <w:lsdException w:name="Medium Shading 2 Accent 1" w:uiPriority="64"/>
     <w:lsdException w:name="Medium List 1 Accent 1" w:uiPriority="65"/>
     <w:lsdException w:name="Revision" w:semiHidden="1"/>
-    <w:lsdException w:name="List Paragraph" w:qFormat="1"/>
-    <w:lsdException w:name="Quote" w:semiHidden="1" w:uiPriority="29" w:qFormat="1"/>
-    <w:lsdException w:name="Intense Quote" w:semiHidden="1" w:uiPriority="30" w:qFormat="1"/>
+    <w:lsdException w:name="Quote" w:semiHidden="1" w:qFormat="1"/>
+    <w:lsdException w:name="Intense Quote" w:semiHidden="1" w:qFormat="1"/>
     <w:lsdException w:name="Medium List 2 Accent 1" w:uiPriority="66"/>
     <w:lsdException w:name="Medium Grid 1 Accent 1" w:uiPriority="67"/>
     <w:lsdException w:name="Medium Grid 2 Accent 1" w:uiPriority="68"/>
@@ -5187,13 +5363,13 @@
     <w:lsdException w:name="Colorful Shading Accent 6" w:uiPriority="71"/>
     <w:lsdException w:name="Colorful List Accent 6" w:uiPriority="72"/>
     <w:lsdException w:name="Colorful Grid Accent 6" w:uiPriority="73"/>
-    <w:lsdException w:name="Subtle Emphasis" w:semiHidden="1" w:uiPriority="19" w:qFormat="1"/>
-    <w:lsdException w:name="Intense Emphasis" w:semiHidden="1" w:uiPriority="21" w:qFormat="1"/>
-    <w:lsdException w:name="Subtle Reference" w:semiHidden="1" w:uiPriority="31" w:qFormat="1"/>
-    <w:lsdException w:name="Intense Reference" w:semiHidden="1" w:uiPriority="32" w:qFormat="1"/>
-    <w:lsdException w:name="Book Title" w:semiHidden="1" w:uiPriority="33" w:qFormat="1"/>
-    <w:lsdException w:name="Bibliography" w:semiHidden="1" w:uiPriority="37" w:unhideWhenUsed="1"/>
-    <w:lsdException w:name="TOC Heading" w:semiHidden="1" w:uiPriority="39" w:qFormat="1"/>
+    <w:lsdException w:name="Subtle Emphasis" w:semiHidden="1" w:qFormat="1"/>
+    <w:lsdException w:name="Intense Emphasis" w:semiHidden="1" w:qFormat="1"/>
+    <w:lsdException w:name="Subtle Reference" w:semiHidden="1" w:qFormat="1"/>
+    <w:lsdException w:name="Intense Reference" w:semiHidden="1" w:qFormat="1"/>
+    <w:lsdException w:name="Book Title" w:semiHidden="1" w:qFormat="1"/>
+    <w:lsdException w:name="Bibliography" w:semiHidden="1"/>
+    <w:lsdException w:name="TOC Heading" w:semiHidden="1" w:qFormat="1"/>
     <w:lsdException w:name="Plain Table 1" w:uiPriority="41"/>
     <w:lsdException w:name="Plain Table 2" w:uiPriority="42"/>
     <w:lsdException w:name="Plain Table 3" w:uiPriority="43"/>
@@ -5302,14 +5478,15 @@
   <w:style w:type="paragraph" w:default="1" w:styleId="Standard">
     <w:name w:val="Normal"/>
     <w:qFormat/>
-    <w:rsid w:val="009D476C"/>
+    <w:rsid w:val="001B3A2F"/>
     <w:pPr>
-      <w:spacing w:after="220" w:line="280" w:lineRule="atLeast"/>
+      <w:spacing w:after="220" w:line="270" w:lineRule="atLeast"/>
     </w:pPr>
     <w:rPr>
-      <w:sz w:val="22"/>
+      <w:spacing w:val="2"/>
+      <w:sz w:val="21"/>
       <w:szCs w:val="22"/>
-      <w:lang w:eastAsia="en-US"/>
+      <w:lang w:val="de-CH"/>
     </w:rPr>
   </w:style>
   <w:style w:type="paragraph" w:styleId="berschrift1">
@@ -5317,13 +5494,13 @@
     <w:basedOn w:val="Standard"/>
     <w:next w:val="berschrift2"/>
     <w:link w:val="berschrift1Zchn"/>
-    <w:uiPriority w:val="9"/>
+    <w:uiPriority w:val="3"/>
     <w:qFormat/>
-    <w:rsid w:val="00D551EB"/>
+    <w:rsid w:val="005000BC"/>
     <w:pPr>
       <w:keepNext/>
       <w:numPr>
-        <w:numId w:val="10"/>
+        <w:numId w:val="15"/>
       </w:numPr>
       <w:spacing w:before="200"/>
       <w:outlineLvl w:val="0"/>
@@ -5339,13 +5516,13 @@
     <w:name w:val="heading 2"/>
     <w:basedOn w:val="Standard"/>
     <w:link w:val="berschrift2Zchn"/>
-    <w:uiPriority w:val="1"/>
+    <w:uiPriority w:val="3"/>
     <w:qFormat/>
-    <w:rsid w:val="00D551EB"/>
+    <w:rsid w:val="005000BC"/>
     <w:pPr>
       <w:numPr>
         <w:ilvl w:val="1"/>
-        <w:numId w:val="10"/>
+        <w:numId w:val="15"/>
       </w:numPr>
       <w:outlineLvl w:val="1"/>
     </w:pPr>
@@ -5359,13 +5536,13 @@
     <w:name w:val="heading 3"/>
     <w:basedOn w:val="Standard"/>
     <w:link w:val="berschrift3Zchn"/>
-    <w:uiPriority w:val="1"/>
+    <w:uiPriority w:val="3"/>
     <w:qFormat/>
-    <w:rsid w:val="00D551EB"/>
+    <w:rsid w:val="005000BC"/>
     <w:pPr>
       <w:numPr>
         <w:ilvl w:val="2"/>
-        <w:numId w:val="10"/>
+        <w:numId w:val="15"/>
       </w:numPr>
       <w:outlineLvl w:val="2"/>
     </w:pPr>
@@ -5378,13 +5555,13 @@
     <w:name w:val="heading 4"/>
     <w:basedOn w:val="Standard"/>
     <w:link w:val="berschrift4Zchn"/>
-    <w:uiPriority w:val="1"/>
+    <w:uiPriority w:val="3"/>
     <w:qFormat/>
-    <w:rsid w:val="00D551EB"/>
+    <w:rsid w:val="005000BC"/>
     <w:pPr>
       <w:numPr>
         <w:ilvl w:val="3"/>
-        <w:numId w:val="10"/>
+        <w:numId w:val="15"/>
       </w:numPr>
       <w:outlineLvl w:val="3"/>
     </w:pPr>
@@ -5398,15 +5575,12 @@
     <w:name w:val="heading 5"/>
     <w:basedOn w:val="berschrift4"/>
     <w:link w:val="berschrift5Zchn"/>
-    <w:uiPriority w:val="1"/>
-    <w:rsid w:val="00D551EB"/>
+    <w:uiPriority w:val="3"/>
+    <w:rsid w:val="005000BC"/>
     <w:pPr>
       <w:numPr>
         <w:ilvl w:val="4"/>
       </w:numPr>
-      <w:tabs>
-        <w:tab w:val="clear" w:pos="851"/>
-      </w:tabs>
       <w:outlineLvl w:val="4"/>
     </w:pPr>
   </w:style>
@@ -5414,14 +5588,13 @@
     <w:name w:val="heading 6"/>
     <w:basedOn w:val="Standard"/>
     <w:link w:val="berschrift6Zchn"/>
-    <w:uiPriority w:val="9"/>
+    <w:uiPriority w:val="4"/>
     <w:semiHidden/>
-    <w:qFormat/>
-    <w:rsid w:val="00DD6033"/>
+    <w:rsid w:val="005000BC"/>
     <w:pPr>
       <w:numPr>
         <w:ilvl w:val="5"/>
-        <w:numId w:val="10"/>
+        <w:numId w:val="15"/>
       </w:numPr>
       <w:outlineLvl w:val="5"/>
     </w:pPr>
@@ -5434,14 +5607,13 @@
     <w:name w:val="heading 7"/>
     <w:basedOn w:val="Standard"/>
     <w:link w:val="berschrift7Zchn"/>
-    <w:uiPriority w:val="9"/>
+    <w:uiPriority w:val="4"/>
     <w:semiHidden/>
-    <w:qFormat/>
-    <w:rsid w:val="00DD6033"/>
+    <w:rsid w:val="005000BC"/>
     <w:pPr>
       <w:numPr>
         <w:ilvl w:val="6"/>
-        <w:numId w:val="10"/>
+        <w:numId w:val="15"/>
       </w:numPr>
       <w:outlineLvl w:val="6"/>
     </w:pPr>
@@ -5455,16 +5627,15 @@
     <w:basedOn w:val="Standard"/>
     <w:next w:val="Standard"/>
     <w:link w:val="berschrift8Zchn"/>
-    <w:uiPriority w:val="9"/>
+    <w:uiPriority w:val="4"/>
     <w:semiHidden/>
-    <w:qFormat/>
-    <w:rsid w:val="00DD6033"/>
+    <w:rsid w:val="005000BC"/>
     <w:pPr>
       <w:keepNext/>
       <w:keepLines/>
       <w:numPr>
         <w:ilvl w:val="7"/>
-        <w:numId w:val="10"/>
+        <w:numId w:val="15"/>
       </w:numPr>
       <w:outlineLvl w:val="7"/>
     </w:pPr>
@@ -5480,14 +5651,13 @@
     <w:basedOn w:val="Standard"/>
     <w:next w:val="Standard"/>
     <w:link w:val="berschrift9Zchn"/>
-    <w:uiPriority w:val="9"/>
+    <w:uiPriority w:val="4"/>
     <w:semiHidden/>
-    <w:qFormat/>
-    <w:rsid w:val="00DD6033"/>
+    <w:rsid w:val="005000BC"/>
     <w:pPr>
       <w:numPr>
         <w:ilvl w:val="8"/>
-        <w:numId w:val="10"/>
+        <w:numId w:val="15"/>
       </w:numPr>
       <w:outlineLvl w:val="8"/>
     </w:pPr>
@@ -5525,250 +5695,125 @@
     <w:semiHidden/>
     <w:unhideWhenUsed/>
   </w:style>
+  <w:style w:type="paragraph" w:customStyle="1" w:styleId="ABCAufzhlung">
+    <w:name w:val="ABC Aufzählung"/>
+    <w:basedOn w:val="Standard"/>
+    <w:uiPriority w:val="3"/>
+    <w:qFormat/>
+    <w:rsid w:val="005000BC"/>
+    <w:pPr>
+      <w:numPr>
+        <w:numId w:val="19"/>
+      </w:numPr>
+      <w:tabs>
+        <w:tab w:val="left" w:pos="709"/>
+      </w:tabs>
+    </w:pPr>
+  </w:style>
   <w:style w:type="paragraph" w:styleId="KeinLeerraum">
     <w:name w:val="No Spacing"/>
     <w:basedOn w:val="Standard"/>
     <w:link w:val="KeinLeerraumZchn"/>
     <w:qFormat/>
-    <w:rsid w:val="00D551EB"/>
+    <w:rsid w:val="005000BC"/>
     <w:pPr>
       <w:spacing w:after="0"/>
     </w:pPr>
   </w:style>
-  <w:style w:type="character" w:customStyle="1" w:styleId="berschrift1Zchn">
-    <w:name w:val="Überschrift 1 Zchn"/>
-    <w:link w:val="berschrift1"/>
-    <w:uiPriority w:val="9"/>
-    <w:rsid w:val="00D551EB"/>
+  <w:style w:type="character" w:customStyle="1" w:styleId="KeinLeerraumZchn">
+    <w:name w:val="Kein Leerraum Zchn"/>
+    <w:link w:val="KeinLeerraum"/>
+    <w:rsid w:val="005000BC"/>
     <w:rPr>
-      <w:rFonts w:eastAsia="Times New Roman"/>
-      <w:b/>
-      <w:bCs/>
-      <w:sz w:val="22"/>
-      <w:szCs w:val="28"/>
-      <w:lang w:eastAsia="en-US"/>
-    </w:rPr>
-  </w:style>
-  <w:style w:type="character" w:customStyle="1" w:styleId="berschrift2Zchn">
-    <w:name w:val="Überschrift 2 Zchn"/>
-    <w:link w:val="berschrift2"/>
-    <w:uiPriority w:val="1"/>
-    <w:rsid w:val="00D551EB"/>
-    <w:rPr>
-      <w:rFonts w:eastAsia="Times New Roman"/>
-      <w:bCs/>
-      <w:sz w:val="22"/>
-      <w:szCs w:val="26"/>
-      <w:lang w:eastAsia="en-US"/>
-    </w:rPr>
-  </w:style>
-  <w:style w:type="character" w:customStyle="1" w:styleId="berschrift3Zchn">
-    <w:name w:val="Überschrift 3 Zchn"/>
-    <w:link w:val="berschrift3"/>
-    <w:uiPriority w:val="1"/>
-    <w:rsid w:val="00D551EB"/>
-    <w:rPr>
-      <w:rFonts w:eastAsia="Times New Roman"/>
-      <w:bCs/>
       <w:sz w:val="22"/>
       <w:szCs w:val="22"/>
-      <w:lang w:eastAsia="en-US"/>
+      <w:lang w:val="de-CH"/>
     </w:rPr>
   </w:style>
-  <w:style w:type="character" w:customStyle="1" w:styleId="berschrift4Zchn">
-    <w:name w:val="Überschrift 4 Zchn"/>
-    <w:link w:val="berschrift4"/>
-    <w:uiPriority w:val="1"/>
-    <w:rsid w:val="00D551EB"/>
+  <w:style w:type="paragraph" w:customStyle="1" w:styleId="Absender">
+    <w:name w:val="Absender"/>
+    <w:basedOn w:val="KeinLeerraum"/>
+    <w:uiPriority w:val="5"/>
+    <w:rsid w:val="00EA7BDD"/>
+    <w:pPr>
+      <w:spacing w:line="215" w:lineRule="atLeast"/>
+    </w:pPr>
     <w:rPr>
-      <w:rFonts w:eastAsia="Times New Roman"/>
-      <w:bCs/>
-      <w:iCs/>
-      <w:sz w:val="22"/>
-      <w:szCs w:val="22"/>
-      <w:lang w:eastAsia="en-US"/>
+      <w:noProof/>
+      <w:sz w:val="17"/>
+      <w:szCs w:val="18"/>
     </w:rPr>
   </w:style>
-  <w:style w:type="character" w:customStyle="1" w:styleId="berschrift5Zchn">
-    <w:name w:val="Überschrift 5 Zchn"/>
-    <w:link w:val="berschrift5"/>
-    <w:uiPriority w:val="1"/>
-    <w:rsid w:val="009D476C"/>
-    <w:rPr>
-      <w:rFonts w:eastAsia="Times New Roman"/>
-      <w:bCs/>
-      <w:iCs/>
-      <w:sz w:val="22"/>
-      <w:szCs w:val="22"/>
-      <w:lang w:eastAsia="en-US"/>
-    </w:rPr>
-  </w:style>
-  <w:style w:type="character" w:customStyle="1" w:styleId="berschrift6Zchn">
-    <w:name w:val="Überschrift 6 Zchn"/>
-    <w:link w:val="berschrift6"/>
-    <w:uiPriority w:val="9"/>
+  <w:style w:type="paragraph" w:customStyle="1" w:styleId="Adresse">
+    <w:name w:val="Adresse"/>
+    <w:basedOn w:val="Standard"/>
+    <w:uiPriority w:val="3"/>
     <w:semiHidden/>
-    <w:rsid w:val="00DD6033"/>
-    <w:rPr>
-      <w:rFonts w:eastAsia="Times New Roman"/>
-      <w:iCs/>
-      <w:sz w:val="22"/>
-      <w:szCs w:val="22"/>
-      <w:lang w:eastAsia="en-US"/>
-    </w:rPr>
-  </w:style>
-  <w:style w:type="character" w:customStyle="1" w:styleId="berschrift7Zchn">
-    <w:name w:val="Überschrift 7 Zchn"/>
-    <w:link w:val="berschrift7"/>
-    <w:uiPriority w:val="9"/>
-    <w:semiHidden/>
-    <w:rsid w:val="00DD6033"/>
-    <w:rPr>
-      <w:rFonts w:eastAsia="Times New Roman"/>
-      <w:iCs/>
-      <w:sz w:val="22"/>
-      <w:szCs w:val="22"/>
-      <w:lang w:eastAsia="en-US"/>
-    </w:rPr>
-  </w:style>
-  <w:style w:type="character" w:customStyle="1" w:styleId="berschrift8Zchn">
-    <w:name w:val="Überschrift 8 Zchn"/>
-    <w:link w:val="berschrift8"/>
-    <w:uiPriority w:val="9"/>
-    <w:semiHidden/>
-    <w:rsid w:val="00DD6033"/>
-    <w:rPr>
-      <w:rFonts w:eastAsia="Times New Roman"/>
-      <w:color w:val="404040"/>
-      <w:lang w:eastAsia="en-US"/>
-    </w:rPr>
-  </w:style>
-  <w:style w:type="character" w:customStyle="1" w:styleId="berschrift9Zchn">
-    <w:name w:val="Überschrift 9 Zchn"/>
-    <w:link w:val="berschrift9"/>
-    <w:uiPriority w:val="9"/>
-    <w:semiHidden/>
-    <w:rsid w:val="00DD6033"/>
-    <w:rPr>
-      <w:rFonts w:eastAsia="Times New Roman"/>
-      <w:iCs/>
-      <w:color w:val="404040"/>
-      <w:sz w:val="22"/>
-      <w:lang w:eastAsia="en-US"/>
-    </w:rPr>
-  </w:style>
-  <w:style w:type="paragraph" w:customStyle="1" w:styleId="BetreffTitel">
-    <w:name w:val="Betreff_Titel"/>
-    <w:basedOn w:val="Standard"/>
-    <w:qFormat/>
-    <w:rsid w:val="00D551EB"/>
-    <w:rPr>
-      <w:b/>
-    </w:rPr>
-  </w:style>
-  <w:style w:type="paragraph" w:customStyle="1" w:styleId="Aufzhlung">
-    <w:name w:val="Aufzählung"/>
-    <w:basedOn w:val="Standard"/>
-    <w:uiPriority w:val="2"/>
-    <w:semiHidden/>
-    <w:qFormat/>
-    <w:rsid w:val="00164CE8"/>
+    <w:rsid w:val="00AF705E"/>
     <w:pPr>
-      <w:contextualSpacing/>
-    </w:pPr>
-  </w:style>
-  <w:style w:type="paragraph" w:customStyle="1" w:styleId="Nummerierung">
-    <w:name w:val="Nummerierung"/>
-    <w:basedOn w:val="Standard"/>
-    <w:uiPriority w:val="2"/>
-    <w:semiHidden/>
-    <w:rsid w:val="00D67F3A"/>
-    <w:pPr>
-      <w:contextualSpacing/>
-    </w:pPr>
-  </w:style>
-  <w:style w:type="paragraph" w:styleId="Titel">
-    <w:name w:val="Title"/>
-    <w:basedOn w:val="Standard"/>
-    <w:next w:val="Standard"/>
-    <w:link w:val="TitelZchn"/>
-    <w:uiPriority w:val="4"/>
-    <w:rsid w:val="00D551EB"/>
-    <w:pPr>
-      <w:contextualSpacing/>
+      <w:framePr w:w="4321" w:h="2279" w:hRule="exact" w:hSpace="181" w:wrap="around" w:vAnchor="text" w:hAnchor="text" w:x="5155" w:y="131"/>
+      <w:spacing w:after="0" w:line="240" w:lineRule="auto"/>
     </w:pPr>
     <w:rPr>
       <w:rFonts w:eastAsia="Times New Roman"/>
-      <w:b/>
-      <w:sz w:val="40"/>
-      <w:szCs w:val="52"/>
-      <w14:ligatures w14:val="standard"/>
     </w:rPr>
   </w:style>
-  <w:style w:type="character" w:customStyle="1" w:styleId="TitelZchn">
-    <w:name w:val="Titel Zchn"/>
-    <w:link w:val="Titel"/>
-    <w:uiPriority w:val="4"/>
-    <w:rsid w:val="00D551EB"/>
+  <w:style w:type="paragraph" w:styleId="Anrede">
+    <w:name w:val="Salutation"/>
+    <w:basedOn w:val="Standard"/>
+    <w:next w:val="Standard"/>
+    <w:link w:val="AnredeZchn"/>
+    <w:uiPriority w:val="99"/>
+    <w:semiHidden/>
+    <w:rsid w:val="00AF705E"/>
+    <w:pPr>
+      <w:keepNext/>
+      <w:spacing w:after="120" w:line="240" w:lineRule="auto"/>
+    </w:pPr>
     <w:rPr>
       <w:rFonts w:eastAsia="Times New Roman"/>
-      <w:b/>
-      <w:sz w:val="40"/>
-      <w:szCs w:val="52"/>
-      <w:lang w:eastAsia="en-US"/>
-      <w14:ligatures w14:val="standard"/>
+      <w:szCs w:val="24"/>
+      <w:lang w:eastAsia="de-DE"/>
     </w:rPr>
   </w:style>
-  <w:style w:type="paragraph" w:styleId="Kopfzeile">
-    <w:name w:val="header"/>
-    <w:basedOn w:val="KopfDirektion9ptFett"/>
-    <w:link w:val="KopfzeileZchn"/>
-    <w:uiPriority w:val="4"/>
-    <w:rsid w:val="00D551EB"/>
+  <w:style w:type="character" w:customStyle="1" w:styleId="AnredeZchn">
+    <w:name w:val="Anrede Zchn"/>
+    <w:link w:val="Anrede"/>
+    <w:uiPriority w:val="99"/>
+    <w:semiHidden/>
+    <w:rsid w:val="00551250"/>
     <w:rPr>
-      <w:b w:val="0"/>
-      <w:sz w:val="16"/>
-      <w:szCs w:val="16"/>
+      <w:rFonts w:eastAsia="Times New Roman"/>
+      <w:sz w:val="22"/>
+      <w:szCs w:val="24"/>
+      <w:lang w:val="de-CH" w:eastAsia="de-DE"/>
     </w:rPr>
   </w:style>
-  <w:style w:type="character" w:customStyle="1" w:styleId="KopfzeileZchn">
-    <w:name w:val="Kopfzeile Zchn"/>
-    <w:link w:val="Kopfzeile"/>
-    <w:uiPriority w:val="4"/>
-    <w:rsid w:val="00D551EB"/>
-    <w:rPr>
-      <w:sz w:val="16"/>
-      <w:szCs w:val="16"/>
-      <w:lang w:eastAsia="en-US"/>
-    </w:rPr>
-  </w:style>
-  <w:style w:type="paragraph" w:styleId="Fuzeile">
-    <w:name w:val="footer"/>
-    <w:basedOn w:val="KopfDirektion9ptFett"/>
-    <w:link w:val="FuzeileZchn"/>
-    <w:uiPriority w:val="4"/>
-    <w:rsid w:val="00D551EB"/>
+  <w:style w:type="paragraph" w:customStyle="1" w:styleId="AufzhlungVerfgung">
+    <w:name w:val="Aufzählung Verfügung"/>
+    <w:basedOn w:val="Standard"/>
+    <w:uiPriority w:val="2"/>
+    <w:qFormat/>
+    <w:rsid w:val="005000BC"/>
     <w:pPr>
-      <w:tabs>
-        <w:tab w:val="center" w:pos="4536"/>
-        <w:tab w:val="right" w:pos="9072"/>
-      </w:tabs>
+      <w:numPr>
+        <w:numId w:val="20"/>
+      </w:numPr>
+      <w:contextualSpacing/>
     </w:pPr>
-    <w:rPr>
-      <w:b w:val="0"/>
-      <w:sz w:val="16"/>
-    </w:rPr>
-  </w:style>
-  <w:style w:type="character" w:customStyle="1" w:styleId="FuzeileZchn">
-    <w:name w:val="Fußzeile Zchn"/>
-    <w:link w:val="Fuzeile"/>
-    <w:uiPriority w:val="4"/>
-    <w:rsid w:val="00D551EB"/>
-    <w:rPr>
-      <w:sz w:val="16"/>
-      <w:szCs w:val="22"/>
-      <w:lang w:eastAsia="en-US"/>
-    </w:rPr>
+  </w:style>
+  <w:style w:type="paragraph" w:customStyle="1" w:styleId="AufzhlungfrTabelle9pt">
+    <w:name w:val="Aufzählung für Tabelle 9pt"/>
+    <w:basedOn w:val="Standard"/>
+    <w:uiPriority w:val="99"/>
+    <w:semiHidden/>
+    <w:rsid w:val="00AF705E"/>
+    <w:pPr>
+      <w:numPr>
+        <w:numId w:val="1"/>
+      </w:numPr>
+      <w:contextualSpacing/>
+    </w:pPr>
   </w:style>
   <w:style w:type="paragraph" w:styleId="Beschriftung">
     <w:name w:val="caption"/>
@@ -5776,7 +5821,7 @@
     <w:next w:val="Standard"/>
     <w:uiPriority w:val="99"/>
     <w:semiHidden/>
-    <w:rsid w:val="00DD6033"/>
+    <w:rsid w:val="00AF705E"/>
     <w:pPr>
       <w:spacing w:before="60"/>
     </w:pPr>
@@ -5787,47 +5832,134 @@
       <w:szCs w:val="18"/>
     </w:rPr>
   </w:style>
-  <w:style w:type="paragraph" w:styleId="Listenabsatz">
-    <w:name w:val="List Paragraph"/>
+  <w:style w:type="paragraph" w:customStyle="1" w:styleId="Betreff">
+    <w:name w:val="Betreff"/>
     <w:basedOn w:val="Standard"/>
+    <w:next w:val="Standard"/>
     <w:uiPriority w:val="99"/>
     <w:semiHidden/>
-    <w:rsid w:val="00DD6033"/>
+    <w:rsid w:val="00AF705E"/>
     <w:pPr>
-      <w:ind w:left="720"/>
+      <w:spacing w:before="40" w:after="40" w:line="240" w:lineRule="auto"/>
+    </w:pPr>
+    <w:rPr>
+      <w:rFonts w:eastAsia="Times New Roman"/>
+      <w:b/>
+    </w:rPr>
+  </w:style>
+  <w:style w:type="paragraph" w:customStyle="1" w:styleId="BetreffTitel">
+    <w:name w:val="Betreff_Titel"/>
+    <w:basedOn w:val="Standard"/>
+    <w:qFormat/>
+    <w:rsid w:val="00F72B21"/>
+    <w:pPr>
+      <w:widowControl w:val="0"/>
+      <w:spacing w:before="270" w:after="270"/>
       <w:contextualSpacing/>
     </w:pPr>
-  </w:style>
-  <w:style w:type="numbering" w:customStyle="1" w:styleId="KantonListe">
-    <w:name w:val="Kanton_Liste"/>
-    <w:uiPriority w:val="99"/>
-    <w:rsid w:val="00DD6033"/>
-  </w:style>
-  <w:style w:type="table" w:styleId="Tabellenraster">
-    <w:name w:val="Table Grid"/>
-    <w:basedOn w:val="NormaleTabelle"/>
-    <w:uiPriority w:val="59"/>
-    <w:rsid w:val="00DD6033"/>
-    <w:tblPr>
-      <w:tblBorders>
-        <w:top w:val="single" w:sz="4" w:space="0" w:color="auto"/>
-        <w:left w:val="single" w:sz="4" w:space="0" w:color="auto"/>
-        <w:bottom w:val="single" w:sz="4" w:space="0" w:color="auto"/>
-        <w:right w:val="single" w:sz="4" w:space="0" w:color="auto"/>
-        <w:insideH w:val="single" w:sz="4" w:space="0" w:color="auto"/>
-        <w:insideV w:val="single" w:sz="4" w:space="0" w:color="auto"/>
-      </w:tblBorders>
-      <w:tblCellMar>
-        <w:top w:w="57" w:type="dxa"/>
-      </w:tblCellMar>
-    </w:tblPr>
+    <w:rPr>
+      <w:b/>
+    </w:rPr>
+  </w:style>
+  <w:style w:type="paragraph" w:customStyle="1" w:styleId="Ausrichtungrechtsfett">
+    <w:name w:val="Ausrichtung rechts fett"/>
+    <w:basedOn w:val="Standard"/>
+    <w:uiPriority w:val="3"/>
+    <w:qFormat/>
+    <w:rsid w:val="005000BC"/>
+    <w:pPr>
+      <w:jc w:val="right"/>
+    </w:pPr>
+    <w:rPr>
+      <w:b/>
+      <w:lang w:eastAsia="de-DE"/>
+    </w:rPr>
+  </w:style>
+  <w:style w:type="paragraph" w:styleId="Funotentext">
+    <w:name w:val="footnote text"/>
+    <w:basedOn w:val="Standard"/>
+    <w:link w:val="FunotentextZchn"/>
+    <w:qFormat/>
+    <w:rsid w:val="00A01FB4"/>
+    <w:pPr>
+      <w:tabs>
+        <w:tab w:val="left" w:pos="213"/>
+      </w:tabs>
+      <w:spacing w:after="0" w:line="200" w:lineRule="atLeast"/>
+      <w:ind w:left="213" w:hanging="213"/>
+    </w:pPr>
+    <w:rPr>
+      <w:sz w:val="17"/>
+      <w:szCs w:val="20"/>
+    </w:rPr>
+  </w:style>
+  <w:style w:type="character" w:customStyle="1" w:styleId="FunotentextZchn">
+    <w:name w:val="Fußnotentext Zchn"/>
+    <w:link w:val="Funotentext"/>
+    <w:rsid w:val="001B3A2F"/>
+    <w:rPr>
+      <w:spacing w:val="2"/>
+      <w:sz w:val="17"/>
+      <w:lang w:val="de-CH"/>
+    </w:rPr>
+  </w:style>
+  <w:style w:type="character" w:styleId="Funotenzeichen">
+    <w:name w:val="footnote reference"/>
+    <w:qFormat/>
+    <w:rsid w:val="00A01FB4"/>
+    <w:rPr>
+      <w:rFonts w:ascii="Arial" w:hAnsi="Arial"/>
+      <w:sz w:val="21"/>
+      <w:vertAlign w:val="superscript"/>
+    </w:rPr>
+  </w:style>
+  <w:style w:type="paragraph" w:styleId="Fuzeile">
+    <w:name w:val="footer"/>
+    <w:basedOn w:val="Absender"/>
+    <w:link w:val="FuzeileZchn"/>
+    <w:uiPriority w:val="5"/>
+    <w:rsid w:val="000447E8"/>
+    <w:pPr>
+      <w:tabs>
+        <w:tab w:val="left" w:pos="2552"/>
+        <w:tab w:val="left" w:pos="5103"/>
+        <w:tab w:val="left" w:pos="7655"/>
+        <w:tab w:val="right" w:pos="9979"/>
+      </w:tabs>
+      <w:spacing w:line="162" w:lineRule="atLeast"/>
+    </w:pPr>
+    <w:rPr>
+      <w:rFonts w:eastAsiaTheme="minorHAnsi" w:cs="System"/>
+      <w:bCs/>
+      <w:sz w:val="13"/>
+      <w:szCs w:val="13"/>
+    </w:rPr>
+  </w:style>
+  <w:style w:type="character" w:customStyle="1" w:styleId="FuzeileZchn">
+    <w:name w:val="Fußzeile Zchn"/>
+    <w:basedOn w:val="Absatz-Standardschriftart"/>
+    <w:link w:val="Fuzeile"/>
+    <w:uiPriority w:val="5"/>
+    <w:rsid w:val="001B3A2F"/>
+    <w:rPr>
+      <w:rFonts w:eastAsiaTheme="minorHAnsi" w:cs="System"/>
+      <w:bCs/>
+      <w:noProof/>
+      <w:spacing w:val="2"/>
+      <w:sz w:val="13"/>
+      <w:szCs w:val="13"/>
+      <w:lang w:val="de-CH"/>
+    </w:rPr>
   </w:style>
   <w:style w:type="table" w:styleId="HelleListe-Akzent1">
     <w:name w:val="Light List Accent 1"/>
     <w:aliases w:val="Kanton_Tab"/>
     <w:basedOn w:val="NormaleTabelle"/>
     <w:uiPriority w:val="61"/>
-    <w:rsid w:val="00DD6033"/>
+    <w:rsid w:val="005000BC"/>
+    <w:rPr>
+      <w:lang w:val="de-CH" w:eastAsia="de-CH"/>
+    </w:rPr>
     <w:tblPr>
       <w:tblStyleRowBandSize w:val="1"/>
       <w:tblStyleColBandSize w:val="1"/>
@@ -5911,23 +6043,147 @@
       </w:tcPr>
     </w:tblStylePr>
   </w:style>
-  <w:style w:type="table" w:customStyle="1" w:styleId="KantonTab2">
-    <w:name w:val="Kanton_Tab2"/>
-    <w:basedOn w:val="NormaleTabelle"/>
+  <w:style w:type="character" w:customStyle="1" w:styleId="berschrift1Zchn">
+    <w:name w:val="Überschrift 1 Zchn"/>
+    <w:link w:val="berschrift1"/>
+    <w:uiPriority w:val="1"/>
+    <w:rsid w:val="001B3A2F"/>
+    <w:rPr>
+      <w:rFonts w:eastAsia="Times New Roman"/>
+      <w:b/>
+      <w:bCs/>
+      <w:spacing w:val="2"/>
+      <w:sz w:val="21"/>
+      <w:szCs w:val="28"/>
+      <w:lang w:val="de-CH"/>
+    </w:rPr>
+  </w:style>
+  <w:style w:type="character" w:customStyle="1" w:styleId="berschrift2Zchn">
+    <w:name w:val="Überschrift 2 Zchn"/>
+    <w:link w:val="berschrift2"/>
+    <w:uiPriority w:val="3"/>
+    <w:qFormat/>
+    <w:rsid w:val="001B3A2F"/>
+    <w:rPr>
+      <w:rFonts w:eastAsia="Times New Roman"/>
+      <w:bCs/>
+      <w:spacing w:val="2"/>
+      <w:sz w:val="21"/>
+      <w:szCs w:val="26"/>
+      <w:lang w:val="de-CH"/>
+    </w:rPr>
+  </w:style>
+  <w:style w:type="character" w:customStyle="1" w:styleId="berschrift3Zchn">
+    <w:name w:val="Überschrift 3 Zchn"/>
+    <w:link w:val="berschrift3"/>
+    <w:uiPriority w:val="3"/>
+    <w:rsid w:val="001B3A2F"/>
+    <w:rPr>
+      <w:rFonts w:eastAsia="Times New Roman"/>
+      <w:bCs/>
+      <w:spacing w:val="2"/>
+      <w:sz w:val="21"/>
+      <w:szCs w:val="22"/>
+      <w:lang w:val="de-CH"/>
+    </w:rPr>
+  </w:style>
+  <w:style w:type="character" w:customStyle="1" w:styleId="berschrift4Zchn">
+    <w:name w:val="Überschrift 4 Zchn"/>
+    <w:link w:val="berschrift4"/>
+    <w:uiPriority w:val="3"/>
+    <w:rsid w:val="001B3A2F"/>
+    <w:rPr>
+      <w:rFonts w:eastAsia="Times New Roman"/>
+      <w:bCs/>
+      <w:iCs/>
+      <w:spacing w:val="2"/>
+      <w:sz w:val="21"/>
+      <w:szCs w:val="22"/>
+      <w:lang w:val="de-CH"/>
+    </w:rPr>
+  </w:style>
+  <w:style w:type="character" w:customStyle="1" w:styleId="berschrift5Zchn">
+    <w:name w:val="Überschrift 5 Zchn"/>
+    <w:link w:val="berschrift5"/>
+    <w:uiPriority w:val="3"/>
+    <w:rsid w:val="001B3A2F"/>
+    <w:rPr>
+      <w:rFonts w:eastAsia="Times New Roman"/>
+      <w:bCs/>
+      <w:iCs/>
+      <w:spacing w:val="2"/>
+      <w:sz w:val="21"/>
+      <w:szCs w:val="22"/>
+      <w:lang w:val="de-CH"/>
+    </w:rPr>
+  </w:style>
+  <w:style w:type="character" w:customStyle="1" w:styleId="berschrift6Zchn">
+    <w:name w:val="Überschrift 6 Zchn"/>
+    <w:link w:val="berschrift6"/>
+    <w:uiPriority w:val="4"/>
+    <w:semiHidden/>
+    <w:rsid w:val="008D56C2"/>
+    <w:rPr>
+      <w:rFonts w:eastAsia="Times New Roman"/>
+      <w:iCs/>
+      <w:sz w:val="22"/>
+      <w:szCs w:val="22"/>
+      <w:lang w:val="de-CH"/>
+    </w:rPr>
+  </w:style>
+  <w:style w:type="character" w:customStyle="1" w:styleId="berschrift7Zchn">
+    <w:name w:val="Überschrift 7 Zchn"/>
+    <w:link w:val="berschrift7"/>
+    <w:uiPriority w:val="9"/>
+    <w:semiHidden/>
+    <w:rsid w:val="008D56C2"/>
+    <w:rPr>
+      <w:rFonts w:eastAsia="Times New Roman"/>
+      <w:iCs/>
+      <w:sz w:val="22"/>
+      <w:szCs w:val="22"/>
+      <w:lang w:val="de-CH"/>
+    </w:rPr>
+  </w:style>
+  <w:style w:type="character" w:customStyle="1" w:styleId="berschrift8Zchn">
+    <w:name w:val="Überschrift 8 Zchn"/>
+    <w:link w:val="berschrift8"/>
+    <w:uiPriority w:val="4"/>
+    <w:semiHidden/>
+    <w:rsid w:val="008D56C2"/>
+    <w:rPr>
+      <w:rFonts w:eastAsia="Times New Roman"/>
+      <w:color w:val="404040"/>
+      <w:lang w:val="de-CH"/>
+    </w:rPr>
+  </w:style>
+  <w:style w:type="character" w:customStyle="1" w:styleId="berschrift9Zchn">
+    <w:name w:val="Überschrift 9 Zchn"/>
+    <w:link w:val="berschrift9"/>
+    <w:uiPriority w:val="4"/>
+    <w:semiHidden/>
+    <w:rsid w:val="008D56C2"/>
+    <w:rPr>
+      <w:rFonts w:eastAsia="Times New Roman"/>
+      <w:iCs/>
+      <w:color w:val="404040"/>
+      <w:sz w:val="22"/>
+      <w:lang w:val="de-CH"/>
+    </w:rPr>
+  </w:style>
+  <w:style w:type="numbering" w:customStyle="1" w:styleId="KantonListe">
+    <w:name w:val="Kanton_Liste"/>
     <w:uiPriority w:val="99"/>
-    <w:rsid w:val="00DD6033"/>
-    <w:tblPr>
-      <w:tblCellMar>
-        <w:left w:w="0" w:type="dxa"/>
-        <w:right w:w="0" w:type="dxa"/>
-      </w:tblCellMar>
-    </w:tblPr>
+    <w:rsid w:val="005000BC"/>
   </w:style>
   <w:style w:type="table" w:customStyle="1" w:styleId="KantonTab1">
     <w:name w:val="Kanton_Tab1"/>
     <w:basedOn w:val="NormaleTabelle"/>
     <w:uiPriority w:val="99"/>
-    <w:rsid w:val="00DD6033"/>
+    <w:rsid w:val="005000BC"/>
+    <w:rPr>
+      <w:lang w:val="de-CH" w:eastAsia="de-CH"/>
+    </w:rPr>
     <w:tblPr>
       <w:tblBorders>
         <w:top w:val="single" w:sz="4" w:space="0" w:color="595959"/>
@@ -5942,13 +6198,244 @@
       </w:tblCellMar>
     </w:tblPr>
   </w:style>
+  <w:style w:type="table" w:customStyle="1" w:styleId="KantonTab2">
+    <w:name w:val="Kanton_Tab2"/>
+    <w:basedOn w:val="NormaleTabelle"/>
+    <w:uiPriority w:val="99"/>
+    <w:rsid w:val="005000BC"/>
+    <w:rPr>
+      <w:lang w:val="de-CH" w:eastAsia="de-CH"/>
+    </w:rPr>
+    <w:tblPr>
+      <w:tblCellMar>
+        <w:left w:w="0" w:type="dxa"/>
+        <w:right w:w="0" w:type="dxa"/>
+      </w:tblCellMar>
+    </w:tblPr>
+  </w:style>
+  <w:style w:type="paragraph" w:styleId="Kommentartext">
+    <w:name w:val="annotation text"/>
+    <w:basedOn w:val="Standard"/>
+    <w:link w:val="KommentartextZchn"/>
+    <w:uiPriority w:val="99"/>
+    <w:semiHidden/>
+    <w:rsid w:val="00AF705E"/>
+    <w:rPr>
+      <w:sz w:val="20"/>
+      <w:szCs w:val="20"/>
+    </w:rPr>
+  </w:style>
+  <w:style w:type="character" w:customStyle="1" w:styleId="KommentartextZchn">
+    <w:name w:val="Kommentartext Zchn"/>
+    <w:link w:val="Kommentartext"/>
+    <w:uiPriority w:val="99"/>
+    <w:semiHidden/>
+    <w:rsid w:val="007A2EA2"/>
+    <w:rPr>
+      <w:lang w:val="de-CH"/>
+    </w:rPr>
+  </w:style>
+  <w:style w:type="paragraph" w:styleId="Kommentarthema">
+    <w:name w:val="annotation subject"/>
+    <w:basedOn w:val="Kommentartext"/>
+    <w:next w:val="Kommentartext"/>
+    <w:link w:val="KommentarthemaZchn"/>
+    <w:uiPriority w:val="99"/>
+    <w:semiHidden/>
+    <w:rsid w:val="00AF705E"/>
+    <w:rPr>
+      <w:b/>
+      <w:bCs/>
+    </w:rPr>
+  </w:style>
+  <w:style w:type="character" w:customStyle="1" w:styleId="KommentarthemaZchn">
+    <w:name w:val="Kommentarthema Zchn"/>
+    <w:link w:val="Kommentarthema"/>
+    <w:uiPriority w:val="99"/>
+    <w:semiHidden/>
+    <w:rsid w:val="007A2EA2"/>
+    <w:rPr>
+      <w:b/>
+      <w:bCs/>
+      <w:lang w:val="de-CH"/>
+    </w:rPr>
+  </w:style>
+  <w:style w:type="character" w:styleId="Kommentarzeichen">
+    <w:name w:val="annotation reference"/>
+    <w:uiPriority w:val="99"/>
+    <w:semiHidden/>
+    <w:rsid w:val="00AF705E"/>
+    <w:rPr>
+      <w:sz w:val="16"/>
+      <w:szCs w:val="16"/>
+    </w:rPr>
+  </w:style>
+  <w:style w:type="paragraph" w:customStyle="1" w:styleId="KopfAmt9pt">
+    <w:name w:val="Kopf Amt 9pt"/>
+    <w:basedOn w:val="Standard"/>
+    <w:uiPriority w:val="99"/>
+    <w:semiHidden/>
+    <w:rsid w:val="00AF705E"/>
+    <w:pPr>
+      <w:spacing w:after="0" w:line="240" w:lineRule="atLeast"/>
+    </w:pPr>
+    <w:rPr>
+      <w:sz w:val="18"/>
+    </w:rPr>
+  </w:style>
+  <w:style w:type="paragraph" w:customStyle="1" w:styleId="KopfDirektion9ptFett">
+    <w:name w:val="Kopf Direktion 9pt Fett"/>
+    <w:basedOn w:val="Standard"/>
+    <w:uiPriority w:val="99"/>
+    <w:semiHidden/>
+    <w:rsid w:val="005000BC"/>
+    <w:pPr>
+      <w:spacing w:after="0" w:line="240" w:lineRule="atLeast"/>
+    </w:pPr>
+    <w:rPr>
+      <w:b/>
+      <w:sz w:val="18"/>
+    </w:rPr>
+  </w:style>
+  <w:style w:type="paragraph" w:styleId="Kopfzeile">
+    <w:name w:val="header"/>
+    <w:basedOn w:val="Standard"/>
+    <w:link w:val="KopfzeileZchn"/>
+    <w:uiPriority w:val="5"/>
+    <w:rsid w:val="00495178"/>
+    <w:pPr>
+      <w:tabs>
+        <w:tab w:val="left" w:pos="5100"/>
+        <w:tab w:val="right" w:pos="9967"/>
+      </w:tabs>
+      <w:spacing w:after="0" w:line="240" w:lineRule="auto"/>
+    </w:pPr>
+    <w:rPr>
+      <w:rFonts w:eastAsiaTheme="minorHAnsi" w:cs="System"/>
+      <w:bCs/>
+      <w:noProof/>
+      <w:sz w:val="17"/>
+      <w:szCs w:val="17"/>
+      <w:lang w:eastAsia="de-CH"/>
+    </w:rPr>
+  </w:style>
+  <w:style w:type="character" w:customStyle="1" w:styleId="KopfzeileZchn">
+    <w:name w:val="Kopfzeile Zchn"/>
+    <w:basedOn w:val="Absatz-Standardschriftart"/>
+    <w:link w:val="Kopfzeile"/>
+    <w:uiPriority w:val="5"/>
+    <w:rsid w:val="00495178"/>
+    <w:rPr>
+      <w:rFonts w:eastAsiaTheme="minorHAnsi" w:cs="System"/>
+      <w:bCs/>
+      <w:noProof/>
+      <w:spacing w:val="2"/>
+      <w:sz w:val="17"/>
+      <w:szCs w:val="17"/>
+      <w:lang w:val="de-CH" w:eastAsia="de-CH"/>
+    </w:rPr>
+  </w:style>
+  <w:style w:type="paragraph" w:customStyle="1" w:styleId="Kopfzeile2">
+    <w:name w:val="Kopfzeile 2"/>
+    <w:basedOn w:val="Kopfzeile"/>
+    <w:uiPriority w:val="99"/>
+    <w:semiHidden/>
+    <w:rsid w:val="00AF705E"/>
+  </w:style>
+  <w:style w:type="numbering" w:customStyle="1" w:styleId="ListeAufzhlungAltX">
+    <w:name w:val="Liste Aufzählung (Alt+X)"/>
+    <w:uiPriority w:val="99"/>
+    <w:rsid w:val="005000BC"/>
+    <w:pPr>
+      <w:numPr>
+        <w:numId w:val="4"/>
+      </w:numPr>
+    </w:pPr>
+  </w:style>
+  <w:style w:type="numbering" w:customStyle="1" w:styleId="ListegemischtAltG">
+    <w:name w:val="Liste gemischt (Alt+G)"/>
+    <w:uiPriority w:val="99"/>
+    <w:locked/>
+    <w:rsid w:val="005000BC"/>
+    <w:pPr>
+      <w:numPr>
+        <w:numId w:val="5"/>
+      </w:numPr>
+    </w:pPr>
+  </w:style>
+  <w:style w:type="numbering" w:customStyle="1" w:styleId="ListeNummernAltN">
+    <w:name w:val="Liste Nummern (Alt+N)"/>
+    <w:uiPriority w:val="99"/>
+    <w:rsid w:val="005000BC"/>
+    <w:pPr>
+      <w:numPr>
+        <w:numId w:val="6"/>
+      </w:numPr>
+    </w:pPr>
+  </w:style>
+  <w:style w:type="paragraph" w:styleId="Listenabsatz">
+    <w:name w:val="List Paragraph"/>
+    <w:basedOn w:val="Standard"/>
+    <w:uiPriority w:val="99"/>
+    <w:semiHidden/>
+    <w:rsid w:val="00AF705E"/>
+    <w:pPr>
+      <w:ind w:left="720"/>
+      <w:contextualSpacing/>
+    </w:pPr>
+  </w:style>
+  <w:style w:type="paragraph" w:customStyle="1" w:styleId="NachAufzhlungNummerierung">
+    <w:name w:val="Nach Aufzählung/Nummerierung"/>
+    <w:basedOn w:val="Standard"/>
+    <w:next w:val="Standard"/>
+    <w:uiPriority w:val="99"/>
+    <w:semiHidden/>
+    <w:qFormat/>
+    <w:rsid w:val="005000BC"/>
+    <w:pPr>
+      <w:spacing w:before="220"/>
+    </w:pPr>
+  </w:style>
+  <w:style w:type="paragraph" w:customStyle="1" w:styleId="NummerierungBrief">
+    <w:name w:val="Nummerierung Brief"/>
+    <w:basedOn w:val="Standard"/>
+    <w:uiPriority w:val="2"/>
+    <w:qFormat/>
+    <w:rsid w:val="008C79FC"/>
+    <w:pPr>
+      <w:numPr>
+        <w:numId w:val="22"/>
+      </w:numPr>
+      <w:ind w:left="357" w:hanging="357"/>
+      <w:contextualSpacing/>
+    </w:pPr>
+  </w:style>
+  <w:style w:type="character" w:styleId="Platzhaltertext">
+    <w:name w:val="Placeholder Text"/>
+    <w:uiPriority w:val="99"/>
+    <w:semiHidden/>
+    <w:rsid w:val="00AF705E"/>
+    <w:rPr>
+      <w:color w:val="808080"/>
+    </w:rPr>
+  </w:style>
+  <w:style w:type="character" w:styleId="Seitenzahl">
+    <w:name w:val="page number"/>
+    <w:uiPriority w:val="99"/>
+    <w:semiHidden/>
+    <w:rsid w:val="00AF705E"/>
+    <w:rPr>
+      <w:rFonts w:ascii="Arial" w:hAnsi="Arial"/>
+      <w:sz w:val="22"/>
+    </w:rPr>
+  </w:style>
   <w:style w:type="paragraph" w:styleId="Sprechblasentext">
     <w:name w:val="Balloon Text"/>
     <w:basedOn w:val="Standard"/>
     <w:link w:val="SprechblasentextZchn"/>
     <w:uiPriority w:val="99"/>
     <w:semiHidden/>
-    <w:rsid w:val="00DD6033"/>
+    <w:rsid w:val="00AF705E"/>
     <w:pPr>
       <w:spacing w:after="0"/>
     </w:pPr>
@@ -5963,746 +6450,81 @@
     <w:link w:val="Sprechblasentext"/>
     <w:uiPriority w:val="99"/>
     <w:semiHidden/>
-    <w:rsid w:val="00DD6033"/>
+    <w:rsid w:val="007A2EA2"/>
     <w:rPr>
       <w:rFonts w:ascii="Tahoma" w:hAnsi="Tahoma" w:cs="Tahoma"/>
       <w:sz w:val="16"/>
       <w:szCs w:val="16"/>
-      <w:lang w:eastAsia="en-US"/>
+      <w:lang w:val="de-CH"/>
     </w:rPr>
   </w:style>
-  <w:style w:type="paragraph" w:styleId="Verzeichnis1">
-    <w:name w:val="toc 1"/>
+  <w:style w:type="paragraph" w:styleId="Standardeinzug">
+    <w:name w:val="Normal Indent"/>
+    <w:basedOn w:val="Standard"/>
+    <w:qFormat/>
+    <w:rsid w:val="005000BC"/>
+    <w:pPr>
+      <w:ind w:left="708"/>
+    </w:pPr>
+  </w:style>
+  <w:style w:type="table" w:styleId="Tabellenraster">
+    <w:name w:val="Table Grid"/>
+    <w:basedOn w:val="NormaleTabelle"/>
+    <w:uiPriority w:val="59"/>
+    <w:rsid w:val="005000BC"/>
+    <w:rPr>
+      <w:lang w:val="de-CH" w:eastAsia="de-CH"/>
+    </w:rPr>
+    <w:tblPr>
+      <w:tblBorders>
+        <w:top w:val="single" w:sz="4" w:space="0" w:color="auto"/>
+        <w:left w:val="single" w:sz="4" w:space="0" w:color="auto"/>
+        <w:bottom w:val="single" w:sz="4" w:space="0" w:color="auto"/>
+        <w:right w:val="single" w:sz="4" w:space="0" w:color="auto"/>
+        <w:insideH w:val="single" w:sz="4" w:space="0" w:color="auto"/>
+        <w:insideV w:val="single" w:sz="4" w:space="0" w:color="auto"/>
+      </w:tblBorders>
+      <w:tblCellMar>
+        <w:top w:w="57" w:type="dxa"/>
+      </w:tblCellMar>
+    </w:tblPr>
+  </w:style>
+  <w:style w:type="paragraph" w:styleId="Titel">
+    <w:name w:val="Title"/>
     <w:basedOn w:val="Standard"/>
     <w:next w:val="Standard"/>
-    <w:uiPriority w:val="39"/>
-    <w:semiHidden/>
-    <w:rsid w:val="002467CE"/>
-    <w:pPr>
-      <w:tabs>
-        <w:tab w:val="right" w:leader="dot" w:pos="9072"/>
-      </w:tabs>
-      <w:spacing w:before="280" w:after="80"/>
-      <w:ind w:left="454" w:right="1418" w:hanging="454"/>
-    </w:pPr>
-    <w:rPr>
-      <w:b/>
-    </w:rPr>
-  </w:style>
-  <w:style w:type="paragraph" w:styleId="Verzeichnis2">
-    <w:name w:val="toc 2"/>
-    <w:basedOn w:val="Standard"/>
-    <w:next w:val="Standard"/>
-    <w:uiPriority w:val="39"/>
-    <w:semiHidden/>
-    <w:rsid w:val="002467CE"/>
-    <w:pPr>
-      <w:tabs>
-        <w:tab w:val="right" w:leader="dot" w:pos="9072"/>
-      </w:tabs>
-      <w:spacing w:after="80"/>
-      <w:ind w:left="1248" w:right="1418" w:hanging="794"/>
-    </w:pPr>
-  </w:style>
-  <w:style w:type="paragraph" w:styleId="Verzeichnis3">
-    <w:name w:val="toc 3"/>
-    <w:basedOn w:val="Standard"/>
-    <w:next w:val="Standard"/>
-    <w:uiPriority w:val="39"/>
-    <w:semiHidden/>
-    <w:rsid w:val="002467CE"/>
-    <w:pPr>
-      <w:tabs>
-        <w:tab w:val="right" w:leader="dot" w:pos="9072"/>
-      </w:tabs>
-      <w:spacing w:after="80"/>
-      <w:ind w:left="2098" w:right="1418" w:hanging="851"/>
-    </w:pPr>
-  </w:style>
-  <w:style w:type="character" w:styleId="Hyperlink">
-    <w:name w:val="Hyperlink"/>
-    <w:uiPriority w:val="99"/>
-    <w:semiHidden/>
-    <w:rsid w:val="000A1533"/>
-    <w:rPr>
-      <w:color w:val="0000FF"/>
-      <w:u w:val="single"/>
-    </w:rPr>
-  </w:style>
-  <w:style w:type="paragraph" w:styleId="Index1">
-    <w:name w:val="index 1"/>
-    <w:basedOn w:val="Standard"/>
-    <w:next w:val="Standard"/>
-    <w:uiPriority w:val="99"/>
-    <w:semiHidden/>
-    <w:rsid w:val="00CC2326"/>
-    <w:pPr>
-      <w:spacing w:after="0"/>
-      <w:ind w:left="220" w:hanging="220"/>
-    </w:pPr>
-    <w:rPr>
-      <w:rFonts w:cs="Arial"/>
-      <w:sz w:val="20"/>
-      <w:szCs w:val="18"/>
-    </w:rPr>
-  </w:style>
-  <w:style w:type="paragraph" w:styleId="Verzeichnis4">
-    <w:name w:val="toc 4"/>
-    <w:basedOn w:val="Standard"/>
-    <w:next w:val="Standard"/>
-    <w:uiPriority w:val="39"/>
-    <w:semiHidden/>
-    <w:rsid w:val="002467CE"/>
-    <w:pPr>
-      <w:tabs>
-        <w:tab w:val="right" w:leader="dot" w:pos="9072"/>
-      </w:tabs>
-      <w:spacing w:after="80"/>
-      <w:ind w:left="3289" w:right="1418" w:hanging="1191"/>
-    </w:pPr>
-    <w:rPr>
-      <w:sz w:val="20"/>
-    </w:rPr>
-  </w:style>
-  <w:style w:type="paragraph" w:styleId="Verzeichnis5">
-    <w:name w:val="toc 5"/>
-    <w:basedOn w:val="Standard"/>
-    <w:next w:val="Standard"/>
-    <w:uiPriority w:val="39"/>
-    <w:semiHidden/>
-    <w:rsid w:val="002467CE"/>
-    <w:pPr>
-      <w:tabs>
-        <w:tab w:val="right" w:leader="dot" w:pos="9072"/>
-      </w:tabs>
-      <w:spacing w:after="80"/>
-      <w:ind w:left="3686" w:right="1418" w:hanging="1588"/>
-    </w:pPr>
-    <w:rPr>
-      <w:sz w:val="20"/>
-    </w:rPr>
-  </w:style>
-  <w:style w:type="paragraph" w:styleId="Abbildungsverzeichnis">
-    <w:name w:val="table of figures"/>
-    <w:basedOn w:val="Standard"/>
-    <w:next w:val="Standard"/>
-    <w:uiPriority w:val="99"/>
-    <w:semiHidden/>
-    <w:rsid w:val="00D67F3A"/>
-    <w:pPr>
-      <w:tabs>
-        <w:tab w:val="right" w:leader="dot" w:pos="9072"/>
-      </w:tabs>
-      <w:spacing w:after="0" w:line="200" w:lineRule="atLeast"/>
-      <w:ind w:left="1247" w:right="1418" w:hanging="1247"/>
-    </w:pPr>
-    <w:rPr>
-      <w:rFonts w:cs="Arial"/>
-      <w:iCs/>
-      <w:sz w:val="16"/>
-      <w:szCs w:val="20"/>
-    </w:rPr>
-  </w:style>
-  <w:style w:type="paragraph" w:styleId="Index2">
-    <w:name w:val="index 2"/>
-    <w:basedOn w:val="Standard"/>
-    <w:next w:val="Standard"/>
-    <w:autoRedefine/>
-    <w:uiPriority w:val="99"/>
-    <w:semiHidden/>
-    <w:rsid w:val="00CF6440"/>
-    <w:pPr>
-      <w:spacing w:after="0"/>
-      <w:ind w:left="440" w:hanging="220"/>
-    </w:pPr>
-    <w:rPr>
-      <w:rFonts w:cs="Arial"/>
-      <w:sz w:val="18"/>
-      <w:szCs w:val="18"/>
-    </w:rPr>
-  </w:style>
-  <w:style w:type="paragraph" w:styleId="Index4">
-    <w:name w:val="index 4"/>
-    <w:basedOn w:val="Standard"/>
-    <w:next w:val="Standard"/>
-    <w:uiPriority w:val="99"/>
-    <w:semiHidden/>
-    <w:rsid w:val="00CF6440"/>
-    <w:pPr>
-      <w:spacing w:after="0"/>
-      <w:ind w:left="880" w:hanging="220"/>
-    </w:pPr>
-    <w:rPr>
-      <w:rFonts w:cs="Arial"/>
-      <w:sz w:val="18"/>
-      <w:szCs w:val="18"/>
-    </w:rPr>
-  </w:style>
-  <w:style w:type="paragraph" w:styleId="Index3">
-    <w:name w:val="index 3"/>
-    <w:basedOn w:val="Standard"/>
-    <w:next w:val="Standard"/>
-    <w:autoRedefine/>
-    <w:uiPriority w:val="99"/>
-    <w:semiHidden/>
-    <w:rsid w:val="00CF6440"/>
-    <w:pPr>
-      <w:spacing w:after="0"/>
-      <w:ind w:left="660" w:hanging="220"/>
-    </w:pPr>
-    <w:rPr>
-      <w:rFonts w:cs="Arial"/>
-      <w:sz w:val="18"/>
-      <w:szCs w:val="18"/>
-    </w:rPr>
-  </w:style>
-  <w:style w:type="paragraph" w:styleId="Index5">
-    <w:name w:val="index 5"/>
-    <w:basedOn w:val="Standard"/>
-    <w:next w:val="Standard"/>
-    <w:autoRedefine/>
-    <w:uiPriority w:val="99"/>
-    <w:semiHidden/>
-    <w:rsid w:val="00CF6440"/>
-    <w:pPr>
-      <w:spacing w:after="0"/>
-      <w:ind w:left="1100" w:hanging="220"/>
-    </w:pPr>
-    <w:rPr>
-      <w:rFonts w:cs="Arial"/>
-      <w:sz w:val="18"/>
-      <w:szCs w:val="18"/>
-    </w:rPr>
-  </w:style>
-  <w:style w:type="paragraph" w:styleId="Index6">
-    <w:name w:val="index 6"/>
-    <w:basedOn w:val="Standard"/>
-    <w:next w:val="Standard"/>
-    <w:autoRedefine/>
-    <w:uiPriority w:val="99"/>
-    <w:semiHidden/>
-    <w:rsid w:val="00CF6440"/>
-    <w:pPr>
-      <w:spacing w:after="0"/>
-      <w:ind w:left="1320" w:hanging="220"/>
-    </w:pPr>
-    <w:rPr>
-      <w:rFonts w:cs="Arial"/>
-      <w:sz w:val="18"/>
-      <w:szCs w:val="18"/>
-    </w:rPr>
-  </w:style>
-  <w:style w:type="paragraph" w:styleId="Index7">
-    <w:name w:val="index 7"/>
-    <w:basedOn w:val="Standard"/>
-    <w:next w:val="Standard"/>
-    <w:autoRedefine/>
-    <w:uiPriority w:val="99"/>
-    <w:semiHidden/>
-    <w:rsid w:val="00CF6440"/>
-    <w:pPr>
-      <w:spacing w:after="0"/>
-      <w:ind w:left="1540" w:hanging="220"/>
-    </w:pPr>
-    <w:rPr>
-      <w:rFonts w:cs="Arial"/>
-      <w:sz w:val="18"/>
-      <w:szCs w:val="18"/>
-    </w:rPr>
-  </w:style>
-  <w:style w:type="paragraph" w:styleId="Index8">
-    <w:name w:val="index 8"/>
-    <w:basedOn w:val="Standard"/>
-    <w:next w:val="Standard"/>
-    <w:autoRedefine/>
-    <w:uiPriority w:val="99"/>
-    <w:semiHidden/>
-    <w:rsid w:val="00CF6440"/>
-    <w:pPr>
-      <w:spacing w:after="0"/>
-      <w:ind w:left="1760" w:hanging="220"/>
-    </w:pPr>
-    <w:rPr>
-      <w:rFonts w:cs="Arial"/>
-      <w:sz w:val="18"/>
-      <w:szCs w:val="18"/>
-    </w:rPr>
-  </w:style>
-  <w:style w:type="paragraph" w:styleId="Index9">
-    <w:name w:val="index 9"/>
-    <w:basedOn w:val="Standard"/>
-    <w:next w:val="Standard"/>
-    <w:autoRedefine/>
-    <w:uiPriority w:val="99"/>
-    <w:semiHidden/>
-    <w:rsid w:val="00CF6440"/>
-    <w:pPr>
-      <w:spacing w:after="0"/>
-      <w:ind w:left="1980" w:hanging="220"/>
-    </w:pPr>
-    <w:rPr>
-      <w:rFonts w:cs="Arial"/>
-      <w:sz w:val="18"/>
-      <w:szCs w:val="18"/>
-    </w:rPr>
-  </w:style>
-  <w:style w:type="paragraph" w:styleId="Indexberschrift">
-    <w:name w:val="index heading"/>
-    <w:basedOn w:val="Standard"/>
-    <w:next w:val="Index1"/>
-    <w:uiPriority w:val="99"/>
-    <w:semiHidden/>
-    <w:rsid w:val="00CC2326"/>
-    <w:pPr>
-      <w:pBdr>
-        <w:top w:val="single" w:sz="4" w:space="2" w:color="auto"/>
-        <w:left w:val="single" w:sz="4" w:space="0" w:color="auto"/>
-        <w:bottom w:val="single" w:sz="4" w:space="2" w:color="auto"/>
-        <w:right w:val="single" w:sz="4" w:space="0" w:color="auto"/>
-      </w:pBdr>
-      <w:spacing w:before="240"/>
-      <w:jc w:val="center"/>
-    </w:pPr>
-    <w:rPr>
-      <w:rFonts w:cs="Arial"/>
-      <w:b/>
-      <w:bCs/>
-    </w:rPr>
-  </w:style>
-  <w:style w:type="paragraph" w:styleId="Funotentext">
-    <w:name w:val="footnote text"/>
-    <w:basedOn w:val="Standard"/>
-    <w:link w:val="FunotentextZchn"/>
-    <w:qFormat/>
-    <w:rsid w:val="00D551EB"/>
-    <w:pPr>
-      <w:tabs>
-        <w:tab w:val="left" w:pos="213"/>
-      </w:tabs>
-      <w:spacing w:after="0" w:line="200" w:lineRule="atLeast"/>
-      <w:ind w:left="213" w:hanging="213"/>
-    </w:pPr>
-    <w:rPr>
-      <w:sz w:val="16"/>
-      <w:szCs w:val="20"/>
-    </w:rPr>
-  </w:style>
-  <w:style w:type="character" w:customStyle="1" w:styleId="FunotentextZchn">
-    <w:name w:val="Fußnotentext Zchn"/>
-    <w:link w:val="Funotentext"/>
-    <w:rsid w:val="00D551EB"/>
-    <w:rPr>
-      <w:sz w:val="16"/>
-      <w:lang w:eastAsia="en-US"/>
-    </w:rPr>
-  </w:style>
-  <w:style w:type="character" w:styleId="Funotenzeichen">
-    <w:name w:val="footnote reference"/>
-    <w:qFormat/>
-    <w:rsid w:val="00D551EB"/>
-    <w:rPr>
-      <w:rFonts w:ascii="Arial" w:hAnsi="Arial"/>
-      <w:sz w:val="22"/>
-      <w:vertAlign w:val="superscript"/>
-    </w:rPr>
-  </w:style>
-  <w:style w:type="character" w:styleId="Platzhaltertext">
-    <w:name w:val="Placeholder Text"/>
-    <w:uiPriority w:val="99"/>
-    <w:semiHidden/>
-    <w:rsid w:val="00DD6033"/>
-    <w:rPr>
-      <w:color w:val="808080"/>
-    </w:rPr>
-  </w:style>
-  <w:style w:type="character" w:customStyle="1" w:styleId="KeinLeerraumZchn">
-    <w:name w:val="Kein Leerraum Zchn"/>
-    <w:link w:val="KeinLeerraum"/>
-    <w:rsid w:val="00D551EB"/>
-    <w:rPr>
-      <w:sz w:val="22"/>
-      <w:szCs w:val="22"/>
-      <w:lang w:eastAsia="en-US"/>
-    </w:rPr>
-  </w:style>
-  <w:style w:type="paragraph" w:customStyle="1" w:styleId="KopfAmt9pt">
-    <w:name w:val="Kopf Amt 9pt"/>
-    <w:basedOn w:val="Standard"/>
-    <w:uiPriority w:val="99"/>
-    <w:semiHidden/>
-    <w:rsid w:val="00DD6033"/>
-    <w:pPr>
-      <w:spacing w:after="0" w:line="240" w:lineRule="atLeast"/>
-    </w:pPr>
-    <w:rPr>
-      <w:sz w:val="18"/>
-    </w:rPr>
-  </w:style>
-  <w:style w:type="paragraph" w:customStyle="1" w:styleId="Absender">
-    <w:name w:val="Absender"/>
-    <w:basedOn w:val="KeinLeerraum"/>
-    <w:uiPriority w:val="4"/>
-    <w:rsid w:val="00D551EB"/>
-    <w:pPr>
-      <w:spacing w:line="240" w:lineRule="atLeast"/>
-    </w:pPr>
-    <w:rPr>
-      <w:noProof/>
-      <w:sz w:val="18"/>
-      <w:szCs w:val="18"/>
-    </w:rPr>
-  </w:style>
-  <w:style w:type="paragraph" w:customStyle="1" w:styleId="AufzhlungfrTabelle9pt">
-    <w:name w:val="Aufzählung für Tabelle 9pt"/>
-    <w:basedOn w:val="Standard"/>
-    <w:uiPriority w:val="99"/>
-    <w:semiHidden/>
-    <w:rsid w:val="00DD6033"/>
-    <w:pPr>
-      <w:numPr>
-        <w:numId w:val="5"/>
-      </w:numPr>
-      <w:contextualSpacing/>
-    </w:pPr>
-  </w:style>
-  <w:style w:type="paragraph" w:customStyle="1" w:styleId="Kopfzeile2">
-    <w:name w:val="Kopfzeile 2"/>
-    <w:basedOn w:val="Kopfzeile"/>
-    <w:uiPriority w:val="99"/>
-    <w:semiHidden/>
-    <w:rsid w:val="00DD6033"/>
-  </w:style>
-  <w:style w:type="paragraph" w:customStyle="1" w:styleId="KopfDirektion9ptFett">
-    <w:name w:val="Kopf Direktion 9pt Fett"/>
-    <w:basedOn w:val="Standard"/>
-    <w:uiPriority w:val="4"/>
-    <w:rsid w:val="00D551EB"/>
-    <w:pPr>
-      <w:spacing w:after="0" w:line="240" w:lineRule="atLeast"/>
-    </w:pPr>
-    <w:rPr>
-      <w:b/>
-      <w:sz w:val="18"/>
-    </w:rPr>
-  </w:style>
-  <w:style w:type="paragraph" w:customStyle="1" w:styleId="KleinschriftfrTabelle9pt">
-    <w:name w:val="Kleinschrift für Tabelle 9pt"/>
-    <w:basedOn w:val="Standard"/>
-    <w:uiPriority w:val="99"/>
-    <w:semiHidden/>
-    <w:rsid w:val="00DD6033"/>
-    <w:pPr>
-      <w:spacing w:after="0" w:line="240" w:lineRule="atLeast"/>
-    </w:pPr>
-    <w:rPr>
-      <w:sz w:val="18"/>
-    </w:rPr>
-  </w:style>
-  <w:style w:type="paragraph" w:customStyle="1" w:styleId="KleinschriftFettfrTabelle9pt">
-    <w:name w:val="Kleinschrift Fett für Tabelle 9pt"/>
-    <w:basedOn w:val="KleinschriftfrTabelle9pt"/>
-    <w:uiPriority w:val="99"/>
-    <w:semiHidden/>
-    <w:rsid w:val="00DD6033"/>
-    <w:rPr>
-      <w:b/>
-    </w:rPr>
-  </w:style>
-  <w:style w:type="numbering" w:customStyle="1" w:styleId="ListeAufzhlungAltX">
-    <w:name w:val="Liste Aufzählung (Alt+X)"/>
-    <w:uiPriority w:val="99"/>
-    <w:rsid w:val="00DD6033"/>
-    <w:pPr>
-      <w:numPr>
-        <w:numId w:val="2"/>
-      </w:numPr>
-    </w:pPr>
-  </w:style>
-  <w:style w:type="numbering" w:customStyle="1" w:styleId="ListegemischtAltG">
-    <w:name w:val="Liste gemischt (Alt+G)"/>
-    <w:uiPriority w:val="99"/>
-    <w:locked/>
-    <w:rsid w:val="00DD6033"/>
-    <w:pPr>
-      <w:numPr>
-        <w:numId w:val="3"/>
-      </w:numPr>
-    </w:pPr>
-  </w:style>
-  <w:style w:type="numbering" w:customStyle="1" w:styleId="ListeNummernAltN">
-    <w:name w:val="Liste Nummern (Alt+N)"/>
-    <w:uiPriority w:val="99"/>
-    <w:rsid w:val="00DD6033"/>
-    <w:pPr>
-      <w:numPr>
-        <w:numId w:val="1"/>
-      </w:numPr>
-    </w:pPr>
-  </w:style>
-  <w:style w:type="paragraph" w:customStyle="1" w:styleId="Titelgross14pt">
-    <w:name w:val="Titel gross 14pt"/>
-    <w:basedOn w:val="Titel"/>
-    <w:uiPriority w:val="3"/>
-    <w:semiHidden/>
-    <w:rsid w:val="00DE550D"/>
-    <w:rPr>
-      <w:rFonts w:eastAsiaTheme="majorEastAsia" w:cstheme="majorBidi"/>
-      <w:sz w:val="28"/>
-    </w:rPr>
-  </w:style>
-  <w:style w:type="paragraph" w:customStyle="1" w:styleId="ABCAufzhlung">
-    <w:name w:val="ABC Aufzählung"/>
-    <w:basedOn w:val="Standard"/>
+    <w:link w:val="TitelZchn"/>
     <w:uiPriority w:val="1"/>
-    <w:qFormat/>
-    <w:rsid w:val="00D551EB"/>
-    <w:pPr>
-      <w:numPr>
-        <w:numId w:val="6"/>
-      </w:numPr>
-      <w:tabs>
-        <w:tab w:val="left" w:pos="709"/>
-      </w:tabs>
-    </w:pPr>
-  </w:style>
-  <w:style w:type="paragraph" w:customStyle="1" w:styleId="ABCNummerierung">
-    <w:name w:val="ABC Nummerierung"/>
-    <w:basedOn w:val="berschrift1"/>
-    <w:uiPriority w:val="99"/>
-    <w:semiHidden/>
-    <w:rsid w:val="00DD6033"/>
-    <w:pPr>
-      <w:numPr>
-        <w:numId w:val="4"/>
-      </w:numPr>
-    </w:pPr>
-  </w:style>
-  <w:style w:type="paragraph" w:customStyle="1" w:styleId="Adresse">
-    <w:name w:val="Adresse"/>
-    <w:basedOn w:val="Standard"/>
-    <w:uiPriority w:val="3"/>
-    <w:semiHidden/>
-    <w:rsid w:val="00DD6033"/>
-    <w:pPr>
-      <w:framePr w:w="4321" w:h="2279" w:hRule="exact" w:hSpace="181" w:wrap="around" w:vAnchor="text" w:hAnchor="text" w:x="5155" w:y="131"/>
-      <w:spacing w:after="0" w:line="240" w:lineRule="auto"/>
-    </w:pPr>
-    <w:rPr>
-      <w:rFonts w:eastAsia="Times New Roman"/>
-    </w:rPr>
-  </w:style>
-  <w:style w:type="paragraph" w:styleId="Anrede">
-    <w:name w:val="Salutation"/>
-    <w:basedOn w:val="Standard"/>
-    <w:next w:val="Standard"/>
-    <w:link w:val="AnredeZchn"/>
-    <w:uiPriority w:val="99"/>
-    <w:semiHidden/>
-    <w:rsid w:val="00DD6033"/>
+    <w:rsid w:val="00A01FB4"/>
     <w:pPr>
       <w:keepNext/>
-      <w:spacing w:after="120" w:line="240" w:lineRule="auto"/>
-    </w:pPr>
-    <w:rPr>
-      <w:rFonts w:eastAsia="Times New Roman"/>
-      <w:szCs w:val="24"/>
-      <w:lang w:eastAsia="de-DE"/>
-    </w:rPr>
-  </w:style>
-  <w:style w:type="character" w:customStyle="1" w:styleId="AnredeZchn">
-    <w:name w:val="Anrede Zchn"/>
-    <w:link w:val="Anrede"/>
-    <w:uiPriority w:val="99"/>
-    <w:semiHidden/>
-    <w:rsid w:val="00DD6033"/>
-    <w:rPr>
-      <w:rFonts w:eastAsia="Times New Roman"/>
-      <w:sz w:val="22"/>
-      <w:szCs w:val="24"/>
-      <w:lang w:eastAsia="de-DE"/>
-    </w:rPr>
-  </w:style>
-  <w:style w:type="paragraph" w:customStyle="1" w:styleId="AufzhlungVerfgung">
-    <w:name w:val="Aufzählung Verfügung"/>
-    <w:basedOn w:val="Standard"/>
-    <w:uiPriority w:val="2"/>
-    <w:qFormat/>
-    <w:rsid w:val="00D551EB"/>
-    <w:pPr>
-      <w:numPr>
-        <w:numId w:val="7"/>
-      </w:numPr>
+      <w:spacing w:before="200" w:line="240" w:lineRule="auto"/>
       <w:contextualSpacing/>
-    </w:pPr>
-  </w:style>
-  <w:style w:type="paragraph" w:customStyle="1" w:styleId="AufzhlungBrief">
-    <w:name w:val="Aufzählung Brief"/>
-    <w:basedOn w:val="AufzhlungVerfgung"/>
-    <w:uiPriority w:val="2"/>
-    <w:qFormat/>
-    <w:rsid w:val="00E564C6"/>
-    <w:pPr>
-      <w:numPr>
-        <w:numId w:val="8"/>
-      </w:numPr>
-      <w:ind w:left="357" w:hanging="357"/>
-    </w:pPr>
-  </w:style>
-  <w:style w:type="paragraph" w:customStyle="1" w:styleId="Ausrichtungrechtsfett">
-    <w:name w:val="Ausrichtung rechts fett"/>
-    <w:basedOn w:val="Standard"/>
-    <w:uiPriority w:val="3"/>
-    <w:qFormat/>
-    <w:rsid w:val="00D551EB"/>
-    <w:pPr>
-      <w:jc w:val="right"/>
-    </w:pPr>
-    <w:rPr>
-      <w:b/>
-      <w:lang w:eastAsia="de-DE"/>
-    </w:rPr>
-  </w:style>
-  <w:style w:type="paragraph" w:customStyle="1" w:styleId="Betreff">
-    <w:name w:val="Betreff"/>
-    <w:basedOn w:val="Standard"/>
-    <w:next w:val="Standard"/>
-    <w:uiPriority w:val="99"/>
-    <w:semiHidden/>
-    <w:rsid w:val="00DD6033"/>
-    <w:pPr>
-      <w:spacing w:before="40" w:after="40" w:line="240" w:lineRule="auto"/>
     </w:pPr>
     <w:rPr>
       <w:rFonts w:eastAsia="Times New Roman"/>
       <w:b/>
+      <w:spacing w:val="0"/>
+      <w:kern w:val="28"/>
+      <w:sz w:val="44"/>
+      <w:szCs w:val="52"/>
+      <w14:ligatures w14:val="standard"/>
     </w:rPr>
   </w:style>
-  <w:style w:type="paragraph" w:styleId="Kommentartext">
-    <w:name w:val="annotation text"/>
-    <w:basedOn w:val="Standard"/>
-    <w:link w:val="KommentartextZchn"/>
-    <w:uiPriority w:val="99"/>
-    <w:semiHidden/>
-    <w:rsid w:val="00DD6033"/>
+  <w:style w:type="character" w:customStyle="1" w:styleId="TitelZchn">
+    <w:name w:val="Titel Zchn"/>
+    <w:link w:val="Titel"/>
+    <w:uiPriority w:val="1"/>
+    <w:rsid w:val="001B3A2F"/>
     <w:rPr>
-      <w:sz w:val="20"/>
-      <w:szCs w:val="20"/>
+      <w:rFonts w:eastAsia="Times New Roman"/>
+      <w:b/>
+      <w:kern w:val="28"/>
+      <w:sz w:val="44"/>
+      <w:szCs w:val="52"/>
+      <w:lang w:val="de-CH"/>
+      <w14:ligatures w14:val="standard"/>
     </w:rPr>
-  </w:style>
-  <w:style w:type="character" w:customStyle="1" w:styleId="KommentartextZchn">
-    <w:name w:val="Kommentartext Zchn"/>
-    <w:link w:val="Kommentartext"/>
-    <w:uiPriority w:val="99"/>
-    <w:semiHidden/>
-    <w:rsid w:val="00DD6033"/>
-    <w:rPr>
-      <w:lang w:eastAsia="en-US"/>
-    </w:rPr>
-  </w:style>
-  <w:style w:type="paragraph" w:styleId="Kommentarthema">
-    <w:name w:val="annotation subject"/>
-    <w:basedOn w:val="Kommentartext"/>
-    <w:next w:val="Kommentartext"/>
-    <w:link w:val="KommentarthemaZchn"/>
-    <w:uiPriority w:val="99"/>
-    <w:semiHidden/>
-    <w:rsid w:val="00DD6033"/>
-    <w:rPr>
-      <w:b/>
-      <w:bCs/>
-    </w:rPr>
-  </w:style>
-  <w:style w:type="character" w:customStyle="1" w:styleId="KommentarthemaZchn">
-    <w:name w:val="Kommentarthema Zchn"/>
-    <w:link w:val="Kommentarthema"/>
-    <w:uiPriority w:val="99"/>
-    <w:semiHidden/>
-    <w:rsid w:val="00DD6033"/>
-    <w:rPr>
-      <w:b/>
-      <w:bCs/>
-      <w:lang w:eastAsia="en-US"/>
-    </w:rPr>
-  </w:style>
-  <w:style w:type="character" w:styleId="Kommentarzeichen">
-    <w:name w:val="annotation reference"/>
-    <w:uiPriority w:val="99"/>
-    <w:semiHidden/>
-    <w:rsid w:val="00DD6033"/>
-    <w:rPr>
-      <w:sz w:val="16"/>
-      <w:szCs w:val="16"/>
-    </w:rPr>
-  </w:style>
-  <w:style w:type="paragraph" w:customStyle="1" w:styleId="NachAufzhlungNummerierung">
-    <w:name w:val="Nach Aufzählung/Nummerierung"/>
-    <w:basedOn w:val="Standard"/>
-    <w:next w:val="Standard"/>
-    <w:uiPriority w:val="99"/>
-    <w:qFormat/>
-    <w:rsid w:val="00D551EB"/>
-    <w:pPr>
-      <w:spacing w:before="220"/>
-    </w:pPr>
-  </w:style>
-  <w:style w:type="paragraph" w:customStyle="1" w:styleId="NummerierungBrief">
-    <w:name w:val="Nummerierung Brief"/>
-    <w:basedOn w:val="Standard"/>
-    <w:uiPriority w:val="2"/>
-    <w:qFormat/>
-    <w:rsid w:val="00D551EB"/>
-    <w:pPr>
-      <w:numPr>
-        <w:numId w:val="9"/>
-      </w:numPr>
-      <w:contextualSpacing/>
-    </w:pPr>
-  </w:style>
-  <w:style w:type="paragraph" w:customStyle="1" w:styleId="RM-BelehrungText">
-    <w:name w:val="RM-Belehrung Text"/>
-    <w:basedOn w:val="Standard"/>
-    <w:uiPriority w:val="3"/>
-    <w:qFormat/>
-    <w:rsid w:val="00D551EB"/>
-    <w:pPr>
-      <w:spacing w:after="0"/>
-    </w:pPr>
-    <w:rPr>
-      <w:sz w:val="20"/>
-    </w:rPr>
-  </w:style>
-  <w:style w:type="paragraph" w:customStyle="1" w:styleId="RM-Belehrungberschrift">
-    <w:name w:val="RM-Belehrung Überschrift"/>
-    <w:basedOn w:val="RM-BelehrungText"/>
-    <w:next w:val="RM-BelehrungText"/>
-    <w:uiPriority w:val="3"/>
-    <w:qFormat/>
-    <w:rsid w:val="00D551EB"/>
-    <w:pPr>
-      <w:keepNext/>
-    </w:pPr>
-    <w:rPr>
-      <w:b/>
-    </w:rPr>
-  </w:style>
-  <w:style w:type="character" w:styleId="Seitenzahl">
-    <w:name w:val="page number"/>
-    <w:uiPriority w:val="99"/>
-    <w:semiHidden/>
-    <w:rsid w:val="00DD6033"/>
-    <w:rPr>
-      <w:rFonts w:ascii="Arial" w:hAnsi="Arial"/>
-      <w:sz w:val="22"/>
-    </w:rPr>
-  </w:style>
-  <w:style w:type="paragraph" w:styleId="Standardeinzug">
-    <w:name w:val="Normal Indent"/>
-    <w:basedOn w:val="Standard"/>
-    <w:qFormat/>
-    <w:rsid w:val="00D551EB"/>
-    <w:pPr>
-      <w:ind w:left="708"/>
-    </w:pPr>
   </w:style>
   <w:style w:type="paragraph" w:customStyle="1" w:styleId="Verteiler">
     <w:name w:val="Verteiler"/>
@@ -6710,7 +6532,7 @@
     <w:uiPriority w:val="3"/>
     <w:semiHidden/>
     <w:qFormat/>
-    <w:rsid w:val="00DD6033"/>
+    <w:rsid w:val="00E813EB"/>
     <w:pPr>
       <w:tabs>
         <w:tab w:val="left" w:pos="851"/>
@@ -6724,13 +6546,240 @@
       <w:szCs w:val="20"/>
     </w:rPr>
   </w:style>
+  <w:style w:type="paragraph" w:customStyle="1" w:styleId="KleinschriftfrTabelle9pt">
+    <w:name w:val="Kleinschrift für Tabelle 9pt"/>
+    <w:basedOn w:val="Standard"/>
+    <w:uiPriority w:val="99"/>
+    <w:semiHidden/>
+    <w:rsid w:val="00AF705E"/>
+    <w:pPr>
+      <w:spacing w:after="0" w:line="240" w:lineRule="atLeast"/>
+    </w:pPr>
+    <w:rPr>
+      <w:sz w:val="18"/>
+    </w:rPr>
+  </w:style>
+  <w:style w:type="paragraph" w:customStyle="1" w:styleId="KleinschriftFettfrTabelle9pt">
+    <w:name w:val="Kleinschrift Fett für Tabelle 9pt"/>
+    <w:basedOn w:val="KleinschriftfrTabelle9pt"/>
+    <w:uiPriority w:val="99"/>
+    <w:semiHidden/>
+    <w:rsid w:val="00AF705E"/>
+    <w:rPr>
+      <w:b/>
+    </w:rPr>
+  </w:style>
+  <w:style w:type="paragraph" w:customStyle="1" w:styleId="ABCNummerierung">
+    <w:name w:val="ABC Nummerierung"/>
+    <w:basedOn w:val="berschrift1"/>
+    <w:uiPriority w:val="99"/>
+    <w:semiHidden/>
+    <w:rsid w:val="008068AB"/>
+    <w:pPr>
+      <w:numPr>
+        <w:numId w:val="2"/>
+      </w:numPr>
+    </w:pPr>
+  </w:style>
+  <w:style w:type="paragraph" w:customStyle="1" w:styleId="AufzhlungBrief">
+    <w:name w:val="Aufzählung Brief"/>
+    <w:basedOn w:val="AufzhlungVerfgung"/>
+    <w:uiPriority w:val="2"/>
+    <w:qFormat/>
+    <w:rsid w:val="004136ED"/>
+    <w:pPr>
+      <w:numPr>
+        <w:numId w:val="21"/>
+      </w:numPr>
+      <w:ind w:left="357" w:hanging="357"/>
+    </w:pPr>
+  </w:style>
+  <w:style w:type="paragraph" w:customStyle="1" w:styleId="RM-BelehrungText">
+    <w:name w:val="RM-Belehrung Text"/>
+    <w:basedOn w:val="Standard"/>
+    <w:uiPriority w:val="4"/>
+    <w:qFormat/>
+    <w:rsid w:val="005007D3"/>
+    <w:pPr>
+      <w:spacing w:after="0"/>
+    </w:pPr>
+    <w:rPr>
+      <w:sz w:val="17"/>
+    </w:rPr>
+  </w:style>
+  <w:style w:type="paragraph" w:customStyle="1" w:styleId="RM-Belehrungberschrift">
+    <w:name w:val="RM-Belehrung Überschrift"/>
+    <w:basedOn w:val="RM-BelehrungText"/>
+    <w:next w:val="RM-BelehrungText"/>
+    <w:uiPriority w:val="4"/>
+    <w:qFormat/>
+    <w:rsid w:val="005007D3"/>
+    <w:pPr>
+      <w:keepNext/>
+    </w:pPr>
+    <w:rPr>
+      <w:b/>
+    </w:rPr>
+  </w:style>
+  <w:style w:type="paragraph" w:styleId="Untertitel">
+    <w:name w:val="Subtitle"/>
+    <w:aliases w:val="Untertitel/Sous-titre"/>
+    <w:basedOn w:val="Standard"/>
+    <w:link w:val="UntertitelZchn"/>
+    <w:uiPriority w:val="1"/>
+    <w:rsid w:val="00A01FB4"/>
+    <w:pPr>
+      <w:numPr>
+        <w:ilvl w:val="1"/>
+      </w:numPr>
+      <w:spacing w:after="0" w:line="240" w:lineRule="auto"/>
+    </w:pPr>
+    <w:rPr>
+      <w:rFonts w:eastAsiaTheme="minorEastAsia" w:cs="System"/>
+      <w:bCs/>
+      <w:color w:val="E7E6E6" w:themeColor="background2"/>
+      <w:sz w:val="44"/>
+      <w:szCs w:val="44"/>
+    </w:rPr>
+  </w:style>
+  <w:style w:type="character" w:customStyle="1" w:styleId="UntertitelZchn">
+    <w:name w:val="Untertitel Zchn"/>
+    <w:aliases w:val="Untertitel/Sous-titre Zchn"/>
+    <w:basedOn w:val="Absatz-Standardschriftart"/>
+    <w:link w:val="Untertitel"/>
+    <w:uiPriority w:val="1"/>
+    <w:rsid w:val="001B3A2F"/>
+    <w:rPr>
+      <w:rFonts w:eastAsiaTheme="minorEastAsia" w:cs="System"/>
+      <w:bCs/>
+      <w:color w:val="E7E6E6" w:themeColor="background2"/>
+      <w:spacing w:val="2"/>
+      <w:sz w:val="44"/>
+      <w:szCs w:val="44"/>
+      <w:lang w:val="de-CH"/>
+    </w:rPr>
+  </w:style>
+  <w:style w:type="paragraph" w:customStyle="1" w:styleId="Aufzhlung85pt">
+    <w:name w:val="Aufzählung 8.5 pt"/>
+    <w:basedOn w:val="AufzhlungBrief"/>
+    <w:uiPriority w:val="2"/>
+    <w:qFormat/>
+    <w:rsid w:val="004A3059"/>
+    <w:pPr>
+      <w:spacing w:after="0" w:line="215" w:lineRule="atLeast"/>
+    </w:pPr>
+    <w:rPr>
+      <w:rFonts w:eastAsiaTheme="minorHAnsi" w:cs="System"/>
+      <w:bCs/>
+      <w:sz w:val="17"/>
+      <w:szCs w:val="17"/>
+    </w:rPr>
+  </w:style>
+  <w:style w:type="paragraph" w:customStyle="1" w:styleId="Absenderzeile">
+    <w:name w:val="Absenderzeile"/>
+    <w:basedOn w:val="Standard"/>
+    <w:uiPriority w:val="84"/>
+    <w:semiHidden/>
+    <w:rsid w:val="0041440D"/>
+    <w:pPr>
+      <w:pBdr>
+        <w:bottom w:val="single" w:sz="6" w:space="5" w:color="auto"/>
+      </w:pBdr>
+      <w:tabs>
+        <w:tab w:val="left" w:pos="1241"/>
+        <w:tab w:val="right" w:pos="4877"/>
+      </w:tabs>
+      <w:spacing w:after="40" w:line="220" w:lineRule="atLeast"/>
+      <w:contextualSpacing/>
+    </w:pPr>
+    <w:rPr>
+      <w:rFonts w:asciiTheme="minorHAnsi" w:eastAsiaTheme="minorHAnsi" w:hAnsiTheme="minorHAnsi" w:cs="System"/>
+      <w:bCs/>
+      <w:sz w:val="13"/>
+    </w:rPr>
+  </w:style>
+  <w:style w:type="paragraph" w:customStyle="1" w:styleId="Seitenzahlen">
+    <w:name w:val="Seitenzahlen"/>
+    <w:basedOn w:val="Fuzeile"/>
+    <w:uiPriority w:val="85"/>
+    <w:semiHidden/>
+    <w:rsid w:val="00495178"/>
+    <w:pPr>
+      <w:spacing w:line="240" w:lineRule="auto"/>
+      <w:jc w:val="right"/>
+    </w:pPr>
+    <w:rPr>
+      <w:rFonts w:asciiTheme="minorHAnsi" w:hAnsiTheme="minorHAnsi"/>
+      <w:noProof w:val="0"/>
+    </w:rPr>
+  </w:style>
+  <w:style w:type="paragraph" w:customStyle="1" w:styleId="berschrift1rmisch">
+    <w:name w:val="Überschrift 1 römisch"/>
+    <w:basedOn w:val="Standard"/>
+    <w:next w:val="berschrift2"/>
+    <w:uiPriority w:val="1"/>
+    <w:qFormat/>
+    <w:rsid w:val="00863E30"/>
+    <w:pPr>
+      <w:keepNext/>
+      <w:numPr>
+        <w:numId w:val="25"/>
+      </w:numPr>
+      <w:spacing w:before="200" w:line="280" w:lineRule="atLeast"/>
+      <w:ind w:left="709" w:hanging="709"/>
+    </w:pPr>
+    <w:rPr>
+      <w:b/>
+      <w:spacing w:val="0"/>
+      <w:lang w:eastAsia="de-DE"/>
+    </w:rPr>
+  </w:style>
+  <w:style w:type="character" w:styleId="Hyperlink">
+    <w:name w:val="Hyperlink"/>
+    <w:basedOn w:val="Absatz-Standardschriftart"/>
+    <w:uiPriority w:val="99"/>
+    <w:semiHidden/>
+    <w:rsid w:val="00F60EF3"/>
+    <w:rPr>
+      <w:color w:val="0563C1" w:themeColor="hyperlink"/>
+      <w:u w:val="single"/>
+    </w:rPr>
+  </w:style>
+  <w:style w:type="paragraph" w:customStyle="1" w:styleId="FettbasierendaufStandard">
+    <w:name w:val="Fett basierend auf Standard"/>
+    <w:basedOn w:val="Standard"/>
+    <w:uiPriority w:val="2"/>
+    <w:qFormat/>
+    <w:rsid w:val="00F17455"/>
+    <w:pPr>
+      <w:spacing w:line="280" w:lineRule="atLeast"/>
+    </w:pPr>
+    <w:rPr>
+      <w:b/>
+      <w:spacing w:val="0"/>
+    </w:rPr>
+  </w:style>
+  <w:style w:type="paragraph" w:customStyle="1" w:styleId="KeinLeerraumfett">
+    <w:name w:val="Kein Leerraum fett"/>
+    <w:basedOn w:val="KeinLeerraum"/>
+    <w:uiPriority w:val="2"/>
+    <w:qFormat/>
+    <w:rsid w:val="00F17455"/>
+    <w:pPr>
+      <w:spacing w:line="280" w:lineRule="atLeast"/>
+    </w:pPr>
+    <w:rPr>
+      <w:b/>
+      <w:spacing w:val="0"/>
+    </w:rPr>
+  </w:style>
 </w:styles>
 </file>
 
 <file path=word/theme/theme1.xml><?xml version="1.0" encoding="utf-8"?>
-<a:theme xmlns:a="http://schemas.openxmlformats.org/drawingml/2006/main" name="Larissa">
+<a:theme xmlns:a="http://schemas.openxmlformats.org/drawingml/2006/main" name="Office">
   <a:themeElements>
-    <a:clrScheme name="KantonBE">
+    <a:clrScheme name="Office">
       <a:dk1>
         <a:sysClr val="windowText" lastClr="000000"/>
       </a:dk1>
@@ -6738,49 +6787,109 @@
         <a:sysClr val="window" lastClr="FFFFFF"/>
       </a:lt1>
       <a:dk2>
-        <a:srgbClr val="000000"/>
+        <a:srgbClr val="44546A"/>
       </a:dk2>
       <a:lt2>
-        <a:srgbClr val="FFFFFF"/>
+        <a:srgbClr val="E7E6E6"/>
       </a:lt2>
       <a:accent1>
-        <a:srgbClr val="595959"/>
+        <a:srgbClr val="5B9BD5"/>
       </a:accent1>
       <a:accent2>
-        <a:srgbClr val="FF0000"/>
+        <a:srgbClr val="ED7D31"/>
       </a:accent2>
       <a:accent3>
-        <a:srgbClr val="4A81B6"/>
+        <a:srgbClr val="A5A5A5"/>
       </a:accent3>
       <a:accent4>
-        <a:srgbClr val="CFCFCF"/>
+        <a:srgbClr val="FFC000"/>
       </a:accent4>
       <a:accent5>
-        <a:srgbClr val="97B8C7"/>
+        <a:srgbClr val="4472C4"/>
       </a:accent5>
       <a:accent6>
-        <a:srgbClr val="1D4575"/>
+        <a:srgbClr val="70AD47"/>
       </a:accent6>
       <a:hlink>
-        <a:srgbClr val="0000FF"/>
+        <a:srgbClr val="0563C1"/>
       </a:hlink>
       <a:folHlink>
-        <a:srgbClr val="800080"/>
+        <a:srgbClr val="954F72"/>
       </a:folHlink>
     </a:clrScheme>
-    <a:fontScheme name="KantonBE">
+    <a:fontScheme name="Office">
       <a:majorFont>
-        <a:latin typeface="Arial"/>
+        <a:latin typeface="Calibri Light" panose="020F0302020204030204"/>
         <a:ea typeface=""/>
         <a:cs typeface=""/>
+        <a:font script="Jpan" typeface="游ゴシック Light"/>
+        <a:font script="Hang" typeface="맑은 고딕"/>
+        <a:font script="Hans" typeface="等线 Light"/>
+        <a:font script="Hant" typeface="新細明體"/>
+        <a:font script="Arab" typeface="Times New Roman"/>
+        <a:font script="Hebr" typeface="Times New Roman"/>
+        <a:font script="Thai" typeface="Angsana New"/>
+        <a:font script="Ethi" typeface="Nyala"/>
+        <a:font script="Beng" typeface="Vrinda"/>
+        <a:font script="Gujr" typeface="Shruti"/>
+        <a:font script="Khmr" typeface="MoolBoran"/>
+        <a:font script="Knda" typeface="Tunga"/>
+        <a:font script="Guru" typeface="Raavi"/>
+        <a:font script="Cans" typeface="Euphemia"/>
+        <a:font script="Cher" typeface="Plantagenet Cherokee"/>
+        <a:font script="Yiii" typeface="Microsoft Yi Baiti"/>
+        <a:font script="Tibt" typeface="Microsoft Himalaya"/>
+        <a:font script="Thaa" typeface="MV Boli"/>
+        <a:font script="Deva" typeface="Mangal"/>
+        <a:font script="Telu" typeface="Gautami"/>
+        <a:font script="Taml" typeface="Latha"/>
+        <a:font script="Syrc" typeface="Estrangelo Edessa"/>
+        <a:font script="Orya" typeface="Kalinga"/>
+        <a:font script="Mlym" typeface="Kartika"/>
+        <a:font script="Laoo" typeface="DokChampa"/>
+        <a:font script="Sinh" typeface="Iskoola Pota"/>
+        <a:font script="Mong" typeface="Mongolian Baiti"/>
+        <a:font script="Viet" typeface="Times New Roman"/>
+        <a:font script="Uigh" typeface="Microsoft Uighur"/>
+        <a:font script="Geor" typeface="Sylfaen"/>
       </a:majorFont>
       <a:minorFont>
-        <a:latin typeface="Arial"/>
+        <a:latin typeface="Calibri" panose="020F0502020204030204"/>
         <a:ea typeface=""/>
         <a:cs typeface=""/>
+        <a:font script="Jpan" typeface="游明朝"/>
+        <a:font script="Hang" typeface="맑은 고딕"/>
+        <a:font script="Hans" typeface="等线"/>
+        <a:font script="Hant" typeface="新細明體"/>
+        <a:font script="Arab" typeface="Arial"/>
+        <a:font script="Hebr" typeface="Arial"/>
+        <a:font script="Thai" typeface="Cordia New"/>
+        <a:font script="Ethi" typeface="Nyala"/>
+        <a:font script="Beng" typeface="Vrinda"/>
+        <a:font script="Gujr" typeface="Shruti"/>
+        <a:font script="Khmr" typeface="DaunPenh"/>
+        <a:font script="Knda" typeface="Tunga"/>
+        <a:font script="Guru" typeface="Raavi"/>
+        <a:font script="Cans" typeface="Euphemia"/>
+        <a:font script="Cher" typeface="Plantagenet Cherokee"/>
+        <a:font script="Yiii" typeface="Microsoft Yi Baiti"/>
+        <a:font script="Tibt" typeface="Microsoft Himalaya"/>
+        <a:font script="Thaa" typeface="MV Boli"/>
+        <a:font script="Deva" typeface="Mangal"/>
+        <a:font script="Telu" typeface="Gautami"/>
+        <a:font script="Taml" typeface="Latha"/>
+        <a:font script="Syrc" typeface="Estrangelo Edessa"/>
+        <a:font script="Orya" typeface="Kalinga"/>
+        <a:font script="Mlym" typeface="Kartika"/>
+        <a:font script="Laoo" typeface="DokChampa"/>
+        <a:font script="Sinh" typeface="Iskoola Pota"/>
+        <a:font script="Mong" typeface="Mongolian Baiti"/>
+        <a:font script="Viet" typeface="Arial"/>
+        <a:font script="Uigh" typeface="Microsoft Uighur"/>
+        <a:font script="Geor" typeface="Sylfaen"/>
       </a:minorFont>
     </a:fontScheme>
-    <a:fmtScheme name="Larissa">
+    <a:fmtScheme name="Office">
       <a:fillStyleLst>
         <a:solidFill>
           <a:schemeClr val="phClr"/>
@@ -6789,191 +6898,142 @@
           <a:gsLst>
             <a:gs pos="0">
               <a:schemeClr val="phClr">
-                <a:tint val="50000"/>
-                <a:satMod val="300000"/>
+                <a:lumMod val="110000"/>
+                <a:satMod val="105000"/>
+                <a:tint val="67000"/>
               </a:schemeClr>
             </a:gs>
-            <a:gs pos="35000">
+            <a:gs pos="50000">
               <a:schemeClr val="phClr">
-                <a:tint val="37000"/>
-                <a:satMod val="300000"/>
+                <a:lumMod val="105000"/>
+                <a:satMod val="103000"/>
+                <a:tint val="73000"/>
               </a:schemeClr>
             </a:gs>
             <a:gs pos="100000">
               <a:schemeClr val="phClr">
-                <a:tint val="15000"/>
-                <a:satMod val="350000"/>
+                <a:lumMod val="105000"/>
+                <a:satMod val="109000"/>
+                <a:tint val="81000"/>
               </a:schemeClr>
             </a:gs>
           </a:gsLst>
-          <a:lin ang="16200000" scaled="1"/>
+          <a:lin ang="5400000" scaled="0"/>
         </a:gradFill>
         <a:gradFill rotWithShape="1">
           <a:gsLst>
             <a:gs pos="0">
               <a:schemeClr val="phClr">
-                <a:shade val="51000"/>
-                <a:satMod val="130000"/>
+                <a:satMod val="103000"/>
+                <a:lumMod val="102000"/>
+                <a:tint val="94000"/>
               </a:schemeClr>
             </a:gs>
-            <a:gs pos="80000">
+            <a:gs pos="50000">
               <a:schemeClr val="phClr">
-                <a:shade val="93000"/>
-                <a:satMod val="130000"/>
+                <a:satMod val="110000"/>
+                <a:lumMod val="100000"/>
+                <a:shade val="100000"/>
               </a:schemeClr>
             </a:gs>
             <a:gs pos="100000">
               <a:schemeClr val="phClr">
-                <a:shade val="94000"/>
-                <a:satMod val="135000"/>
+                <a:lumMod val="99000"/>
+                <a:satMod val="120000"/>
+                <a:shade val="78000"/>
               </a:schemeClr>
             </a:gs>
           </a:gsLst>
-          <a:lin ang="16200000" scaled="0"/>
+          <a:lin ang="5400000" scaled="0"/>
         </a:gradFill>
       </a:fillStyleLst>
       <a:lnStyleLst>
-        <a:ln w="9525" cap="flat" cmpd="sng" algn="ctr">
-          <a:solidFill>
-            <a:schemeClr val="phClr">
-              <a:shade val="95000"/>
-              <a:satMod val="105000"/>
-            </a:schemeClr>
-          </a:solidFill>
-          <a:prstDash val="solid"/>
-        </a:ln>
-        <a:ln w="25400" cap="flat" cmpd="sng" algn="ctr">
+        <a:ln w="6350" cap="flat" cmpd="sng" algn="ctr">
           <a:solidFill>
             <a:schemeClr val="phClr"/>
           </a:solidFill>
           <a:prstDash val="solid"/>
+          <a:miter lim="800000"/>
         </a:ln>
-        <a:ln w="38100" cap="flat" cmpd="sng" algn="ctr">
+        <a:ln w="12700" cap="flat" cmpd="sng" algn="ctr">
           <a:solidFill>
             <a:schemeClr val="phClr"/>
           </a:solidFill>
           <a:prstDash val="solid"/>
+          <a:miter lim="800000"/>
+        </a:ln>
+        <a:ln w="19050" cap="flat" cmpd="sng" algn="ctr">
+          <a:solidFill>
+            <a:schemeClr val="phClr"/>
+          </a:solidFill>
+          <a:prstDash val="solid"/>
+          <a:miter lim="800000"/>
         </a:ln>
       </a:lnStyleLst>
       <a:effectStyleLst>
         <a:effectStyle>
+          <a:effectLst/>
+        </a:effectStyle>
+        <a:effectStyle>
+          <a:effectLst/>
+        </a:effectStyle>
+        <a:effectStyle>
           <a:effectLst>
-            <a:outerShdw blurRad="40000" dist="20000" dir="5400000" rotWithShape="0">
+            <a:outerShdw blurRad="57150" dist="19050" dir="5400000" algn="ctr" rotWithShape="0">
               <a:srgbClr val="000000">
-                <a:alpha val="38000"/>
+                <a:alpha val="63000"/>
               </a:srgbClr>
             </a:outerShdw>
           </a:effectLst>
-        </a:effectStyle>
-        <a:effectStyle>
-          <a:effectLst>
-            <a:outerShdw blurRad="40000" dist="23000" dir="5400000" rotWithShape="0">
-              <a:srgbClr val="000000">
-                <a:alpha val="35000"/>
-              </a:srgbClr>
-            </a:outerShdw>
-          </a:effectLst>
-        </a:effectStyle>
-        <a:effectStyle>
-          <a:effectLst>
-            <a:outerShdw blurRad="40000" dist="23000" dir="5400000" rotWithShape="0">
-              <a:srgbClr val="000000">
-                <a:alpha val="35000"/>
-              </a:srgbClr>
-            </a:outerShdw>
-          </a:effectLst>
-          <a:scene3d>
-            <a:camera prst="orthographicFront">
-              <a:rot lat="0" lon="0" rev="0"/>
-            </a:camera>
-            <a:lightRig rig="threePt" dir="t">
-              <a:rot lat="0" lon="0" rev="1200000"/>
-            </a:lightRig>
-          </a:scene3d>
-          <a:sp3d>
-            <a:bevelT w="63500" h="25400"/>
-          </a:sp3d>
         </a:effectStyle>
       </a:effectStyleLst>
       <a:bgFillStyleLst>
         <a:solidFill>
           <a:schemeClr val="phClr"/>
         </a:solidFill>
+        <a:solidFill>
+          <a:schemeClr val="phClr">
+            <a:tint val="95000"/>
+            <a:satMod val="170000"/>
+          </a:schemeClr>
+        </a:solidFill>
         <a:gradFill rotWithShape="1">
           <a:gsLst>
             <a:gs pos="0">
               <a:schemeClr val="phClr">
-                <a:tint val="40000"/>
-                <a:satMod val="350000"/>
+                <a:tint val="93000"/>
+                <a:satMod val="150000"/>
+                <a:shade val="98000"/>
+                <a:lumMod val="102000"/>
               </a:schemeClr>
             </a:gs>
-            <a:gs pos="40000">
+            <a:gs pos="50000">
               <a:schemeClr val="phClr">
-                <a:tint val="45000"/>
-                <a:shade val="99000"/>
-                <a:satMod val="350000"/>
+                <a:tint val="98000"/>
+                <a:satMod val="130000"/>
+                <a:shade val="90000"/>
+                <a:lumMod val="103000"/>
               </a:schemeClr>
             </a:gs>
             <a:gs pos="100000">
               <a:schemeClr val="phClr">
-                <a:shade val="20000"/>
-                <a:satMod val="255000"/>
+                <a:shade val="63000"/>
+                <a:satMod val="120000"/>
               </a:schemeClr>
             </a:gs>
           </a:gsLst>
-          <a:path path="circle">
-            <a:fillToRect l="50000" t="-80000" r="50000" b="180000"/>
-          </a:path>
-        </a:gradFill>
-        <a:gradFill rotWithShape="1">
-          <a:gsLst>
-            <a:gs pos="0">
-              <a:schemeClr val="phClr">
-                <a:tint val="80000"/>
-                <a:satMod val="300000"/>
-              </a:schemeClr>
-            </a:gs>
-            <a:gs pos="100000">
-              <a:schemeClr val="phClr">
-                <a:shade val="30000"/>
-                <a:satMod val="200000"/>
-              </a:schemeClr>
-            </a:gs>
-          </a:gsLst>
-          <a:path path="circle">
-            <a:fillToRect l="50000" t="50000" r="50000" b="50000"/>
-          </a:path>
+          <a:lin ang="5400000" scaled="0"/>
         </a:gradFill>
       </a:bgFillStyleLst>
     </a:fmtScheme>
   </a:themeElements>
-  <a:objectDefaults>
-    <a:spDef>
-      <a:spPr>
-        <a:noFill/>
-        <a:ln w="12700"/>
-      </a:spPr>
-      <a:bodyPr rtlCol="0" anchor="ctr"/>
-      <a:lstStyle/>
-      <a:style>
-        <a:lnRef idx="2">
-          <a:schemeClr val="accent1">
-            <a:shade val="50000"/>
-          </a:schemeClr>
-        </a:lnRef>
-        <a:fillRef idx="1">
-          <a:schemeClr val="accent1"/>
-        </a:fillRef>
-        <a:effectRef idx="0">
-          <a:schemeClr val="accent1"/>
-        </a:effectRef>
-        <a:fontRef idx="minor">
-          <a:schemeClr val="lt1"/>
-        </a:fontRef>
-      </a:style>
-    </a:spDef>
-  </a:objectDefaults>
+  <a:objectDefaults/>
   <a:extraClrSchemeLst/>
+  <a:extLst>
+    <a:ext uri="{05A4C25C-085E-4340-85A3-A5531E510DB2}">
+      <thm15:themeFamily xmlns:thm15="http://schemas.microsoft.com/office/thememl/2012/main" name="Office Theme" id="{62F939B6-93AF-4DB8-9C6B-D6C7DFDC589F}" vid="{4A3C46E8-61CC-4603-A589-7422A47A8E4A}"/>
+    </a:ext>
+  </a:extLst>
 </a:theme>
 </file>
 
@@ -6982,7 +7042,7 @@
 </file>
 
 <file path=customXml/itemProps1.xml><?xml version="1.0" encoding="utf-8"?>
-<ds:datastoreItem xmlns:ds="http://schemas.openxmlformats.org/officeDocument/2006/customXml" ds:itemID="{51EA82DA-2530-4234-A935-96FDE33BC9B6}">
+<ds:datastoreItem xmlns:ds="http://schemas.openxmlformats.org/officeDocument/2006/customXml" ds:itemID="{D60F3E8F-C679-4C6A-80F0-C68C1470A58F}">
   <ds:schemaRefs>
     <ds:schemaRef ds:uri="http://schemas.openxmlformats.org/officeDocument/2006/bibliography"/>
   </ds:schemaRefs>

</xml_diff>